<commit_message>
CDC version 1 + Livret
</commit_message>
<xml_diff>
--- a/Conception_document/Cahier des charges.docx
+++ b/Conception_document/Cahier des charges.docx
@@ -1,6 +1,6 @@
 
 <file path=word/document.xml><?xml version="1.0" encoding="utf-8"?>
-<w:document xmlns:wpc="http://schemas.microsoft.com/office/word/2010/wordprocessingCanvas" xmlns:cx="http://schemas.microsoft.com/office/drawing/2014/chartex" xmlns:cx1="http://schemas.microsoft.com/office/drawing/2015/9/8/chartex" xmlns:cx2="http://schemas.microsoft.com/office/drawing/2015/10/21/chartex" xmlns:cx3="http://schemas.microsoft.com/office/drawing/2016/5/9/chartex" xmlns:cx4="http://schemas.microsoft.com/office/drawing/2016/5/10/chartex" xmlns:cx5="http://schemas.microsoft.com/office/drawing/2016/5/11/chartex" xmlns:cx6="http://schemas.microsoft.com/office/drawing/2016/5/12/chartex" xmlns:cx7="http://schemas.microsoft.com/office/drawing/2016/5/13/chartex" xmlns:cx8="http://schemas.microsoft.com/office/drawing/2016/5/14/chartex" xmlns:mc="http://schemas.openxmlformats.org/markup-compatibility/2006" xmlns:aink="http://schemas.microsoft.com/office/drawing/2016/ink" xmlns:am3d="http://schemas.microsoft.com/office/drawing/2017/model3d" xmlns:o="urn:schemas-microsoft-com:office:office" xmlns:r="http://schemas.openxmlformats.org/officeDocument/2006/relationships" xmlns:m="http://schemas.openxmlformats.org/officeDocument/2006/math" xmlns:v="urn:schemas-microsoft-com:vml" xmlns:wp14="http://schemas.microsoft.com/office/word/2010/wordprocessingDrawing" xmlns:wp="http://schemas.openxmlformats.org/drawingml/2006/wordprocessingDrawing" xmlns:w10="urn:schemas-microsoft-com:office:word" xmlns:w="http://schemas.openxmlformats.org/wordprocessingml/2006/main" xmlns:w14="http://schemas.microsoft.com/office/word/2010/wordml" xmlns:w15="http://schemas.microsoft.com/office/word/2012/wordml" xmlns:w16cex="http://schemas.microsoft.com/office/word/2018/wordml/cex" xmlns:w16cid="http://schemas.microsoft.com/office/word/2016/wordml/cid" xmlns:w16="http://schemas.microsoft.com/office/word/2018/wordml" xmlns:w16sdtdh="http://schemas.microsoft.com/office/word/2020/wordml/sdtdatahash" xmlns:w16se="http://schemas.microsoft.com/office/word/2015/wordml/symex" xmlns:wpg="http://schemas.microsoft.com/office/word/2010/wordprocessingGroup" xmlns:wpi="http://schemas.microsoft.com/office/word/2010/wordprocessingInk" xmlns:wne="http://schemas.microsoft.com/office/word/2006/wordml" xmlns:wps="http://schemas.microsoft.com/office/word/2010/wordprocessingShape" mc:Ignorable="w14 w15 w16se w16cid w16 w16cex w16sdtdh wp14">
+<w:document xmlns:wpc="http://schemas.microsoft.com/office/word/2010/wordprocessingCanvas" xmlns:cx="http://schemas.microsoft.com/office/drawing/2014/chartex" xmlns:cx1="http://schemas.microsoft.com/office/drawing/2015/9/8/chartex" xmlns:mc="http://schemas.openxmlformats.org/markup-compatibility/2006" xmlns:o="urn:schemas-microsoft-com:office:office" xmlns:r="http://schemas.openxmlformats.org/officeDocument/2006/relationships" xmlns:m="http://schemas.openxmlformats.org/officeDocument/2006/math" xmlns:v="urn:schemas-microsoft-com:vml" xmlns:wp14="http://schemas.microsoft.com/office/word/2010/wordprocessingDrawing" xmlns:wp="http://schemas.openxmlformats.org/drawingml/2006/wordprocessingDrawing" xmlns:w10="urn:schemas-microsoft-com:office:word" xmlns:w="http://schemas.openxmlformats.org/wordprocessingml/2006/main" xmlns:w14="http://schemas.microsoft.com/office/word/2010/wordml" xmlns:w15="http://schemas.microsoft.com/office/word/2012/wordml" xmlns:w16se="http://schemas.microsoft.com/office/word/2015/wordml/symex" xmlns:wpg="http://schemas.microsoft.com/office/word/2010/wordprocessingGroup" xmlns:wpi="http://schemas.microsoft.com/office/word/2010/wordprocessingInk" xmlns:wne="http://schemas.microsoft.com/office/word/2006/wordml" xmlns:wps="http://schemas.microsoft.com/office/word/2010/wordprocessingShape" mc:Ignorable="w14 w15 w16se wp14">
   <w:body>
     <w:p>
       <w:pPr>
@@ -193,15 +193,7 @@
           <w:sz w:val="28"/>
           <w:szCs w:val="28"/>
         </w:rPr>
-        <w:t>407 AVENUE DE LA GIRONDE</w:t>
-      </w:r>
-      <w:r>
-        <w:rPr>
-          <w:rFonts w:ascii="Arial" w:hAnsi="Arial" w:cs="Arial"/>
-          <w:sz w:val="28"/>
-          <w:szCs w:val="28"/>
-        </w:rPr>
-        <w:t xml:space="preserve"> 59640 DUNKERQUE</w:t>
+        <w:t>407 AVENUE DE LA GIRONDE 59640 DUNKERQUE</w:t>
       </w:r>
       <w:r>
         <w:rPr>
@@ -335,6 +327,9 @@
       <w:r>
         <w:t>PRESENTATION DE L’ENTREPRISE</w:t>
       </w:r>
+      <w:r>
+        <w:t xml:space="preserve"> ET DU PROJET</w:t>
+      </w:r>
     </w:p>
     <w:p>
       <w:pPr>
@@ -363,49 +358,13 @@
         <w:t>A</w:t>
       </w:r>
       <w:r>
-        <w:t>dultes</w:t>
-      </w:r>
-      <w:r>
-        <w:t xml:space="preserve">, plus communément appeler AFPA est </w:t>
-      </w:r>
-      <w:r>
-        <w:t>un organisme français de formation professionnelle, au service des régions, de l'État, des branches professionnelles et des entreprises.</w:t>
-      </w:r>
-      <w:r>
-        <w:t xml:space="preserve"> Elle a été créée le </w:t>
-      </w:r>
-      <w:r>
-        <w:t>11 janvier 1949</w:t>
-      </w:r>
-      <w:r>
-        <w:t>. Elle compte actuellement 7220 employés à pleins temps. Depuis 2017</w:t>
-      </w:r>
-      <w:r>
-        <w:t xml:space="preserve">, l’Agence nationale pour la Formation Professionnelle des Adultes </w:t>
-      </w:r>
-      <w:r>
-        <w:t>a pour Directrice G</w:t>
-      </w:r>
-      <w:r>
-        <w:t>é</w:t>
-      </w:r>
-      <w:r>
-        <w:t>n</w:t>
-      </w:r>
-      <w:r>
-        <w:t>é</w:t>
-      </w:r>
-      <w:r>
-        <w:t>ral</w:t>
-      </w:r>
-      <w:r>
-        <w:t>e</w:t>
-      </w:r>
-      <w:r>
-        <w:t xml:space="preserve">, Pascal </w:t>
-      </w:r>
-      <w:r>
-        <w:t>d’Artois et est doté d’un conseil d’administration présidé par Jean-Pierre Geneslay</w:t>
+        <w:t>dultes, plus communément appeler AFPA est un organisme français de formation professionnelle, au service des régions, de l'État, des branches professionnelles et des entreprises.</w:t>
+      </w:r>
+      <w:r>
+        <w:t xml:space="preserve"> Elle a été créée le 11 janvier 1949. Elle compte actuellement 7220 employés à pleins temps. Depuis 2017</w:t>
+      </w:r>
+      <w:r>
+        <w:t>, l’Agence nationale pour la Formation Professionnelle des Adultes a pour Directrice Générale, Pascal d’Artois et est doté d’un conseil d’administration présidé par Jean-Pierre Geneslay</w:t>
       </w:r>
       <w:r>
         <w:rPr>
@@ -428,6 +387,16 @@
     </w:p>
     <w:p>
       <w:pPr>
+        <w:rPr>
+          <w:color w:val="5A545A"/>
+          <w:sz w:val="21"/>
+          <w:szCs w:val="21"/>
+          <w:shd w:val="clear" w:color="auto" w:fill="F1F1F1"/>
+        </w:rPr>
+      </w:pPr>
+    </w:p>
+    <w:p>
+      <w:pPr>
         <w:pStyle w:val="Titre2"/>
       </w:pPr>
       <w:r>
@@ -446,6 +415,7 @@
         <w:t>. Aujourd'hui, étant chargé d'études à l'AFPA, il participe à la mise en œuvre des processus de qualité et de certification, mais aussi et surtout à la saturation des dispositif formation/alternant. C'est dans ce contexte que l'idée d'intégrer un outil de suivi des alternants à l'AFPA lui ai venu. De plus l'AFPA ayant peu d'expérience et un manque d'outils sur l'apprentissage, cela contribuait fortement à la crédibilité de la demande de mon tuteur d'obtenir un outil informatique de suivi d'alternant.</w:t>
       </w:r>
     </w:p>
+    <w:p/>
     <w:p>
       <w:pPr>
         <w:pStyle w:val="Titre2"/>
@@ -460,29 +430,17 @@
     <w:p/>
     <w:p>
       <w:r>
-        <w:t xml:space="preserve">En tant </w:t>
-      </w:r>
-      <w:r>
-        <w:t>qu’application</w:t>
-      </w:r>
-      <w:r>
-        <w:t xml:space="preserve"> de suivi, [nom de l'application] aura plusieurs objectifs. Le premier sera de fluidifier l'expérience de suivi pour les trois parties, que ça soit pour l'apprenti, le formateur ou le maître d'apprentissage. Le processus de suivi étant assez lourd administrativement, il est important d'alléger au maximum cette expérience. Ainsi l'application permettra un gain de temps pour chacun, tout en apportant un suivi clair et concis de l'alternant. Cela sera intuitif. </w:t>
+        <w:t xml:space="preserve">En tant qu’application de suivi, [nom de l'application] aura plusieurs objectifs. Le premier sera de fluidifier l'expérience de suivi pour les trois parties, que ça soit pour l'apprenti, le formateur </w:t>
       </w:r>
       <w:r>
         <w:lastRenderedPageBreak/>
-        <w:t>Le second objectif e</w:t>
+        <w:t>ou le maître d'apprentissage. Le processus de suivi étant assez lourd administrativement, il est important d'alléger au maximum cette expérience. Ainsi l'application permettra un gain de temps pour chacun, tout en apportant un suivi clair et concis de l'alternant. Cela sera intuitif. Le second objectif e</w:t>
       </w:r>
       <w:r>
         <w:t>s</w:t>
       </w:r>
       <w:r>
-        <w:t xml:space="preserve">t d'informatisé le suivi pédagogique et d'accompagnement. En effet, actuellement tout se fait sur papier, et cela peut vite devenir encombrants pour tout le monde. Pour rester dans cette dynamique de gain de temps il est important de généraliser ces procédures administratives. Il est important aussi que le livret de suivi </w:t>
-      </w:r>
-      <w:r>
-        <w:t>répond</w:t>
-      </w:r>
-      <w:r>
-        <w:t xml:space="preserve"> aux normes de </w:t>
+        <w:t xml:space="preserve">t d'informatisé le suivi pédagogique et d'accompagnement. En effet, actuellement tout se fait sur papier, et cela peut vite devenir encombrants pour tout le monde. Pour rester dans cette dynamique de gain de temps il est important de généraliser ces procédures administratives. Il est important aussi que le livret de suivi répond aux normes de </w:t>
       </w:r>
       <w:r>
         <w:t>l</w:t>
@@ -494,21 +452,10 @@
         <w:t>l</w:t>
       </w:r>
       <w:r>
-        <w:t xml:space="preserve">'AFPA qui sera intégré à l'application devra </w:t>
-      </w:r>
-      <w:r>
-        <w:t>rester</w:t>
-      </w:r>
-      <w:r>
-        <w:t xml:space="preserve"> tel quel. Enfin, le dernier de l'objectif de l'application est d'apporter une plus-value dans les relations clients de l'AFPA, celle-ci commerçant avec les entreprises en proposant </w:t>
-      </w:r>
-      <w:r>
-        <w:t>ses formations</w:t>
-      </w:r>
-      <w:r>
-        <w:t xml:space="preserve"> en alternance, il est important qu'elle se démarque en ajoutant un plus et en démontrant une efficacité supérieure, par rapport à un suivi classique.</w:t>
-      </w:r>
-    </w:p>
+        <w:t>'AFPA qui sera intégré à l'application devra rester tel quel. Enfin, le dernier de l'objectif de l'application est d'apporter une plus-value dans les relations clients de l'AFPA, celle-ci commerçant avec les entreprises en proposant ses formations en alternance, il est important qu'elle se démarque en ajoutant un plus et en démontrant une efficacité supérieure, par rapport à un suivi classique.</w:t>
+      </w:r>
+    </w:p>
+    <w:p/>
     <w:p>
       <w:pPr>
         <w:pStyle w:val="Titre2"/>
@@ -516,9 +463,44 @@
       <w:r>
         <w:t>Les cibles</w:t>
       </w:r>
-      <w:r>
-        <w:t xml:space="preserve"> et les acteurs</w:t>
-      </w:r>
+    </w:p>
+    <w:p/>
+    <w:p>
+      <w:pPr>
+        <w:rPr>
+          <w:lang w:eastAsia="fr-FR"/>
+        </w:rPr>
+      </w:pPr>
+      <w:r>
+        <w:rPr>
+          <w:shd w:val="clear" w:color="auto" w:fill="FFFFFF"/>
+          <w:lang w:eastAsia="fr-FR"/>
+        </w:rPr>
+        <w:t>Les cibles sont internes à l'AFPA, elle sera destinée et interfèrera avec le directeur du centre, l'assistant de formation, le responsable de formation, les formateurs et les fonction commerciales.</w:t>
+      </w:r>
+      <w:r>
+        <w:rPr>
+          <w:shd w:val="clear" w:color="auto" w:fill="FFFFFF"/>
+          <w:lang w:eastAsia="fr-FR"/>
+        </w:rPr>
+        <w:t xml:space="preserve"> </w:t>
+      </w:r>
+      <w:r>
+        <w:rPr>
+          <w:lang w:eastAsia="fr-FR"/>
+        </w:rPr>
+        <w:t>Elles sont aussi externes à l'agence. C'est-à-dire qu'elle sera disponible au tuteur et aux alternants.</w:t>
+      </w:r>
+    </w:p>
+    <w:p>
+      <w:pPr>
+        <w:rPr>
+          <w:rFonts w:ascii="Times New Roman" w:hAnsi="Times New Roman" w:cs="Times New Roman"/>
+          <w:sz w:val="24"/>
+          <w:szCs w:val="24"/>
+          <w:lang w:eastAsia="fr-FR"/>
+        </w:rPr>
+      </w:pPr>
     </w:p>
     <w:p>
       <w:pPr>
@@ -528,6 +510,34 @@
         <w:t>Le type d’application</w:t>
       </w:r>
     </w:p>
+    <w:p/>
+    <w:p>
+      <w:r>
+        <w:rPr>
+          <w:shd w:val="clear" w:color="auto" w:fill="FFFFFF"/>
+        </w:rPr>
+        <w:t xml:space="preserve">L'application sera une plate-forme collaborative qui centralisera </w:t>
+      </w:r>
+      <w:r>
+        <w:rPr>
+          <w:shd w:val="clear" w:color="auto" w:fill="FFFFFF"/>
+        </w:rPr>
+        <w:t>les fonctionnalités liées</w:t>
+      </w:r>
+      <w:r>
+        <w:rPr>
+          <w:shd w:val="clear" w:color="auto" w:fill="FFFFFF"/>
+        </w:rPr>
+        <w:t xml:space="preserve"> au suivi de l'alternant</w:t>
+      </w:r>
+      <w:r>
+        <w:t>.</w:t>
+      </w:r>
+      <w:r>
+        <w:t xml:space="preserve"> Elle sera sous la forme d'une application web.</w:t>
+      </w:r>
+    </w:p>
+    <w:p/>
     <w:p>
       <w:pPr>
         <w:pStyle w:val="Titre2"/>
@@ -542,6 +552,45 @@
         <w:t>L’équipement de vos cibles</w:t>
       </w:r>
     </w:p>
+    <w:p/>
+    <w:p>
+      <w:pPr>
+        <w:rPr>
+          <w:shd w:val="clear" w:color="auto" w:fill="FFFFFF"/>
+        </w:rPr>
+      </w:pPr>
+      <w:r>
+        <w:rPr>
+          <w:shd w:val="clear" w:color="auto" w:fill="FFFFFF"/>
+        </w:rPr>
+        <w:t xml:space="preserve">Les cibles utiliseront principalement l'application sur ordinateur muni d'une connexion Internet. Mais ils pourront aussi </w:t>
+      </w:r>
+      <w:r>
+        <w:rPr>
+          <w:shd w:val="clear" w:color="auto" w:fill="FFFFFF"/>
+        </w:rPr>
+        <w:t>utiliser</w:t>
+      </w:r>
+      <w:r>
+        <w:rPr>
+          <w:shd w:val="clear" w:color="auto" w:fill="FFFFFF"/>
+        </w:rPr>
+        <w:t xml:space="preserve"> sur tout type de tablette et de téléphone, l'application s'adaptera à la taille </w:t>
+      </w:r>
+      <w:r>
+        <w:rPr>
+          <w:shd w:val="clear" w:color="auto" w:fill="FFFFFF"/>
+        </w:rPr>
+        <w:t>des écrans</w:t>
+      </w:r>
+      <w:r>
+        <w:rPr>
+          <w:shd w:val="clear" w:color="auto" w:fill="FFFFFF"/>
+        </w:rPr>
+        <w:t xml:space="preserve"> et les fonctionnalités s'afficheront différemment suivant l'appareil sous laquelle on la fait tourner.</w:t>
+      </w:r>
+    </w:p>
+    <w:p/>
     <w:p>
       <w:pPr>
         <w:pStyle w:val="Titre2"/>
@@ -550,6 +599,57 @@
         <w:t>Périmètre du projet</w:t>
       </w:r>
     </w:p>
+    <w:p/>
+    <w:p>
+      <w:pPr>
+        <w:rPr>
+          <w:lang w:eastAsia="fr-FR"/>
+        </w:rPr>
+      </w:pPr>
+      <w:r>
+        <w:rPr>
+          <w:lang w:eastAsia="fr-FR"/>
+        </w:rPr>
+        <w:t>Le public concerné par l'application sera au minimum âgée de 16 ans. L'application devra permettre au maître d'apprentissage, au tuteur et à l'alternant, de voir l'emploi du temps de ce dernier, de consulter son livret pédagogique, et de vérifier le tableau de bord en tout temps, celui-ci relatant des informations importantes telles que les absences ou les rendez-vous à venir.</w:t>
+      </w:r>
+      <w:r>
+        <w:rPr>
+          <w:lang w:eastAsia="fr-FR"/>
+        </w:rPr>
+        <w:t xml:space="preserve"> </w:t>
+      </w:r>
+      <w:r>
+        <w:rPr>
+          <w:lang w:eastAsia="fr-FR"/>
+        </w:rPr>
+        <w:t>Un système d'échange sera mis en place pour permettre à chacun de communiquer avec l'autre par le biais de questions-réponse. Un système de notification par mail se</w:t>
+      </w:r>
+      <w:r>
+        <w:rPr>
+          <w:lang w:eastAsia="fr-FR"/>
+        </w:rPr>
+        <w:t>ra</w:t>
+      </w:r>
+      <w:r>
+        <w:rPr>
+          <w:lang w:eastAsia="fr-FR"/>
+        </w:rPr>
+        <w:t xml:space="preserve"> </w:t>
+      </w:r>
+      <w:r>
+        <w:rPr>
+          <w:lang w:eastAsia="fr-FR"/>
+        </w:rPr>
+        <w:t>rallié</w:t>
+      </w:r>
+      <w:r>
+        <w:rPr>
+          <w:lang w:eastAsia="fr-FR"/>
+        </w:rPr>
+        <w:t xml:space="preserve"> au rendez-vous et aux absences.</w:t>
+      </w:r>
+    </w:p>
+    <w:p/>
     <w:p>
       <w:pPr>
         <w:pStyle w:val="Titre1"/>
@@ -565,40 +665,90 @@
           <w:bdr w:val="nil"/>
           <w:lang w:val="en-US"/>
         </w:rPr>
-        <w:t>DÉVELOPPEMENT DU LOGICIEL</w:t>
-      </w:r>
-    </w:p>
-    <w:p>
-      <w:pPr>
-        <w:rPr>
-          <w:lang w:val="en-US"/>
-        </w:rPr>
-      </w:pPr>
-    </w:p>
-    <w:p>
-      <w:pPr>
-        <w:pStyle w:val="Titre2"/>
+        <w:lastRenderedPageBreak/>
+        <w:t xml:space="preserve">DÉVELOPPEMENT </w:t>
+      </w:r>
+      <w:r>
         <w:rPr>
           <w:rFonts w:eastAsia="Arial Unicode MS"/>
           <w:bdr w:val="nil"/>
           <w:lang w:val="en-US"/>
         </w:rPr>
-      </w:pPr>
-      <w:r>
+        <w:t>DE L’APPLICATION WEB</w:t>
+      </w:r>
+    </w:p>
+    <w:p>
+      <w:pPr>
+        <w:rPr>
+          <w:lang w:val="en-US"/>
+        </w:rPr>
+      </w:pPr>
+    </w:p>
+    <w:p>
+      <w:pPr>
+        <w:pStyle w:val="Titre2"/>
         <w:rPr>
           <w:rFonts w:eastAsia="Arial Unicode MS"/>
           <w:bdr w:val="nil"/>
           <w:lang w:val="en-US"/>
         </w:rPr>
+      </w:pPr>
+      <w:r>
+        <w:rPr>
+          <w:rFonts w:eastAsia="Arial Unicode MS"/>
+          <w:bdr w:val="nil"/>
+          <w:lang w:val="en-US"/>
+        </w:rPr>
         <w:t>Caractéristiques et fonctionnalités</w:t>
       </w:r>
     </w:p>
     <w:p>
       <w:pPr>
+        <w:rPr>
+          <w:lang w:val="en-US"/>
+        </w:rPr>
+      </w:pPr>
+    </w:p>
+    <w:p>
+      <w:pPr>
+        <w:rPr>
+          <w:lang w:val="en-US"/>
+        </w:rPr>
+      </w:pPr>
+      <w:r>
+        <w:rPr>
+          <w:shd w:val="clear" w:color="auto" w:fill="FFFFFF"/>
+        </w:rPr>
+        <w:t xml:space="preserve">Contrairement à un logiciel, l'application web permettra une utilisation immédiate par le consommateur sans procédure d'achat et </w:t>
+      </w:r>
+      <w:r>
+        <w:rPr>
+          <w:shd w:val="clear" w:color="auto" w:fill="FFFFFF"/>
+        </w:rPr>
+        <w:t>d’</w:t>
+      </w:r>
+      <w:r>
+        <w:rPr>
+          <w:shd w:val="clear" w:color="auto" w:fill="FFFFFF"/>
+        </w:rPr>
+        <w:t>installation</w:t>
+      </w:r>
+      <w:r>
+        <w:rPr>
+          <w:shd w:val="clear" w:color="auto" w:fill="FFFFFF"/>
+        </w:rPr>
+        <w:t>.</w:t>
+      </w:r>
+    </w:p>
+    <w:p>
+      <w:pPr>
         <w:pStyle w:val="Titre2"/>
       </w:pPr>
       <w:r>
-        <w:t>Structure du logiciel</w:t>
+        <w:t>Structure d</w:t>
+      </w:r>
+      <w:r>
+        <w:t>e l’application</w:t>
       </w:r>
     </w:p>
     <w:p>
@@ -608,6 +758,8 @@
       <w:r>
         <w:t>GRAPHISME ET ERGONOMIE</w:t>
       </w:r>
+      <w:bookmarkStart w:id="0" w:name="_GoBack"/>
+      <w:bookmarkEnd w:id="0"/>
     </w:p>
     <w:p>
       <w:pPr>
@@ -634,14 +786,6 @@
       </w:r>
       <w:r>
         <w:t>PLANNING</w:t>
-      </w:r>
-    </w:p>
-    <w:p>
-      <w:pPr>
-        <w:pStyle w:val="Titre2"/>
-      </w:pPr>
-      <w:r>
-        <w:t xml:space="preserve">Le contenu de votre application </w:t>
       </w:r>
     </w:p>
     <w:p>
@@ -671,7 +815,7 @@
 </file>
 
 <file path=word/numbering.xml><?xml version="1.0" encoding="utf-8"?>
-<w:numbering xmlns:wpc="http://schemas.microsoft.com/office/word/2010/wordprocessingCanvas" xmlns:cx="http://schemas.microsoft.com/office/drawing/2014/chartex" xmlns:cx1="http://schemas.microsoft.com/office/drawing/2015/9/8/chartex" xmlns:cx2="http://schemas.microsoft.com/office/drawing/2015/10/21/chartex" xmlns:cx3="http://schemas.microsoft.com/office/drawing/2016/5/9/chartex" xmlns:cx4="http://schemas.microsoft.com/office/drawing/2016/5/10/chartex" xmlns:cx5="http://schemas.microsoft.com/office/drawing/2016/5/11/chartex" xmlns:cx6="http://schemas.microsoft.com/office/drawing/2016/5/12/chartex" xmlns:cx7="http://schemas.microsoft.com/office/drawing/2016/5/13/chartex" xmlns:cx8="http://schemas.microsoft.com/office/drawing/2016/5/14/chartex" xmlns:mc="http://schemas.openxmlformats.org/markup-compatibility/2006" xmlns:aink="http://schemas.microsoft.com/office/drawing/2016/ink" xmlns:am3d="http://schemas.microsoft.com/office/drawing/2017/model3d" xmlns:o="urn:schemas-microsoft-com:office:office" xmlns:r="http://schemas.openxmlformats.org/officeDocument/2006/relationships" xmlns:m="http://schemas.openxmlformats.org/officeDocument/2006/math" xmlns:v="urn:schemas-microsoft-com:vml" xmlns:wp14="http://schemas.microsoft.com/office/word/2010/wordprocessingDrawing" xmlns:wp="http://schemas.openxmlformats.org/drawingml/2006/wordprocessingDrawing" xmlns:w10="urn:schemas-microsoft-com:office:word" xmlns:w="http://schemas.openxmlformats.org/wordprocessingml/2006/main" xmlns:w14="http://schemas.microsoft.com/office/word/2010/wordml" xmlns:w15="http://schemas.microsoft.com/office/word/2012/wordml" xmlns:w16cex="http://schemas.microsoft.com/office/word/2018/wordml/cex" xmlns:w16cid="http://schemas.microsoft.com/office/word/2016/wordml/cid" xmlns:w16="http://schemas.microsoft.com/office/word/2018/wordml" xmlns:w16sdtdh="http://schemas.microsoft.com/office/word/2020/wordml/sdtdatahash" xmlns:w16se="http://schemas.microsoft.com/office/word/2015/wordml/symex" xmlns:wpg="http://schemas.microsoft.com/office/word/2010/wordprocessingGroup" xmlns:wpi="http://schemas.microsoft.com/office/word/2010/wordprocessingInk" xmlns:wne="http://schemas.microsoft.com/office/word/2006/wordml" xmlns:wps="http://schemas.microsoft.com/office/word/2010/wordprocessingShape" mc:Ignorable="w14 w15 w16se w16cid w16 w16cex w16sdtdh wp14">
+<w:numbering xmlns:wpc="http://schemas.microsoft.com/office/word/2010/wordprocessingCanvas" xmlns:cx="http://schemas.microsoft.com/office/drawing/2014/chartex" xmlns:cx1="http://schemas.microsoft.com/office/drawing/2015/9/8/chartex" xmlns:mc="http://schemas.openxmlformats.org/markup-compatibility/2006" xmlns:o="urn:schemas-microsoft-com:office:office" xmlns:r="http://schemas.openxmlformats.org/officeDocument/2006/relationships" xmlns:m="http://schemas.openxmlformats.org/officeDocument/2006/math" xmlns:v="urn:schemas-microsoft-com:vml" xmlns:wp14="http://schemas.microsoft.com/office/word/2010/wordprocessingDrawing" xmlns:wp="http://schemas.openxmlformats.org/drawingml/2006/wordprocessingDrawing" xmlns:w10="urn:schemas-microsoft-com:office:word" xmlns:w="http://schemas.openxmlformats.org/wordprocessingml/2006/main" xmlns:w14="http://schemas.microsoft.com/office/word/2010/wordml" xmlns:w15="http://schemas.microsoft.com/office/word/2012/wordml" xmlns:w16se="http://schemas.microsoft.com/office/word/2015/wordml/symex" xmlns:wpg="http://schemas.microsoft.com/office/word/2010/wordprocessingGroup" xmlns:wpi="http://schemas.microsoft.com/office/word/2010/wordprocessingInk" xmlns:wne="http://schemas.microsoft.com/office/word/2006/wordml" xmlns:wps="http://schemas.microsoft.com/office/word/2010/wordprocessingShape" mc:Ignorable="w14 w15 w16se wp14">
   <w:abstractNum w:abstractNumId="0" w15:restartNumberingAfterBreak="0">
     <w:nsid w:val="20FA5D64"/>
     <w:multiLevelType w:val="hybridMultilevel"/>
@@ -1842,7 +1986,7 @@
 </file>
 
 <file path=word/styles.xml><?xml version="1.0" encoding="utf-8"?>
-<w:styles xmlns:mc="http://schemas.openxmlformats.org/markup-compatibility/2006" xmlns:r="http://schemas.openxmlformats.org/officeDocument/2006/relationships" xmlns:w="http://schemas.openxmlformats.org/wordprocessingml/2006/main" xmlns:w14="http://schemas.microsoft.com/office/word/2010/wordml" xmlns:w15="http://schemas.microsoft.com/office/word/2012/wordml" xmlns:w16cex="http://schemas.microsoft.com/office/word/2018/wordml/cex" xmlns:w16cid="http://schemas.microsoft.com/office/word/2016/wordml/cid" xmlns:w16="http://schemas.microsoft.com/office/word/2018/wordml" xmlns:w16sdtdh="http://schemas.microsoft.com/office/word/2020/wordml/sdtdatahash" xmlns:w16se="http://schemas.microsoft.com/office/word/2015/wordml/symex" mc:Ignorable="w14 w15 w16se w16cid w16 w16cex w16sdtdh">
+<w:styles xmlns:mc="http://schemas.openxmlformats.org/markup-compatibility/2006" xmlns:r="http://schemas.openxmlformats.org/officeDocument/2006/relationships" xmlns:w="http://schemas.openxmlformats.org/wordprocessingml/2006/main" xmlns:w14="http://schemas.microsoft.com/office/word/2010/wordml" xmlns:w15="http://schemas.microsoft.com/office/word/2012/wordml" xmlns:w16se="http://schemas.microsoft.com/office/word/2015/wordml/symex" mc:Ignorable="w14 w15 w16se">
   <w:docDefaults>
     <w:rPrDefault>
       <w:rPr>
@@ -1858,7 +2002,7 @@
       </w:pPr>
     </w:pPrDefault>
   </w:docDefaults>
-  <w:latentStyles w:defLockedState="0" w:defUIPriority="99" w:defSemiHidden="0" w:defUnhideWhenUsed="0" w:defQFormat="0" w:count="376">
+  <w:latentStyles w:defLockedState="0" w:defUIPriority="99" w:defSemiHidden="0" w:defUnhideWhenUsed="0" w:defQFormat="0" w:count="371">
     <w:lsdException w:name="Normal" w:uiPriority="0" w:qFormat="1"/>
     <w:lsdException w:name="heading 1" w:uiPriority="9" w:qFormat="1"/>
     <w:lsdException w:name="heading 2" w:semiHidden="1" w:uiPriority="9" w:unhideWhenUsed="1" w:qFormat="1"/>
@@ -2230,11 +2374,6 @@
     <w:lsdException w:name="List Table 5 Dark Accent 6" w:uiPriority="50"/>
     <w:lsdException w:name="List Table 6 Colorful Accent 6" w:uiPriority="51"/>
     <w:lsdException w:name="List Table 7 Colorful Accent 6" w:uiPriority="52"/>
-    <w:lsdException w:name="Mention" w:semiHidden="1" w:unhideWhenUsed="1"/>
-    <w:lsdException w:name="Smart Hyperlink" w:semiHidden="1" w:unhideWhenUsed="1"/>
-    <w:lsdException w:name="Hashtag" w:semiHidden="1" w:unhideWhenUsed="1"/>
-    <w:lsdException w:name="Unresolved Mention" w:semiHidden="1" w:unhideWhenUsed="1"/>
-    <w:lsdException w:name="Smart Link" w:semiHidden="1" w:unhideWhenUsed="1"/>
   </w:latentStyles>
   <w:style w:type="paragraph" w:default="1" w:styleId="Normal">
     <w:name w:val="Normal"/>

</xml_diff>

<commit_message>
CDC contexte version 2
</commit_message>
<xml_diff>
--- a/Conception_document/Cahier des charges.docx
+++ b/Conception_document/Cahier des charges.docx
@@ -465,7 +465,23 @@
           <w:shd w:val="clear" w:color="auto" w:fill="FFFFFF"/>
           <w:lang w:eastAsia="fr-FR"/>
         </w:rPr>
-        <w:t>Les cibles sont internes à l'AFPA, elle sera destinée et interfèrera avec le directeur du centre, l'assistant de formation, le responsable de formation, les formateurs et les fonction commerciales.</w:t>
+        <w:t xml:space="preserve">Les cibles sont internes à l'AFPA, elle sera destinée et interfèrera avec le directeur du centre, l'assistant de formation, le responsable de formation, les formateurs et </w:t>
+      </w:r>
+      <w:proofErr w:type="gramStart"/>
+      <w:r>
+        <w:rPr>
+          <w:shd w:val="clear" w:color="auto" w:fill="FFFFFF"/>
+          <w:lang w:eastAsia="fr-FR"/>
+        </w:rPr>
+        <w:t>les fonction</w:t>
+      </w:r>
+      <w:proofErr w:type="gramEnd"/>
+      <w:r>
+        <w:rPr>
+          <w:shd w:val="clear" w:color="auto" w:fill="FFFFFF"/>
+          <w:lang w:eastAsia="fr-FR"/>
+        </w:rPr>
+        <w:t xml:space="preserve"> commerciales.</w:t>
       </w:r>
       <w:r>
         <w:rPr>
@@ -570,7 +586,21 @@
         <w:rPr>
           <w:lang w:eastAsia="fr-FR"/>
         </w:rPr>
-        <w:t>Le public concerné par l'application sera au minimum âgée de 16 ans. L'application devra permettre au maître d'apprentissage, au tuteur et à l'alternant, de voir l'emploi du temps de ce dernier, de consulter son livret pédagogique, et de vérifier le tableau de bord en tout temps, celui-ci relatant des informations importantes telles que les absences ou les rendez-vous à venir.</w:t>
+        <w:t xml:space="preserve">Le public concerné par l'application sera </w:t>
+      </w:r>
+      <w:proofErr w:type="gramStart"/>
+      <w:r>
+        <w:rPr>
+          <w:lang w:eastAsia="fr-FR"/>
+        </w:rPr>
+        <w:t>au minimum âgée</w:t>
+      </w:r>
+      <w:proofErr w:type="gramEnd"/>
+      <w:r>
+        <w:rPr>
+          <w:lang w:eastAsia="fr-FR"/>
+        </w:rPr>
+        <w:t xml:space="preserve"> de 16 ans. L'application devra permettre au maître d'apprentissage, au tuteur et à l'alternant, de voir l'emploi du temps de ce dernier, de consulter son livret pédagogique, et de vérifier le tableau de bord en tout temps, celui-ci relatant des informations importantes telles que les absences ou les rendez-vous à venir.</w:t>
       </w:r>
       <w:r>
         <w:rPr>
@@ -777,240 +807,149 @@
       </w:r>
     </w:p>
     <w:p/>
+    <w:p>
+      <w:r>
+        <w:t>Système notification stock pour justificatif</w:t>
+      </w:r>
+    </w:p>
+    <w:p>
+      <w:r>
+        <w:t xml:space="preserve">Elément de contexte plus ciblé envers l’AFPA et notre situation actuel dunkerque calais, développement des formations en alternance, pourquoi ? </w:t>
+      </w:r>
+    </w:p>
+    <w:p>
+      <w:r>
+        <w:t xml:space="preserve">Aide exceptionnel </w:t>
+      </w:r>
+      <w:proofErr w:type="spellStart"/>
+      <w:r>
+        <w:t>etc</w:t>
+      </w:r>
+      <w:proofErr w:type="spellEnd"/>
+      <w:r>
+        <w:t xml:space="preserve"> </w:t>
+      </w:r>
+    </w:p>
+    <w:p>
+      <w:r>
+        <w:t>Documenté sur le pourquoi du comment.</w:t>
+      </w:r>
+    </w:p>
+    <w:p>
+      <w:r>
+        <w:t>Plusieurs méthodes</w:t>
+      </w:r>
+      <w:r>
+        <w:t xml:space="preserve"> de suivi. Avant il s’est passé des choses </w:t>
+      </w:r>
+    </w:p>
+    <w:p>
+      <w:r>
+        <w:t xml:space="preserve">Il n’y a pas d’autre solution de créer cette </w:t>
+      </w:r>
+    </w:p>
+    <w:p>
+      <w:r>
+        <w:t>Archaïque,</w:t>
+      </w:r>
+      <w:r>
+        <w:t xml:space="preserve"> </w:t>
+      </w:r>
+      <w:r>
+        <w:t>redondant,</w:t>
+      </w:r>
+      <w:r>
+        <w:t xml:space="preserve"> à l’ancienne</w:t>
+      </w:r>
+      <w:r>
+        <w:t>, concurrence, difficile de suivre plusieurs formations en même temps a des démarrages diffèrent</w:t>
+      </w:r>
+    </w:p>
+    <w:p>
+      <w:r>
+        <w:t>EX : Plusieurs apprenti dans des secteur diff (maintenance, produc)</w:t>
+      </w:r>
+    </w:p>
+    <w:p>
+      <w:r>
+        <w:t xml:space="preserve">Titre diffèrent </w:t>
+      </w:r>
+    </w:p>
+    <w:p>
+      <w:r>
+        <w:t xml:space="preserve">2 plateau technique diff </w:t>
+      </w:r>
+    </w:p>
+    <w:p>
+      <w:r>
+        <w:t xml:space="preserve">Intervient dans des domaines diffèrent et niveau diffèrent </w:t>
+      </w:r>
+    </w:p>
+    <w:p>
+      <w:r>
+        <w:t xml:space="preserve">Il faut que le formateur </w:t>
+      </w:r>
+      <w:r>
+        <w:t>n’ait</w:t>
+      </w:r>
+      <w:r>
+        <w:t xml:space="preserve"> plus besoin de penser à l’administratif </w:t>
+      </w:r>
+    </w:p>
+    <w:p>
+      <w:r>
+        <w:t xml:space="preserve">Perte de marché </w:t>
+      </w:r>
+      <w:r>
+        <w:t>région</w:t>
+      </w:r>
+      <w:r>
+        <w:t xml:space="preserve">, CDD </w:t>
+      </w:r>
+    </w:p>
+    <w:p>
+      <w:r>
+        <w:t xml:space="preserve">Délègue cette partie </w:t>
+      </w:r>
+    </w:p>
+    <w:p>
+      <w:r>
+        <w:t>Création</w:t>
+      </w:r>
+      <w:r>
+        <w:t xml:space="preserve"> de poste </w:t>
+      </w:r>
+    </w:p>
     <w:p/>
     <w:p>
       <w:r>
-        <w:t>Système notification stock pour justificatif</w:t>
+        <w:t>ALTERNANCE = RECTIVIT</w:t>
+      </w:r>
+      <w:r>
+        <w:t>E</w:t>
+      </w:r>
+    </w:p>
+    <w:p>
+      <w:r>
+        <w:t xml:space="preserve">CONCURRENT AVEC + DE LIGITIMITE PAR RAPPORT A L’AFPA </w:t>
+      </w:r>
+    </w:p>
+    <w:p>
+      <w:r>
+        <w:t xml:space="preserve">+ VALUE </w:t>
+      </w:r>
+    </w:p>
+    <w:p>
+      <w:r>
+        <w:t xml:space="preserve">Avantage Interne </w:t>
+      </w:r>
+    </w:p>
+    <w:p>
+      <w:r>
+        <w:t xml:space="preserve">Organisationnel </w:t>
       </w:r>
     </w:p>
     <w:p/>
-    <w:p>
-      <w:r>
-        <w:t xml:space="preserve">Elément de contexte plus ciblé envers l’AFPA et notre situation actuel dunkerque calais, développement des formations en alternance, pourquoi ? </w:t>
-      </w:r>
-    </w:p>
-    <w:p>
-      <w:r>
-        <w:t xml:space="preserve">Aide exceptionnel </w:t>
-      </w:r>
-      <w:proofErr w:type="spellStart"/>
-      <w:r>
-        <w:t>etc</w:t>
-      </w:r>
-      <w:proofErr w:type="spellEnd"/>
-      <w:r>
-        <w:t xml:space="preserve"> </w:t>
-      </w:r>
-    </w:p>
-    <w:p>
-      <w:r>
-        <w:t>Documenté sur le pourquoi du comment.</w:t>
-      </w:r>
-    </w:p>
-    <w:p/>
-    <w:p>
-      <w:r>
-        <w:t>Plusieurs méthodes</w:t>
-      </w:r>
-      <w:r>
-        <w:t xml:space="preserve"> de suivi. Avant il s’est passé des choses </w:t>
-      </w:r>
-    </w:p>
-    <w:p>
-      <w:r>
-        <w:t xml:space="preserve">Il n’y a pas d’autre solution de créer cette </w:t>
-      </w:r>
-    </w:p>
-    <w:p>
-      <w:r>
-        <w:t>Archaïque,</w:t>
-      </w:r>
-      <w:r>
-        <w:t xml:space="preserve"> </w:t>
-      </w:r>
-      <w:r>
-        <w:t>redondant,</w:t>
-      </w:r>
-      <w:r>
-        <w:t xml:space="preserve"> à l’ancienne</w:t>
-      </w:r>
-      <w:r>
-        <w:t>, concurrence, difficile de suivre plusieurs formations en même temps a des démarrages diffèrent</w:t>
-      </w:r>
-    </w:p>
-    <w:p>
-      <w:r>
-        <w:t>EX : Plusieurs apprenti dans des secteur diff (maintenance, produc)</w:t>
-      </w:r>
-    </w:p>
-    <w:p>
-      <w:r>
-        <w:t xml:space="preserve">Titre diffèrent </w:t>
-      </w:r>
-    </w:p>
-    <w:p>
-      <w:r>
-        <w:t xml:space="preserve">2 plateau technique diff </w:t>
-      </w:r>
-    </w:p>
-    <w:p>
-      <w:r>
-        <w:t xml:space="preserve">Intervient dans des domaines diffèrent et niveau diffèrent </w:t>
-      </w:r>
-    </w:p>
-    <w:p>
-      <w:r>
-        <w:t xml:space="preserve">Il faut que le formateur </w:t>
-      </w:r>
-      <w:r>
-        <w:t>n’ait</w:t>
-      </w:r>
-      <w:r>
-        <w:t xml:space="preserve"> plus besoin de penser à l’administratif </w:t>
-      </w:r>
-    </w:p>
-    <w:p/>
-    <w:p/>
-    <w:p/>
-    <w:p>
-      <w:r>
-        <w:t xml:space="preserve">Perte de marché </w:t>
-      </w:r>
-      <w:r>
-        <w:t>région</w:t>
-      </w:r>
-      <w:r>
-        <w:t xml:space="preserve">, CDD </w:t>
-      </w:r>
-    </w:p>
-    <w:p>
-      <w:r>
-        <w:t xml:space="preserve">Délègue cette partie </w:t>
-      </w:r>
-    </w:p>
-    <w:p>
-      <w:r>
-        <w:t>Création</w:t>
-      </w:r>
-      <w:r>
-        <w:t xml:space="preserve"> de poste </w:t>
-      </w:r>
-    </w:p>
-    <w:p/>
-    <w:p>
-      <w:r>
-        <w:t xml:space="preserve">ALTERNANCE = </w:t>
-      </w:r>
-      <w:proofErr w:type="spellStart"/>
-      <w:r>
-        <w:t>RECTIVIT</w:t>
-      </w:r>
-      <w:r>
-        <w:t>eE</w:t>
-      </w:r>
-      <w:proofErr w:type="spellEnd"/>
-    </w:p>
-    <w:p/>
-    <w:p>
-      <w:r>
-        <w:t xml:space="preserve">CONCURRENT AVEC + DE LIGITIMITE PAR RAPPORT A L’AFPA </w:t>
-      </w:r>
-    </w:p>
-    <w:p>
-      <w:r>
-        <w:t xml:space="preserve">+ VALUE </w:t>
-      </w:r>
-    </w:p>
-    <w:p/>
-    <w:p/>
-    <w:p/>
-    <w:p>
-      <w:r>
-        <w:t xml:space="preserve">Avantage Interne </w:t>
-      </w:r>
-    </w:p>
-    <w:p>
-      <w:r>
-        <w:t xml:space="preserve">Organisationnel </w:t>
-      </w:r>
-    </w:p>
-    <w:p/>
-    <w:p/>
-    <w:p>
-      <w:pPr>
-        <w:rPr>
-          <w:color w:val="FF0000"/>
-        </w:rPr>
-      </w:pPr>
-      <w:r>
-        <w:t xml:space="preserve">CONTEXTE </w:t>
-      </w:r>
-    </w:p>
-    <w:p>
-      <w:r>
-        <w:t xml:space="preserve">Version 1 : </w:t>
-      </w:r>
-    </w:p>
-    <w:p>
-      <w:r>
-        <w:t xml:space="preserve">À l'occasion de ses études en alternance, mon tuteur Clément Poudre, </w:t>
-      </w:r>
-      <w:r>
-        <w:rPr>
-          <w:highlight w:val="red"/>
-        </w:rPr>
-        <w:t xml:space="preserve">a eu l'opportunité d'utiliser une application mise en place par la région nommé </w:t>
-      </w:r>
-      <w:proofErr w:type="spellStart"/>
-      <w:r>
-        <w:rPr>
-          <w:highlight w:val="red"/>
-        </w:rPr>
-        <w:t>MySup</w:t>
-      </w:r>
-      <w:proofErr w:type="spellEnd"/>
-      <w:r>
-        <w:rPr>
-          <w:highlight w:val="red"/>
-        </w:rPr>
-        <w:t xml:space="preserve">. </w:t>
-      </w:r>
-      <w:r>
-        <w:rPr>
-          <w:highlight w:val="darkCyan"/>
-        </w:rPr>
-        <w:t>Celle-ci permettez aux formateurs et au maître d'apprentissage de garder un suivi pédagogique tout au long du cycle d’apprentissage de l’étudiant.</w:t>
-      </w:r>
-      <w:r>
-        <w:t xml:space="preserve"> </w:t>
-      </w:r>
-      <w:r>
-        <w:rPr>
-          <w:highlight w:val="green"/>
-        </w:rPr>
-        <w:t>Aujourd'hui, étant chargé d'études à l'AFPA, il participe à la mise en œuvre des processus de qualité et de certification, mais aussi et surtout à la saturation des dispositif formation/alternant.</w:t>
-      </w:r>
-      <w:r>
-        <w:t xml:space="preserve"> </w:t>
-      </w:r>
-      <w:r>
-        <w:rPr>
-          <w:highlight w:val="darkCyan"/>
-        </w:rPr>
-        <w:t>C'est dans ce contexte que l'idée d'intégrer un outil de suivi des alternants à l'AFPA lui ai venu. De plus l'AFPA ayant peu d'expérience et un manque d'outils sur l'apprentissage, cela contribuait fortement à la crédibilité de la demande de mon tuteur d'obtenir un outil informatique de suivi d'alternant.</w:t>
-      </w:r>
-    </w:p>
-    <w:p/>
-    <w:p>
-      <w:pPr>
-        <w:rPr>
-          <w:color w:val="FF0000"/>
-        </w:rPr>
-      </w:pPr>
-      <w:r>
-        <w:t>Version 2 :</w:t>
-      </w:r>
-    </w:p>
     <w:p>
       <w:hyperlink r:id="rId5" w:history="1">
         <w:r>
@@ -1024,6 +963,183 @@
         <w:t xml:space="preserve"> </w:t>
       </w:r>
     </w:p>
+    <w:p>
+      <w:hyperlink r:id="rId6" w:history="1">
+        <w:r>
+          <w:rPr>
+            <w:rStyle w:val="Lienhypertexte"/>
+          </w:rPr>
+          <w:t>https://www.afpa.fr/actualites/afpa-entreprises-s-ouvre-a-l-apprentissage-</w:t>
+        </w:r>
+      </w:hyperlink>
+    </w:p>
+    <w:p/>
+    <w:p>
+      <w:pPr>
+        <w:rPr>
+          <w:color w:val="FF0000"/>
+        </w:rPr>
+      </w:pPr>
+      <w:r>
+        <w:t xml:space="preserve">CONTEXTE </w:t>
+      </w:r>
+    </w:p>
+    <w:p>
+      <w:r>
+        <w:t xml:space="preserve">Version 1 : </w:t>
+      </w:r>
+    </w:p>
+    <w:p>
+      <w:r>
+        <w:t xml:space="preserve">À l'occasion de ses études en alternance, mon tuteur Clément Poudre, </w:t>
+      </w:r>
+      <w:r>
+        <w:rPr>
+          <w:highlight w:val="red"/>
+        </w:rPr>
+        <w:t xml:space="preserve">a eu l'opportunité d'utiliser une application mise en place par la région nommé </w:t>
+      </w:r>
+      <w:proofErr w:type="spellStart"/>
+      <w:r>
+        <w:rPr>
+          <w:highlight w:val="red"/>
+        </w:rPr>
+        <w:t>MySup</w:t>
+      </w:r>
+      <w:proofErr w:type="spellEnd"/>
+      <w:r>
+        <w:rPr>
+          <w:highlight w:val="red"/>
+        </w:rPr>
+        <w:t xml:space="preserve">. </w:t>
+      </w:r>
+      <w:r>
+        <w:rPr>
+          <w:highlight w:val="darkCyan"/>
+        </w:rPr>
+        <w:t>Celle-ci permettez aux formateurs et au maître d'apprentissage de garder un suivi pédagogique tout au long du cycle d’apprentissage de l’étudiant.</w:t>
+      </w:r>
+      <w:r>
+        <w:t xml:space="preserve"> </w:t>
+      </w:r>
+      <w:r>
+        <w:rPr>
+          <w:highlight w:val="green"/>
+        </w:rPr>
+        <w:t>Aujourd'hui, étant chargé d'études à l'AFPA, il participe à la mise en œuvre des processus de qualité et de certification, mais aussi et surtout à la saturation des dispositif formation/alternant.</w:t>
+      </w:r>
+      <w:r>
+        <w:t xml:space="preserve"> </w:t>
+      </w:r>
+      <w:r>
+        <w:rPr>
+          <w:highlight w:val="darkCyan"/>
+        </w:rPr>
+        <w:t>C'est dans ce contexte que l'idée d'intégrer un outil de suivi des alternants à l'AFPA lui ai venu. De plus l'AFPA ayant peu d'expérience et un manque d'outils sur l'apprentissage, cela contribuait fortement à la crédibilité de la demande de mon tuteur d'obtenir un outil informatique de suivi d'alternant.</w:t>
+      </w:r>
+    </w:p>
+    <w:p/>
+    <w:p>
+      <w:pPr>
+        <w:rPr>
+          <w:color w:val="FF0000"/>
+        </w:rPr>
+      </w:pPr>
+      <w:r>
+        <w:t>Version 2 :</w:t>
+      </w:r>
+    </w:p>
+    <w:p>
+      <w:pPr>
+        <w:rPr>
+          <w:lang w:eastAsia="fr-FR"/>
+        </w:rPr>
+      </w:pPr>
+      <w:r>
+        <w:rPr>
+          <w:lang w:eastAsia="fr-FR"/>
+        </w:rPr>
+        <w:t xml:space="preserve">En tant qu'organisme de formation continue, l'AFPA se voit attribuer, depuis la loi du 5 septembre 2018 sur l'avenir professionnel, l'autorisation d'ouvrir les sections d'apprentissage. Avec une France qui souhaite relancer de façon politique et financière, la formation en alternance, </w:t>
+      </w:r>
+      <w:r>
+        <w:rPr>
+          <w:lang w:eastAsia="fr-FR"/>
+        </w:rPr>
+        <w:t>véritable outil</w:t>
+      </w:r>
+      <w:r>
+        <w:rPr>
+          <w:lang w:eastAsia="fr-FR"/>
+        </w:rPr>
+        <w:t xml:space="preserve"> contre le chômage surtout chez les jeunes, le conseil d'administration de l'AFPA décide le 18 avril 2020 d'intégrer les formations d'apprentissage à ses missions.</w:t>
+      </w:r>
+    </w:p>
+    <w:p>
+      <w:pPr>
+        <w:rPr>
+          <w:color w:val="FF0000"/>
+          <w:lang w:eastAsia="fr-FR"/>
+        </w:rPr>
+      </w:pPr>
+      <w:r>
+        <w:rPr>
+          <w:lang w:eastAsia="fr-FR"/>
+        </w:rPr>
+        <w:t>Ces offres permettront d'accompagner les entreprises (PME-TPE) qui recherche une main d'</w:t>
+      </w:r>
+      <w:r>
+        <w:rPr>
+          <w:lang w:eastAsia="fr-FR"/>
+        </w:rPr>
+        <w:t>œuvre</w:t>
+      </w:r>
+      <w:r>
+        <w:rPr>
+          <w:lang w:eastAsia="fr-FR"/>
+        </w:rPr>
+        <w:t xml:space="preserve"> de qualité mais aussi les jeunes, pour faciliter leur insertion en alternance grâce à un accompagnement renforcé à la construction de leur projet professionnel, et en leur donnant accès à des formations de qualité qui leur permettront d'acquérir des compétences métiers et des savoir-être indispensable pour une entreprise. À partir de ce moment-là, l'AFPA se doit de mettre un pied d'estale a l'apprentissage, qui reste un domaine nouveau pour l'agence. Pour cela l'AFPA doit se démarquer de la concurrence en proposant à ses clients, les entreprises ainsi que les jeunes, </w:t>
+      </w:r>
+      <w:r>
+        <w:rPr>
+          <w:lang w:eastAsia="fr-FR"/>
+        </w:rPr>
+        <w:t>des moyens intuitifs</w:t>
+      </w:r>
+      <w:r>
+        <w:rPr>
+          <w:lang w:eastAsia="fr-FR"/>
+        </w:rPr>
+        <w:t xml:space="preserve"> d'interaction et de communication, afin de faciliter le quotidien de chacun.</w:t>
+      </w:r>
+      <w:r>
+        <w:rPr>
+          <w:lang w:eastAsia="fr-FR"/>
+        </w:rPr>
+        <w:t xml:space="preserve"> </w:t>
+      </w:r>
+      <w:r>
+        <w:t xml:space="preserve">Aujourd'hui, étant chargé d'études à l'AFPA, </w:t>
+      </w:r>
+      <w:r>
+        <w:t xml:space="preserve">mon tuteur </w:t>
+      </w:r>
+      <w:r>
+        <w:t>participe à la mise en œuvre des processus de qualité et de certification, mais aussi et surtout à la saturation des dispositif formation/alternant.</w:t>
+      </w:r>
+      <w:r>
+        <w:t xml:space="preserve"> </w:t>
+      </w:r>
+      <w:r>
+        <w:t xml:space="preserve">C'est dans ce </w:t>
+      </w:r>
+      <w:r>
+        <w:t xml:space="preserve">contexte et accompagné de son expérience personnelle en tant qu’ancien apprenti </w:t>
+      </w:r>
+      <w:r>
+        <w:t>que l'idée d'intégrer un outil de suivi des alternants à l'AFPA lui ai venu. De plus l'AFPA ayant peu d'expérience et un manque d'outils sur l'apprentissage, cela contribuait fortement à la crédibilité de la demande de mon tuteur d'obtenir un outil informatique de suivi d'alternant.</w:t>
+      </w:r>
+    </w:p>
+    <w:p/>
     <w:sectPr>
       <w:pgSz w:w="11906" w:h="16838"/>
       <w:pgMar w:top="1417" w:right="1417" w:bottom="1417" w:left="1417" w:header="708" w:footer="708" w:gutter="0"/>
@@ -2328,6 +2444,7 @@
     <w:lsdException w:name="HTML Sample" w:semiHidden="1" w:unhideWhenUsed="1"/>
     <w:lsdException w:name="HTML Typewriter" w:semiHidden="1" w:unhideWhenUsed="1"/>
     <w:lsdException w:name="HTML Variable" w:semiHidden="1" w:unhideWhenUsed="1"/>
+    <w:lsdException w:name="Normal Table" w:semiHidden="1" w:unhideWhenUsed="1"/>
     <w:lsdException w:name="annotation subject" w:semiHidden="1" w:unhideWhenUsed="1"/>
     <w:lsdException w:name="No List" w:semiHidden="1" w:unhideWhenUsed="1"/>
     <w:lsdException w:name="Outline List 1" w:semiHidden="1" w:unhideWhenUsed="1"/>
@@ -2370,8 +2487,11 @@
     <w:lsdException w:name="Table Contemporary" w:semiHidden="1" w:unhideWhenUsed="1"/>
     <w:lsdException w:name="Table Elegant" w:semiHidden="1" w:unhideWhenUsed="1"/>
     <w:lsdException w:name="Table Professional" w:semiHidden="1" w:unhideWhenUsed="1"/>
+    <w:lsdException w:name="Table Subtle 1" w:semiHidden="1" w:unhideWhenUsed="1"/>
     <w:lsdException w:name="Table Subtle 2" w:semiHidden="1" w:unhideWhenUsed="1"/>
     <w:lsdException w:name="Table Web 1" w:semiHidden="1" w:unhideWhenUsed="1"/>
+    <w:lsdException w:name="Table Web 2" w:semiHidden="1" w:unhideWhenUsed="1"/>
+    <w:lsdException w:name="Table Web 3" w:semiHidden="1" w:unhideWhenUsed="1"/>
     <w:lsdException w:name="Balloon Text" w:semiHidden="1" w:unhideWhenUsed="1"/>
     <w:lsdException w:name="Table Grid" w:uiPriority="39"/>
     <w:lsdException w:name="Table Theme" w:semiHidden="1" w:unhideWhenUsed="1"/>
@@ -2837,6 +2957,7 @@
   <w:style w:type="character" w:default="1" w:styleId="Policepardfaut">
     <w:name w:val="Default Paragraph Font"/>
     <w:uiPriority w:val="1"/>
+    <w:semiHidden/>
     <w:unhideWhenUsed/>
   </w:style>
   <w:style w:type="table" w:default="1" w:styleId="TableauNormal">

</xml_diff>

<commit_message>
CDC Contraintes techniques version 1
</commit_message>
<xml_diff>
--- a/Conception_document/Cahier des charges.docx
+++ b/Conception_document/Cahier des charges.docx
@@ -991,19 +991,7 @@
         <w:jc w:val="both"/>
       </w:pPr>
       <w:r>
-        <w:t xml:space="preserve">L'application est </w:t>
-      </w:r>
-      <w:r>
-        <w:t>soumise</w:t>
-      </w:r>
-      <w:r>
-        <w:t xml:space="preserve"> à aucune charte graphique en ce qui concerne les fonctionnalités. On veillera tout de même à garder de la sobriété au niveau des couleurs. </w:t>
-      </w:r>
-      <w:r>
-        <w:t>Seuls les documents fournis</w:t>
-      </w:r>
-      <w:r>
-        <w:t xml:space="preserve"> par AFPA nationale, sont soumis à une charte et ne doivent être en aucun cas modifier au niveau graphique et architecture.</w:t>
+        <w:t>L'application est soumise à aucune charte graphique en ce qui concerne les fonctionnalités. On veillera tout de même à garder de la sobriété au niveau des couleurs. Seuls les documents fournis par AFPA nationale, sont soumis à une charte et ne doivent être en aucun cas modifier au niveau graphique et architecture.</w:t>
       </w:r>
     </w:p>
     <w:p>
@@ -1028,6 +1016,7 @@
         <w:t>PLANNING</w:t>
       </w:r>
     </w:p>
+    <w:p/>
     <w:p>
       <w:pPr>
         <w:pStyle w:val="Titre2"/>
@@ -1037,6 +1026,46 @@
         <w:t>Contraintes techniques</w:t>
       </w:r>
     </w:p>
+    <w:p/>
+    <w:p>
+      <w:pPr>
+        <w:jc w:val="both"/>
+        <w:rPr>
+          <w:shd w:val="clear" w:color="auto" w:fill="FFFFFF"/>
+        </w:rPr>
+      </w:pPr>
+      <w:r>
+        <w:rPr>
+          <w:shd w:val="clear" w:color="auto" w:fill="FFFFFF"/>
+        </w:rPr>
+        <w:t xml:space="preserve">Les différents besoins connexes que le prestataire </w:t>
+      </w:r>
+      <w:r>
+        <w:rPr>
+          <w:shd w:val="clear" w:color="auto" w:fill="FFFFFF"/>
+        </w:rPr>
+        <w:t>doive</w:t>
+      </w:r>
+      <w:r>
+        <w:rPr>
+          <w:shd w:val="clear" w:color="auto" w:fill="FFFFFF"/>
+        </w:rPr>
+        <w:t xml:space="preserve"> fournir sont les suivantes : un hébergement sécurisé, </w:t>
+      </w:r>
+      <w:r>
+        <w:rPr>
+          <w:shd w:val="clear" w:color="auto" w:fill="FFFFFF"/>
+        </w:rPr>
+        <w:t>une maintenance générale</w:t>
+      </w:r>
+      <w:r>
+        <w:rPr>
+          <w:shd w:val="clear" w:color="auto" w:fill="FFFFFF"/>
+        </w:rPr>
+        <w:t>, et en particulier au niveau des documents importer sur l'application qui peuvent changer au cours du temps.</w:t>
+      </w:r>
+    </w:p>
+    <w:p/>
     <w:p>
       <w:pPr>
         <w:pStyle w:val="Titre2"/>
@@ -2868,6 +2897,7 @@
   <w:style w:type="character" w:default="1" w:styleId="Policepardfaut">
     <w:name w:val="Default Paragraph Font"/>
     <w:uiPriority w:val="1"/>
+    <w:semiHidden/>
     <w:unhideWhenUsed/>
   </w:style>
   <w:style w:type="table" w:default="1" w:styleId="TableauNormal">

</xml_diff>

<commit_message>
remise en forme CDC
</commit_message>
<xml_diff>
--- a/Conception_document/Cahier des charges.docx
+++ b/Conception_document/Cahier des charges.docx
@@ -5,14 +5,15 @@
     <w:p>
       <w:pPr>
         <w:pStyle w:val="Sansinterligne"/>
-        <w:jc w:val="both"/>
-        <w:rPr>
-          <w:rFonts w:ascii="Arial" w:hAnsi="Arial"/>
-        </w:rPr>
-      </w:pPr>
-      <w:r>
-        <w:rPr>
-          <w:rFonts w:ascii="Arial" w:hAnsi="Arial"/>
+        <w:rPr>
+          <w:rFonts w:ascii="High Tower Text" w:hAnsi="High Tower Text"/>
+          <w:color w:val="8EAADB" w:themeColor="accent1" w:themeTint="99"/>
+        </w:rPr>
+      </w:pPr>
+      <w:r>
+        <w:rPr>
+          <w:rFonts w:ascii="High Tower Text" w:hAnsi="High Tower Text"/>
+          <w:color w:val="8EAADB" w:themeColor="accent1" w:themeTint="99"/>
         </w:rPr>
         <w:t>Cahier des Charges</w:t>
       </w:r>
@@ -47,6 +48,7 @@
           <w:rFonts w:ascii="Arial" w:hAnsi="Arial" w:cs="Arial"/>
           <w:b/>
           <w:bCs/>
+          <w:color w:val="595959" w:themeColor="text1" w:themeTint="A6"/>
           <w:sz w:val="28"/>
           <w:szCs w:val="28"/>
         </w:rPr>
@@ -57,7 +59,7 @@
         <w:pStyle w:val="Corps"/>
         <w:jc w:val="both"/>
         <w:rPr>
-          <w:rFonts w:ascii="Arial" w:hAnsi="Arial" w:cs="Arial"/>
+          <w:rFonts w:ascii="Courier New" w:hAnsi="Courier New" w:cs="Courier New"/>
           <w:b/>
           <w:bCs/>
           <w:sz w:val="28"/>
@@ -66,21 +68,109 @@
       </w:pPr>
       <w:r>
         <w:rPr>
-          <w:rFonts w:ascii="Arial" w:hAnsi="Arial" w:cs="Arial"/>
+          <w:rFonts w:ascii="Courier New" w:hAnsi="Courier New" w:cs="Courier New"/>
+          <w:b/>
+          <w:bCs/>
+          <w:color w:val="404040" w:themeColor="text1" w:themeTint="BF"/>
+          <w:sz w:val="28"/>
+          <w:szCs w:val="28"/>
+        </w:rPr>
+        <w:t xml:space="preserve">Nom de l’entreprise : </w:t>
+      </w:r>
+      <w:r>
+        <w:rPr>
+          <w:rFonts w:ascii="Courier New" w:hAnsi="Courier New" w:cs="Courier New"/>
+          <w:color w:val="595959" w:themeColor="text1" w:themeTint="A6"/>
+          <w:sz w:val="28"/>
+          <w:szCs w:val="28"/>
+        </w:rPr>
+        <w:t>AFPA</w:t>
+      </w:r>
+    </w:p>
+    <w:p>
+      <w:pPr>
+        <w:pStyle w:val="Corps"/>
+        <w:jc w:val="both"/>
+        <w:rPr>
+          <w:rFonts w:ascii="Courier New" w:hAnsi="Courier New" w:cs="Courier New"/>
+          <w:b/>
+          <w:bCs/>
+          <w:color w:val="404040" w:themeColor="text1" w:themeTint="BF"/>
+          <w:sz w:val="28"/>
+          <w:szCs w:val="28"/>
+        </w:rPr>
+      </w:pPr>
+    </w:p>
+    <w:p>
+      <w:pPr>
+        <w:pStyle w:val="Corps"/>
+        <w:jc w:val="both"/>
+        <w:rPr>
+          <w:rFonts w:ascii="Courier New" w:hAnsi="Courier New" w:cs="Courier New"/>
+          <w:b/>
+          <w:bCs/>
+          <w:color w:val="404040" w:themeColor="text1" w:themeTint="BF"/>
+          <w:sz w:val="28"/>
+          <w:szCs w:val="28"/>
+        </w:rPr>
+      </w:pPr>
+      <w:r>
+        <w:rPr>
+          <w:rFonts w:ascii="Courier New" w:hAnsi="Courier New" w:cs="Courier New"/>
+          <w:b/>
+          <w:bCs/>
+          <w:color w:val="404040" w:themeColor="text1" w:themeTint="BF"/>
+          <w:sz w:val="28"/>
+          <w:szCs w:val="28"/>
+        </w:rPr>
+        <w:t>Nom du projet :</w:t>
+      </w:r>
+    </w:p>
+    <w:p>
+      <w:pPr>
+        <w:pStyle w:val="Corps"/>
+        <w:jc w:val="both"/>
+        <w:rPr>
+          <w:rFonts w:ascii="Courier New" w:hAnsi="Courier New" w:cs="Courier New"/>
           <w:b/>
           <w:bCs/>
           <w:sz w:val="28"/>
           <w:szCs w:val="28"/>
         </w:rPr>
-        <w:t xml:space="preserve">Nom de l’entreprise : </w:t>
-      </w:r>
-      <w:r>
-        <w:rPr>
-          <w:rFonts w:ascii="Arial" w:hAnsi="Arial" w:cs="Arial"/>
+      </w:pPr>
+    </w:p>
+    <w:p>
+      <w:pPr>
+        <w:pStyle w:val="Corps"/>
+        <w:jc w:val="both"/>
+        <w:rPr>
+          <w:rFonts w:ascii="Courier New" w:hAnsi="Courier New" w:cs="Courier New"/>
+          <w:b/>
+          <w:bCs/>
+          <w:color w:val="595959" w:themeColor="text1" w:themeTint="A6"/>
           <w:sz w:val="28"/>
           <w:szCs w:val="28"/>
         </w:rPr>
-        <w:t>AFPA</w:t>
+      </w:pPr>
+      <w:r>
+        <w:rPr>
+          <w:rFonts w:ascii="Courier New" w:hAnsi="Courier New" w:cs="Courier New"/>
+          <w:b/>
+          <w:bCs/>
+          <w:color w:val="404040" w:themeColor="text1" w:themeTint="BF"/>
+          <w:sz w:val="28"/>
+          <w:szCs w:val="28"/>
+        </w:rPr>
+        <w:t xml:space="preserve">Personne à contacter dans l’entreprise : </w:t>
+      </w:r>
+      <w:r>
+        <w:rPr>
+          <w:rFonts w:ascii="Courier New" w:hAnsi="Courier New" w:cs="Courier New"/>
+          <w:color w:val="595959" w:themeColor="text1" w:themeTint="A6"/>
+          <w:sz w:val="28"/>
+          <w:szCs w:val="28"/>
+        </w:rPr>
+        <w:t>Clément Poudre</w:t>
       </w:r>
     </w:p>
     <w:p>
@@ -88,7 +178,7 @@
         <w:pStyle w:val="Corps"/>
         <w:jc w:val="both"/>
         <w:rPr>
-          <w:rFonts w:ascii="Arial" w:hAnsi="Arial" w:cs="Arial"/>
+          <w:rFonts w:ascii="Courier New" w:hAnsi="Courier New" w:cs="Courier New"/>
           <w:b/>
           <w:bCs/>
           <w:sz w:val="28"/>
@@ -101,7 +191,7 @@
         <w:pStyle w:val="Corps"/>
         <w:jc w:val="both"/>
         <w:rPr>
-          <w:rFonts w:ascii="Arial" w:hAnsi="Arial" w:cs="Arial"/>
+          <w:rFonts w:ascii="Courier New" w:hAnsi="Courier New" w:cs="Courier New"/>
           <w:b/>
           <w:bCs/>
           <w:sz w:val="28"/>
@@ -110,221 +200,190 @@
       </w:pPr>
       <w:r>
         <w:rPr>
-          <w:rFonts w:ascii="Arial" w:hAnsi="Arial" w:cs="Arial"/>
+          <w:rFonts w:ascii="Courier New" w:hAnsi="Courier New" w:cs="Courier New"/>
+          <w:b/>
+          <w:bCs/>
+          <w:color w:val="404040" w:themeColor="text1" w:themeTint="BF"/>
+          <w:sz w:val="28"/>
+          <w:szCs w:val="28"/>
+        </w:rPr>
+        <w:t xml:space="preserve">Adresse : </w:t>
+      </w:r>
+      <w:r>
+        <w:rPr>
+          <w:rFonts w:ascii="Courier New" w:hAnsi="Courier New" w:cs="Courier New"/>
+          <w:color w:val="595959" w:themeColor="text1" w:themeTint="A6"/>
+          <w:sz w:val="28"/>
+          <w:szCs w:val="28"/>
+        </w:rPr>
+        <w:t>407 AVENUE DE LA GIRONDE 59640 DUNKERQUE</w:t>
+      </w:r>
+      <w:r>
+        <w:rPr>
+          <w:rFonts w:ascii="Courier New" w:hAnsi="Courier New" w:cs="Courier New"/>
+          <w:b/>
+          <w:bCs/>
+          <w:color w:val="595959" w:themeColor="text1" w:themeTint="A6"/>
+          <w:sz w:val="28"/>
+          <w:szCs w:val="28"/>
+        </w:rPr>
+        <w:br/>
+      </w:r>
+    </w:p>
+    <w:p>
+      <w:pPr>
+        <w:pStyle w:val="Corps"/>
+        <w:jc w:val="both"/>
+        <w:rPr>
+          <w:rFonts w:ascii="Courier New" w:hAnsi="Courier New" w:cs="Courier New"/>
           <w:b/>
           <w:bCs/>
           <w:sz w:val="28"/>
           <w:szCs w:val="28"/>
         </w:rPr>
-        <w:t>Nom du projet :</w:t>
-      </w:r>
-    </w:p>
-    <w:p>
-      <w:pPr>
-        <w:pStyle w:val="Corps"/>
-        <w:jc w:val="both"/>
-        <w:rPr>
-          <w:rFonts w:ascii="Arial" w:hAnsi="Arial" w:cs="Arial"/>
+      </w:pPr>
+      <w:r>
+        <w:rPr>
+          <w:rFonts w:ascii="Courier New" w:hAnsi="Courier New" w:cs="Courier New"/>
           <w:b/>
           <w:bCs/>
+          <w:color w:val="404040" w:themeColor="text1" w:themeTint="BF"/>
           <w:sz w:val="28"/>
           <w:szCs w:val="28"/>
         </w:rPr>
-      </w:pPr>
-    </w:p>
-    <w:p>
-      <w:pPr>
-        <w:pStyle w:val="Corps"/>
-        <w:jc w:val="both"/>
-        <w:rPr>
-          <w:rFonts w:ascii="Arial" w:hAnsi="Arial" w:cs="Arial"/>
-          <w:b/>
-          <w:bCs/>
+        <w:t xml:space="preserve">Tel : </w:t>
+      </w:r>
+      <w:r>
+        <w:rPr>
+          <w:rFonts w:ascii="Courier New" w:hAnsi="Courier New" w:cs="Courier New"/>
+          <w:color w:val="595959" w:themeColor="text1" w:themeTint="A6"/>
           <w:sz w:val="28"/>
           <w:szCs w:val="28"/>
         </w:rPr>
-      </w:pPr>
-      <w:r>
-        <w:rPr>
-          <w:rFonts w:ascii="Arial" w:hAnsi="Arial" w:cs="Arial"/>
-          <w:b/>
-          <w:bCs/>
+        <w:t>06</w:t>
+      </w:r>
+      <w:r>
+        <w:rPr>
+          <w:rFonts w:ascii="Courier New" w:hAnsi="Courier New" w:cs="Courier New"/>
+          <w:color w:val="595959" w:themeColor="text1" w:themeTint="A6"/>
           <w:sz w:val="28"/>
           <w:szCs w:val="28"/>
         </w:rPr>
-        <w:t xml:space="preserve">Personne à contacter dans l’entreprise : </w:t>
-      </w:r>
-      <w:r>
-        <w:rPr>
-          <w:rFonts w:ascii="Arial" w:hAnsi="Arial" w:cs="Arial"/>
+        <w:t>.</w:t>
+      </w:r>
+      <w:r>
+        <w:rPr>
+          <w:rFonts w:ascii="Courier New" w:hAnsi="Courier New" w:cs="Courier New"/>
+          <w:color w:val="595959" w:themeColor="text1" w:themeTint="A6"/>
           <w:sz w:val="28"/>
           <w:szCs w:val="28"/>
         </w:rPr>
-        <w:t>Clément Poudre</w:t>
-      </w:r>
-    </w:p>
-    <w:p>
-      <w:pPr>
-        <w:pStyle w:val="Corps"/>
-        <w:jc w:val="both"/>
-        <w:rPr>
-          <w:rFonts w:ascii="Arial" w:hAnsi="Arial" w:cs="Arial"/>
-          <w:b/>
-          <w:bCs/>
+        <w:t>22</w:t>
+      </w:r>
+      <w:r>
+        <w:rPr>
+          <w:rFonts w:ascii="Courier New" w:hAnsi="Courier New" w:cs="Courier New"/>
+          <w:color w:val="595959" w:themeColor="text1" w:themeTint="A6"/>
           <w:sz w:val="28"/>
           <w:szCs w:val="28"/>
         </w:rPr>
-      </w:pPr>
-    </w:p>
-    <w:p>
-      <w:pPr>
-        <w:pStyle w:val="Corps"/>
-        <w:jc w:val="both"/>
-        <w:rPr>
-          <w:rFonts w:ascii="Arial" w:hAnsi="Arial" w:cs="Arial"/>
-          <w:b/>
-          <w:bCs/>
+        <w:t>.</w:t>
+      </w:r>
+      <w:r>
+        <w:rPr>
+          <w:rFonts w:ascii="Courier New" w:hAnsi="Courier New" w:cs="Courier New"/>
+          <w:color w:val="595959" w:themeColor="text1" w:themeTint="A6"/>
           <w:sz w:val="28"/>
           <w:szCs w:val="28"/>
         </w:rPr>
-      </w:pPr>
-      <w:r>
-        <w:rPr>
-          <w:rFonts w:ascii="Arial" w:hAnsi="Arial" w:cs="Arial"/>
-          <w:b/>
-          <w:bCs/>
+        <w:t>21</w:t>
+      </w:r>
+      <w:r>
+        <w:rPr>
+          <w:rFonts w:ascii="Courier New" w:hAnsi="Courier New" w:cs="Courier New"/>
+          <w:color w:val="595959" w:themeColor="text1" w:themeTint="A6"/>
           <w:sz w:val="28"/>
           <w:szCs w:val="28"/>
         </w:rPr>
-        <w:t xml:space="preserve">Adresse : </w:t>
-      </w:r>
-      <w:r>
-        <w:rPr>
-          <w:rFonts w:ascii="Arial" w:hAnsi="Arial" w:cs="Arial"/>
+        <w:t>.</w:t>
+      </w:r>
+      <w:r>
+        <w:rPr>
+          <w:rFonts w:ascii="Courier New" w:hAnsi="Courier New" w:cs="Courier New"/>
+          <w:color w:val="595959" w:themeColor="text1" w:themeTint="A6"/>
           <w:sz w:val="28"/>
           <w:szCs w:val="28"/>
         </w:rPr>
-        <w:t>407 AVENUE DE LA GIRONDE 59640 DUNKERQUE</w:t>
-      </w:r>
-      <w:r>
-        <w:rPr>
-          <w:rFonts w:ascii="Arial" w:hAnsi="Arial" w:cs="Arial"/>
-          <w:b/>
-          <w:bCs/>
+        <w:t>39</w:t>
+      </w:r>
+      <w:r>
+        <w:rPr>
+          <w:rFonts w:ascii="Courier New" w:hAnsi="Courier New" w:cs="Courier New"/>
+          <w:color w:val="595959" w:themeColor="text1" w:themeTint="A6"/>
           <w:sz w:val="28"/>
           <w:szCs w:val="28"/>
         </w:rPr>
-        <w:br/>
-      </w:r>
-    </w:p>
-    <w:p>
-      <w:pPr>
-        <w:pStyle w:val="Corps"/>
-        <w:jc w:val="both"/>
-        <w:rPr>
-          <w:rFonts w:ascii="Arial" w:hAnsi="Arial" w:cs="Arial"/>
-          <w:b/>
-          <w:bCs/>
+        <w:t>.</w:t>
+      </w:r>
+      <w:r>
+        <w:rPr>
+          <w:rFonts w:ascii="Courier New" w:hAnsi="Courier New" w:cs="Courier New"/>
+          <w:color w:val="595959" w:themeColor="text1" w:themeTint="A6"/>
           <w:sz w:val="28"/>
           <w:szCs w:val="28"/>
         </w:rPr>
-      </w:pPr>
-      <w:r>
-        <w:rPr>
-          <w:rFonts w:ascii="Arial" w:hAnsi="Arial" w:cs="Arial"/>
+        <w:t>72</w:t>
+      </w:r>
+    </w:p>
+    <w:p>
+      <w:pPr>
+        <w:jc w:val="both"/>
+      </w:pPr>
+    </w:p>
+    <w:p>
+      <w:pPr>
+        <w:pStyle w:val="Paragraphedeliste"/>
+        <w:jc w:val="both"/>
+      </w:pPr>
+    </w:p>
+    <w:p>
+      <w:pPr>
+        <w:pStyle w:val="Paragraphedeliste"/>
+        <w:jc w:val="both"/>
+      </w:pPr>
+    </w:p>
+    <w:p>
+      <w:pPr>
+        <w:pStyle w:val="Titre1"/>
+        <w:jc w:val="both"/>
+        <w:rPr>
+          <w:rFonts w:ascii="Courier New" w:hAnsi="Courier New" w:cs="Courier New"/>
           <w:b/>
-          <w:bCs/>
-          <w:sz w:val="28"/>
-          <w:szCs w:val="28"/>
-        </w:rPr>
-        <w:t xml:space="preserve">Tel : </w:t>
-      </w:r>
-      <w:r>
-        <w:rPr>
-          <w:rFonts w:ascii="Arial" w:hAnsi="Arial" w:cs="Arial"/>
-          <w:color w:val="090900"/>
-          <w:sz w:val="28"/>
-          <w:szCs w:val="28"/>
-        </w:rPr>
-        <w:t>06</w:t>
-      </w:r>
-      <w:r>
-        <w:rPr>
-          <w:rFonts w:ascii="Arial" w:hAnsi="Arial" w:cs="Arial"/>
-          <w:color w:val="090900"/>
-          <w:sz w:val="28"/>
-          <w:szCs w:val="28"/>
-        </w:rPr>
-        <w:t>.</w:t>
-      </w:r>
-      <w:r>
-        <w:rPr>
-          <w:rFonts w:ascii="Arial" w:hAnsi="Arial" w:cs="Arial"/>
-          <w:color w:val="090900"/>
-          <w:sz w:val="28"/>
-          <w:szCs w:val="28"/>
-        </w:rPr>
-        <w:t>22</w:t>
-      </w:r>
-      <w:r>
-        <w:rPr>
-          <w:rFonts w:ascii="Arial" w:hAnsi="Arial" w:cs="Arial"/>
-          <w:color w:val="090900"/>
-          <w:sz w:val="28"/>
-          <w:szCs w:val="28"/>
-        </w:rPr>
-        <w:t>.</w:t>
-      </w:r>
-      <w:r>
-        <w:rPr>
-          <w:rFonts w:ascii="Arial" w:hAnsi="Arial" w:cs="Arial"/>
-          <w:color w:val="090900"/>
-          <w:sz w:val="28"/>
-          <w:szCs w:val="28"/>
-        </w:rPr>
-        <w:t>21</w:t>
-      </w:r>
-      <w:r>
-        <w:rPr>
-          <w:rFonts w:ascii="Arial" w:hAnsi="Arial" w:cs="Arial"/>
-          <w:color w:val="090900"/>
-          <w:sz w:val="28"/>
-          <w:szCs w:val="28"/>
-        </w:rPr>
-        <w:t>.</w:t>
-      </w:r>
-      <w:r>
-        <w:rPr>
-          <w:rFonts w:ascii="Arial" w:hAnsi="Arial" w:cs="Arial"/>
-          <w:color w:val="090900"/>
-          <w:sz w:val="28"/>
-          <w:szCs w:val="28"/>
-        </w:rPr>
-        <w:t>39</w:t>
-      </w:r>
-      <w:r>
-        <w:rPr>
-          <w:rFonts w:ascii="Arial" w:hAnsi="Arial" w:cs="Arial"/>
-          <w:color w:val="090900"/>
-          <w:sz w:val="28"/>
-          <w:szCs w:val="28"/>
-        </w:rPr>
-        <w:t>.</w:t>
-      </w:r>
-      <w:r>
-        <w:rPr>
-          <w:rFonts w:ascii="Arial" w:hAnsi="Arial" w:cs="Arial"/>
-          <w:color w:val="090900"/>
-          <w:sz w:val="28"/>
-          <w:szCs w:val="28"/>
-        </w:rPr>
-        <w:t>72</w:t>
-      </w:r>
-    </w:p>
-    <w:p>
-      <w:pPr>
-        <w:jc w:val="both"/>
-      </w:pPr>
+          <w:bCs w:val="0"/>
+          <w:color w:val="262626" w:themeColor="text1" w:themeTint="D9"/>
+          <w:u w:val="single"/>
+        </w:rPr>
+      </w:pPr>
+      <w:r>
+        <w:rPr>
+          <w:rFonts w:ascii="Courier New" w:hAnsi="Courier New" w:cs="Courier New"/>
+          <w:b/>
+          <w:bCs w:val="0"/>
+          <w:color w:val="262626" w:themeColor="text1" w:themeTint="D9"/>
+          <w:u w:val="single"/>
+        </w:rPr>
+        <w:t>PRESENTATION DE L’ENTREPRISE</w:t>
+      </w:r>
+      <w:r>
+        <w:rPr>
+          <w:rFonts w:ascii="Courier New" w:hAnsi="Courier New" w:cs="Courier New"/>
+          <w:b/>
+          <w:bCs w:val="0"/>
+          <w:color w:val="262626" w:themeColor="text1" w:themeTint="D9"/>
+          <w:u w:val="single"/>
+        </w:rPr>
+        <w:t xml:space="preserve"> ET DU PROJET</w:t>
+      </w:r>
     </w:p>
     <w:p>
       <w:pPr>
@@ -334,32 +393,9 @@
     </w:p>
     <w:p>
       <w:pPr>
-        <w:pStyle w:val="Paragraphedeliste"/>
-        <w:jc w:val="both"/>
-      </w:pPr>
-    </w:p>
-    <w:p>
-      <w:pPr>
-        <w:pStyle w:val="Titre1"/>
-        <w:jc w:val="both"/>
-      </w:pPr>
-      <w:r>
-        <w:t>PRESENTATION DE L’ENTREPRISE</w:t>
-      </w:r>
-      <w:r>
-        <w:t xml:space="preserve"> ET DU PROJET</w:t>
-      </w:r>
-    </w:p>
-    <w:p>
-      <w:pPr>
-        <w:pStyle w:val="Paragraphedeliste"/>
-        <w:jc w:val="both"/>
-      </w:pPr>
-    </w:p>
-    <w:p>
-      <w:pPr>
-        <w:jc w:val="both"/>
-        <w:rPr>
+        <w:jc w:val="both"/>
+        <w:rPr>
+          <w:rFonts w:ascii="High Tower Text" w:hAnsi="High Tower Text"/>
           <w:color w:val="5A545A"/>
           <w:sz w:val="21"/>
           <w:szCs w:val="21"/>
@@ -367,29 +403,58 @@
         </w:rPr>
       </w:pPr>
       <w:r>
+        <w:rPr>
+          <w:rFonts w:ascii="High Tower Text" w:hAnsi="High Tower Text"/>
+          <w:color w:val="595959" w:themeColor="text1" w:themeTint="A6"/>
+        </w:rPr>
         <w:t xml:space="preserve">L’Agence nationale pour la formation </w:t>
       </w:r>
       <w:r>
+        <w:rPr>
+          <w:rFonts w:ascii="High Tower Text" w:hAnsi="High Tower Text"/>
+          <w:color w:val="595959" w:themeColor="text1" w:themeTint="A6"/>
+        </w:rPr>
         <w:t>P</w:t>
       </w:r>
       <w:r>
+        <w:rPr>
+          <w:rFonts w:ascii="High Tower Text" w:hAnsi="High Tower Text"/>
+          <w:color w:val="595959" w:themeColor="text1" w:themeTint="A6"/>
+        </w:rPr>
         <w:t xml:space="preserve">rofessionnelle des </w:t>
       </w:r>
       <w:r>
+        <w:rPr>
+          <w:rFonts w:ascii="High Tower Text" w:hAnsi="High Tower Text"/>
+          <w:color w:val="595959" w:themeColor="text1" w:themeTint="A6"/>
+        </w:rPr>
         <w:t>A</w:t>
       </w:r>
       <w:r>
+        <w:rPr>
+          <w:rFonts w:ascii="High Tower Text" w:hAnsi="High Tower Text"/>
+          <w:color w:val="595959" w:themeColor="text1" w:themeTint="A6"/>
+        </w:rPr>
         <w:t>dultes, plus communément appeler AFPA est un organisme français de formation professionnelle, au service des régions, de l'État, des branches professionnelles et des entreprises.</w:t>
       </w:r>
       <w:r>
+        <w:rPr>
+          <w:rFonts w:ascii="High Tower Text" w:hAnsi="High Tower Text"/>
+          <w:color w:val="595959" w:themeColor="text1" w:themeTint="A6"/>
+        </w:rPr>
         <w:t xml:space="preserve"> Elle a été créée le 11 janvier 1949. Elle compte actuellement 7220 employés à pleins temps. Depuis 2017</w:t>
       </w:r>
       <w:r>
+        <w:rPr>
+          <w:rFonts w:ascii="High Tower Text" w:hAnsi="High Tower Text"/>
+          <w:color w:val="595959" w:themeColor="text1" w:themeTint="A6"/>
+        </w:rPr>
         <w:t>, l’Agence nationale pour la Formation Professionnelle des Adultes a pour Directrice Générale, Pascal d’Artois et est doté d’un conseil d’administration présidé par Jean-Pierre Geneslay</w:t>
       </w:r>
       <w:r>
         <w:rPr>
-          <w:color w:val="3C4043"/>
+          <w:rFonts w:ascii="High Tower Text" w:hAnsi="High Tower Text"/>
+          <w:color w:val="595959" w:themeColor="text1" w:themeTint="A6"/>
           <w:sz w:val="21"/>
           <w:szCs w:val="21"/>
           <w:shd w:val="clear" w:color="auto" w:fill="FFFFFF"/>
@@ -398,6 +463,7 @@
       </w:r>
       <w:r>
         <w:rPr>
+          <w:rFonts w:ascii="High Tower Text" w:hAnsi="High Tower Text"/>
           <w:color w:val="5A545A"/>
           <w:sz w:val="21"/>
           <w:szCs w:val="21"/>
@@ -421,8 +487,18 @@
       <w:pPr>
         <w:pStyle w:val="Titre2"/>
         <w:jc w:val="both"/>
-      </w:pPr>
-      <w:r>
+        <w:rPr>
+          <w:rFonts w:ascii="Courier New" w:hAnsi="Courier New" w:cs="Courier New"/>
+          <w:color w:val="262626" w:themeColor="text1" w:themeTint="D9"/>
+          <w:u w:val="single"/>
+        </w:rPr>
+      </w:pPr>
+      <w:r>
+        <w:rPr>
+          <w:rFonts w:ascii="Courier New" w:hAnsi="Courier New" w:cs="Courier New"/>
+          <w:color w:val="262626" w:themeColor="text1" w:themeTint="D9"/>
+          <w:u w:val="single"/>
+        </w:rPr>
         <w:t>Contexte</w:t>
       </w:r>
     </w:p>
@@ -435,11 +511,15 @@
       <w:pPr>
         <w:jc w:val="both"/>
         <w:rPr>
+          <w:rFonts w:ascii="High Tower Text" w:hAnsi="High Tower Text"/>
+          <w:color w:val="595959" w:themeColor="text1" w:themeTint="A6"/>
           <w:lang w:eastAsia="fr-FR"/>
         </w:rPr>
       </w:pPr>
       <w:r>
         <w:rPr>
+          <w:rFonts w:ascii="High Tower Text" w:hAnsi="High Tower Text"/>
+          <w:color w:val="595959" w:themeColor="text1" w:themeTint="A6"/>
           <w:lang w:eastAsia="fr-FR"/>
         </w:rPr>
         <w:t>En tant qu'organisme de formation continue, l'AFPA se voit attribuer, depuis la loi du 5 septembre 2018 sur l'avenir professionnel, l'autorisation d'ouvrir les sections d'apprentissage. Avec une France qui souhaite relancer de façon politique et financière, la formation en alternance, véritable outil contre le chômage surtout chez les jeunes, le conseil d'administration de l'AFPA décide le 18 avril 2020 d'intégrer les formations d'apprentissage à ses missions.</w:t>
@@ -449,162 +529,191 @@
       <w:pPr>
         <w:jc w:val="both"/>
         <w:rPr>
-          <w:color w:val="FF0000"/>
+          <w:color w:val="595959" w:themeColor="text1" w:themeTint="A6"/>
           <w:lang w:eastAsia="fr-FR"/>
         </w:rPr>
       </w:pPr>
       <w:r>
         <w:rPr>
+          <w:rFonts w:ascii="High Tower Text" w:hAnsi="High Tower Text"/>
+          <w:color w:val="595959" w:themeColor="text1" w:themeTint="A6"/>
           <w:lang w:eastAsia="fr-FR"/>
         </w:rPr>
-        <w:t xml:space="preserve">Ces offres permettront d'accompagner les entreprises (PME-TPE) qui recherche une main d'œuvre de qualité mais aussi les jeunes, pour faciliter leur insertion en alternance grâce à un accompagnement renforcé à la construction de leur projet professionnel, et en leur donnant accès à des formations de qualité qui leur permettront d'acquérir des compétences métiers et des savoir-être indispensable pour une entreprise. À partir de ce moment-là, l'AFPA se doit de mettre un pied d'estale </w:t>
-      </w:r>
-      <w:r>
-        <w:rPr>
+        <w:t xml:space="preserve">Ces offres permettront d'accompagner les entreprises (PME-TPE) qui recherche une main d'œuvre de qualité mais aussi les jeunes, pour faciliter leur insertion en alternance grâce à un accompagnement renforcé à la construction de leur projet professionnel, et en leur donnant accès à des formations de qualité qui leur permettront d'acquérir des compétences métiers et des savoir-être indispensable pour une entreprise. À partir de ce moment-là, l'AFPA se doit de mettre un pied d'estale à l'apprentissage, qui reste un domaine nouveau pour l'agence. Pour cela l'AFPA doit se démarquer de la concurrence en proposant à ses clients, </w:t>
+      </w:r>
+      <w:r>
+        <w:rPr>
+          <w:rFonts w:ascii="High Tower Text" w:hAnsi="High Tower Text"/>
+          <w:color w:val="595959" w:themeColor="text1" w:themeTint="A6"/>
+        </w:rPr>
+        <w:t>c'est-à-dire</w:t>
+      </w:r>
+      <w:r>
+        <w:rPr>
+          <w:rFonts w:ascii="High Tower Text" w:hAnsi="High Tower Text"/>
+          <w:color w:val="595959" w:themeColor="text1" w:themeTint="A6"/>
           <w:lang w:eastAsia="fr-FR"/>
         </w:rPr>
-        <w:t>à</w:t>
-      </w:r>
-      <w:r>
-        <w:rPr>
+        <w:t xml:space="preserve"> les entreprises ainsi que les jeunes, des moyens intuitifs d'interaction et de communication, afin de faciliter le quotidien de chacun. </w:t>
+      </w:r>
+      <w:r>
+        <w:rPr>
+          <w:rFonts w:ascii="High Tower Text" w:hAnsi="High Tower Text"/>
+          <w:color w:val="595959" w:themeColor="text1" w:themeTint="A6"/>
+        </w:rPr>
+        <w:t>Aujourd'hui, étant chargé d'études à l'AFPA, mon tuteur participe à la mise en œuvre des processus de qualité et de certification, mais aussi et surtout à la saturation des dispositif</w:t>
+      </w:r>
+      <w:r>
+        <w:rPr>
+          <w:color w:val="595959" w:themeColor="text1" w:themeTint="A6"/>
+        </w:rPr>
+        <w:t xml:space="preserve"> </w:t>
+      </w:r>
+      <w:r>
+        <w:rPr>
+          <w:rFonts w:ascii="High Tower Text" w:hAnsi="High Tower Text"/>
+          <w:color w:val="595959" w:themeColor="text1" w:themeTint="A6"/>
+        </w:rPr>
+        <w:lastRenderedPageBreak/>
+        <w:t>formation/alternant. C'est dans ce contexte et accompagné de son expérience personnelle en tant qu’ancien apprenti que l'idée d'intégrer un outil de suivi des alternants à l'AFPA lui ai venu. De plus l'AFPA ayant peu d'expérience et un manque d'outils sur l'apprentissage, cela contribuait fortement à la crédibilité de la demande de mon tuteur d'obtenir un outil informatique de suivi d'alternant.</w:t>
+      </w:r>
+    </w:p>
+    <w:p>
+      <w:pPr>
+        <w:jc w:val="both"/>
+      </w:pPr>
+    </w:p>
+    <w:p>
+      <w:pPr>
+        <w:jc w:val="both"/>
+        <w:rPr>
+          <w:rFonts w:ascii="Courier New" w:hAnsi="Courier New" w:cs="Courier New"/>
+          <w:color w:val="404040" w:themeColor="text1" w:themeTint="BF"/>
+          <w:u w:val="single"/>
+        </w:rPr>
+      </w:pPr>
+    </w:p>
+    <w:p>
+      <w:pPr>
+        <w:pStyle w:val="Titre2"/>
+        <w:jc w:val="both"/>
+        <w:rPr>
+          <w:rFonts w:ascii="Courier New" w:hAnsi="Courier New" w:cs="Courier New"/>
+          <w:color w:val="262626" w:themeColor="text1" w:themeTint="D9"/>
+          <w:u w:val="single"/>
+        </w:rPr>
+      </w:pPr>
+      <w:r>
+        <w:rPr>
+          <w:rFonts w:ascii="Courier New" w:hAnsi="Courier New" w:cs="Courier New"/>
+          <w:color w:val="262626" w:themeColor="text1" w:themeTint="D9"/>
+          <w:u w:val="single"/>
+        </w:rPr>
+        <w:t>Les objectifs</w:t>
+      </w:r>
+      <w:r>
+        <w:rPr>
+          <w:rFonts w:ascii="Courier New" w:hAnsi="Courier New" w:cs="Courier New"/>
+          <w:color w:val="262626" w:themeColor="text1" w:themeTint="D9"/>
+          <w:u w:val="single"/>
+        </w:rPr>
+        <w:t xml:space="preserve"> de l’application</w:t>
+      </w:r>
+    </w:p>
+    <w:p>
+      <w:pPr>
+        <w:jc w:val="both"/>
+      </w:pPr>
+    </w:p>
+    <w:p>
+      <w:pPr>
+        <w:jc w:val="both"/>
+        <w:rPr>
+          <w:rFonts w:ascii="High Tower Text" w:hAnsi="High Tower Text"/>
+          <w:color w:val="595959" w:themeColor="text1" w:themeTint="A6"/>
+        </w:rPr>
+      </w:pPr>
+      <w:r>
+        <w:rPr>
+          <w:rFonts w:ascii="High Tower Text" w:hAnsi="High Tower Text"/>
+          <w:color w:val="595959" w:themeColor="text1" w:themeTint="A6"/>
+        </w:rPr>
+        <w:t xml:space="preserve">En tant qu’application de suivi, [nom de l'application] aura plusieurs objectifs. Le premier sera de fluidifier l'expérience de suivi pour les trois parties, que ça soit pour l'apprenti, le formateur ou le maître d'apprentissage. Le processus de suivi étant assez lourd administrativement, il est important d'alléger au maximum cette expérience. Ainsi l'application permettra un gain de temps pour chacun, tout en apportant un suivi clair et concis de l'alternant. Cela sera intuitif. Le second objectif est d'informatisé le suivi pédagogique et d'accompagnement. En effet, actuellement tout se fait sur papier, et cela peut vite devenir encombrants pour tout le monde. Pour rester dans cette dynamique de gain de temps il est important de généraliser ces procédures administratives. Il est important aussi que le livret de suivi répond aux normes de l'AFPA National, c'est-à-dire que tu documents fournis par l'AFPA qui sera intégré à l'application devra rester tel quel. Enfin, le dernier de l'objectif de l'application est d'apporter une plus-value dans les relations clients de l'AFPA, celle-ci commerçant avec les entreprises en proposant ses formations en alternance, il est important qu'elle se démarque en ajoutant un plus et en démontrant une efficacité supérieure, </w:t>
+      </w:r>
+      <w:r>
+        <w:rPr>
+          <w:rFonts w:ascii="High Tower Text" w:hAnsi="High Tower Text"/>
+          <w:color w:val="595959" w:themeColor="text1" w:themeTint="A6"/>
+        </w:rPr>
+        <w:t>comparé</w:t>
+      </w:r>
+      <w:r>
+        <w:rPr>
+          <w:rFonts w:ascii="High Tower Text" w:hAnsi="High Tower Text"/>
+          <w:color w:val="595959" w:themeColor="text1" w:themeTint="A6"/>
+        </w:rPr>
+        <w:t xml:space="preserve"> à </w:t>
+      </w:r>
+      <w:r>
+        <w:rPr>
+          <w:rFonts w:ascii="High Tower Text" w:hAnsi="High Tower Text"/>
+          <w:color w:val="595959" w:themeColor="text1" w:themeTint="A6"/>
+        </w:rPr>
+        <w:t>la concurrence</w:t>
+      </w:r>
+      <w:r>
+        <w:rPr>
+          <w:rFonts w:ascii="High Tower Text" w:hAnsi="High Tower Text"/>
+          <w:color w:val="595959" w:themeColor="text1" w:themeTint="A6"/>
+        </w:rPr>
+        <w:t>.</w:t>
+      </w:r>
+    </w:p>
+    <w:p>
+      <w:pPr>
+        <w:jc w:val="both"/>
+        <w:rPr>
+          <w:u w:val="single"/>
+        </w:rPr>
+      </w:pPr>
+    </w:p>
+    <w:p>
+      <w:pPr>
+        <w:pStyle w:val="Titre2"/>
+        <w:jc w:val="both"/>
+        <w:rPr>
+          <w:rFonts w:ascii="Courier New" w:hAnsi="Courier New" w:cs="Courier New"/>
+          <w:color w:val="262626" w:themeColor="text1" w:themeTint="D9"/>
+          <w:u w:val="single"/>
+        </w:rPr>
+      </w:pPr>
+      <w:r>
+        <w:rPr>
+          <w:rFonts w:ascii="Courier New" w:hAnsi="Courier New" w:cs="Courier New"/>
+          <w:color w:val="262626" w:themeColor="text1" w:themeTint="D9"/>
+          <w:u w:val="single"/>
+        </w:rPr>
+        <w:t>Les cibles</w:t>
+      </w:r>
+    </w:p>
+    <w:p>
+      <w:pPr>
+        <w:jc w:val="both"/>
+      </w:pPr>
+    </w:p>
+    <w:p>
+      <w:pPr>
+        <w:jc w:val="both"/>
+        <w:rPr>
+          <w:rFonts w:ascii="High Tower Text" w:hAnsi="High Tower Text"/>
+          <w:color w:val="595959" w:themeColor="text1" w:themeTint="A6"/>
           <w:lang w:eastAsia="fr-FR"/>
         </w:rPr>
-        <w:t xml:space="preserve"> l'apprentissage, qui reste un domaine nouveau pour l'agence. Pour cela l'AFPA doit se démarquer de la concurrence en proposant à ses clients,</w:t>
-      </w:r>
-      <w:r>
-        <w:rPr>
-          <w:lang w:eastAsia="fr-FR"/>
-        </w:rPr>
-        <w:t xml:space="preserve"> </w:t>
-      </w:r>
-      <w:r>
-        <w:t>c'est-à-dire</w:t>
-      </w:r>
-      <w:r>
-        <w:rPr>
-          <w:lang w:eastAsia="fr-FR"/>
-        </w:rPr>
-        <w:t xml:space="preserve"> les entreprises ainsi que les jeunes, des moyens intuitifs d'interaction et de communication, afin de faciliter le quotidien de chacun.</w:t>
-      </w:r>
-      <w:r>
-        <w:rPr>
-          <w:lang w:eastAsia="fr-FR"/>
-        </w:rPr>
-        <w:t xml:space="preserve"> </w:t>
-      </w:r>
-      <w:r>
-        <w:t xml:space="preserve">Aujourd'hui, étant chargé d'études à l'AFPA, </w:t>
-      </w:r>
-      <w:r>
-        <w:t xml:space="preserve">mon tuteur </w:t>
-      </w:r>
-      <w:r>
-        <w:t xml:space="preserve">participe à la mise en œuvre des processus de qualité et de certification, mais aussi et surtout </w:t>
-      </w:r>
-      <w:r>
-        <w:lastRenderedPageBreak/>
-        <w:t>à la saturation des dispositif formation/alternant.</w:t>
-      </w:r>
-      <w:r>
-        <w:t xml:space="preserve"> </w:t>
-      </w:r>
-      <w:r>
-        <w:t>C'est dans ce contexte et accompagné de son expérience personnelle en tant qu’ancien apprenti que l'idée d'intégrer un outil de suivi des alternants à l'AFPA lui ai venu. De plus l'AFPA ayant peu d'expérience et un manque d'outils sur l'apprentissage, cela contribuait fortement à la crédibilité de la demande de mon tuteur d'obtenir un outil informatique de suivi d'alternant.</w:t>
-      </w:r>
-    </w:p>
-    <w:p>
-      <w:pPr>
-        <w:jc w:val="both"/>
-      </w:pPr>
-    </w:p>
-    <w:p>
-      <w:pPr>
-        <w:jc w:val="both"/>
-      </w:pPr>
-    </w:p>
-    <w:p>
-      <w:pPr>
-        <w:pStyle w:val="Titre2"/>
-        <w:jc w:val="both"/>
-      </w:pPr>
-      <w:r>
-        <w:t>Les objectifs</w:t>
-      </w:r>
-      <w:r>
-        <w:t xml:space="preserve"> de l’application</w:t>
-      </w:r>
-    </w:p>
-    <w:p>
-      <w:pPr>
-        <w:jc w:val="both"/>
-      </w:pPr>
-    </w:p>
-    <w:p>
-      <w:pPr>
-        <w:jc w:val="both"/>
-      </w:pPr>
-      <w:r>
-        <w:t>En tant qu’application de suivi, [nom de l'application] aura plusieurs objectifs. Le premier sera de fluidifier l'expérience de suivi pour les trois parties, que ça soit pour l'apprenti, le formateur ou le maître d'apprentissage. Le processus de suivi étant assez lourd administrativement, il est important d'alléger au maximum cette expérience. Ainsi l'application permettra un gain de temps pour chacun, tout en apportant un suivi clair et concis de l'alternant. Cela sera intuitif. Le second objectif e</w:t>
-      </w:r>
-      <w:r>
-        <w:t>s</w:t>
-      </w:r>
-      <w:r>
-        <w:t xml:space="preserve">t d'informatisé le suivi pédagogique et d'accompagnement. En effet, actuellement tout se fait sur papier, et cela peut vite devenir encombrants pour tout le monde. Pour rester dans cette dynamique de gain de temps il est important de généraliser ces procédures administratives. Il est important aussi que le livret de suivi répond aux normes de </w:t>
-      </w:r>
-      <w:r>
-        <w:t>l</w:t>
-      </w:r>
-      <w:r>
-        <w:t xml:space="preserve">'AFPA National, c'est-à-dire que tu documents fournis par </w:t>
-      </w:r>
-      <w:r>
-        <w:t>l</w:t>
-      </w:r>
-      <w:r>
-        <w:t xml:space="preserve">'AFPA qui sera intégré à l'application devra rester tel quel. Enfin, le dernier de l'objectif de l'application est d'apporter une plus-value dans les relations clients de l'AFPA, celle-ci commerçant avec les entreprises en proposant ses formations en alternance, il est important qu'elle se démarque en ajoutant un plus et en démontrant une efficacité supérieure, </w:t>
-      </w:r>
-      <w:r>
-        <w:t>comparé</w:t>
-      </w:r>
-      <w:r>
-        <w:t xml:space="preserve"> à </w:t>
-      </w:r>
-      <w:r>
-        <w:t>la concurrence</w:t>
-      </w:r>
-      <w:r>
-        <w:t>.</w:t>
-      </w:r>
-    </w:p>
-    <w:p>
-      <w:pPr>
-        <w:jc w:val="both"/>
-      </w:pPr>
-    </w:p>
-    <w:p>
-      <w:pPr>
-        <w:pStyle w:val="Titre2"/>
-        <w:jc w:val="both"/>
-      </w:pPr>
-      <w:r>
-        <w:t>Les cibles</w:t>
-      </w:r>
-    </w:p>
-    <w:p>
-      <w:pPr>
-        <w:jc w:val="both"/>
-      </w:pPr>
-    </w:p>
-    <w:p>
-      <w:pPr>
-        <w:jc w:val="both"/>
-        <w:rPr>
-          <w:lang w:eastAsia="fr-FR"/>
-        </w:rPr>
-      </w:pPr>
-      <w:r>
-        <w:rPr>
+      </w:pPr>
+      <w:r>
+        <w:rPr>
+          <w:rFonts w:ascii="High Tower Text" w:hAnsi="High Tower Text"/>
+          <w:color w:val="595959" w:themeColor="text1" w:themeTint="A6"/>
           <w:shd w:val="clear" w:color="auto" w:fill="FFFFFF"/>
           <w:lang w:eastAsia="fr-FR"/>
         </w:rPr>
@@ -612,6 +721,8 @@
       </w:r>
       <w:r>
         <w:rPr>
+          <w:rFonts w:ascii="High Tower Text" w:hAnsi="High Tower Text"/>
+          <w:color w:val="595959" w:themeColor="text1" w:themeTint="A6"/>
           <w:shd w:val="clear" w:color="auto" w:fill="FFFFFF"/>
           <w:lang w:eastAsia="fr-FR"/>
         </w:rPr>
@@ -619,23 +730,68 @@
       </w:r>
       <w:r>
         <w:rPr>
+          <w:rFonts w:ascii="High Tower Text" w:hAnsi="High Tower Text"/>
+          <w:color w:val="595959" w:themeColor="text1" w:themeTint="A6"/>
           <w:shd w:val="clear" w:color="auto" w:fill="FFFFFF"/>
           <w:lang w:eastAsia="fr-FR"/>
         </w:rPr>
-        <w:t xml:space="preserve"> commerciales.</w:t>
-      </w:r>
-      <w:r>
-        <w:rPr>
-          <w:shd w:val="clear" w:color="auto" w:fill="FFFFFF"/>
+        <w:t xml:space="preserve"> commerciales. </w:t>
+      </w:r>
+      <w:r>
+        <w:rPr>
+          <w:rFonts w:ascii="High Tower Text" w:hAnsi="High Tower Text"/>
+          <w:color w:val="595959" w:themeColor="text1" w:themeTint="A6"/>
           <w:lang w:eastAsia="fr-FR"/>
         </w:rPr>
+        <w:t>Elles sont aussi externes à l'agence. C'est-à-dire qu'elle sera disponible au tuteur et aux alternants</w:t>
+      </w:r>
+      <w:r>
+        <w:rPr>
+          <w:rFonts w:ascii="High Tower Text" w:hAnsi="High Tower Text"/>
+          <w:color w:val="595959" w:themeColor="text1" w:themeTint="A6"/>
+          <w:lang w:eastAsia="fr-FR"/>
+        </w:rPr>
+        <w:t xml:space="preserve">, ains que </w:t>
+      </w:r>
+      <w:r>
+        <w:rPr>
+          <w:rFonts w:ascii="High Tower Text" w:hAnsi="High Tower Text"/>
+          <w:color w:val="595959" w:themeColor="text1" w:themeTint="A6"/>
+          <w:lang w:eastAsia="fr-FR"/>
+        </w:rPr>
+        <w:t>leurs responsables légales</w:t>
+      </w:r>
+      <w:r>
+        <w:rPr>
+          <w:rFonts w:ascii="High Tower Text" w:hAnsi="High Tower Text"/>
+          <w:color w:val="595959" w:themeColor="text1" w:themeTint="A6"/>
+          <w:lang w:eastAsia="fr-FR"/>
+        </w:rPr>
         <w:t xml:space="preserve"> </w:t>
       </w:r>
       <w:r>
         <w:rPr>
+          <w:rFonts w:ascii="High Tower Text" w:hAnsi="High Tower Text"/>
+          <w:color w:val="595959" w:themeColor="text1" w:themeTint="A6"/>
           <w:lang w:eastAsia="fr-FR"/>
         </w:rPr>
-        <w:t>Elles sont aussi externes à l'agence. C'est-à-dire qu'elle sera disponible au tuteur et aux alternants.</w:t>
+        <w:t>s’ils</w:t>
+      </w:r>
+      <w:r>
+        <w:rPr>
+          <w:rFonts w:ascii="High Tower Text" w:hAnsi="High Tower Text"/>
+          <w:color w:val="595959" w:themeColor="text1" w:themeTint="A6"/>
+          <w:lang w:eastAsia="fr-FR"/>
+        </w:rPr>
+        <w:t xml:space="preserve"> sont </w:t>
+      </w:r>
+      <w:r>
+        <w:rPr>
+          <w:rFonts w:ascii="High Tower Text" w:hAnsi="High Tower Text"/>
+          <w:color w:val="595959" w:themeColor="text1" w:themeTint="A6"/>
+          <w:lang w:eastAsia="fr-FR"/>
+        </w:rPr>
+        <w:t>mineures.</w:t>
       </w:r>
     </w:p>
     <w:p>
@@ -643,8 +799,10 @@
         <w:jc w:val="both"/>
         <w:rPr>
           <w:rFonts w:ascii="Times New Roman" w:hAnsi="Times New Roman" w:cs="Times New Roman"/>
+          <w:color w:val="404040" w:themeColor="text1" w:themeTint="BF"/>
           <w:sz w:val="24"/>
           <w:szCs w:val="24"/>
+          <w:u w:val="single"/>
           <w:lang w:eastAsia="fr-FR"/>
         </w:rPr>
       </w:pPr>
@@ -653,8 +811,18 @@
       <w:pPr>
         <w:pStyle w:val="Titre2"/>
         <w:jc w:val="both"/>
-      </w:pPr>
-      <w:r>
+        <w:rPr>
+          <w:rFonts w:ascii="Courier New" w:hAnsi="Courier New" w:cs="Courier New"/>
+          <w:color w:val="262626" w:themeColor="text1" w:themeTint="D9"/>
+          <w:u w:val="single"/>
+        </w:rPr>
+      </w:pPr>
+      <w:r>
+        <w:rPr>
+          <w:rFonts w:ascii="Courier New" w:hAnsi="Courier New" w:cs="Courier New"/>
+          <w:color w:val="262626" w:themeColor="text1" w:themeTint="D9"/>
+          <w:u w:val="single"/>
+        </w:rPr>
         <w:t>Le type d’application</w:t>
       </w:r>
     </w:p>
@@ -666,23 +834,40 @@
     <w:p>
       <w:pPr>
         <w:jc w:val="both"/>
-      </w:pPr>
-      <w:r>
-        <w:rPr>
+        <w:rPr>
+          <w:rFonts w:ascii="High Tower Text" w:hAnsi="High Tower Text"/>
+          <w:color w:val="595959" w:themeColor="text1" w:themeTint="A6"/>
+        </w:rPr>
+      </w:pPr>
+      <w:r>
+        <w:rPr>
+          <w:rFonts w:ascii="High Tower Text" w:hAnsi="High Tower Text"/>
+          <w:color w:val="595959" w:themeColor="text1" w:themeTint="A6"/>
           <w:shd w:val="clear" w:color="auto" w:fill="FFFFFF"/>
         </w:rPr>
         <w:t>L'application sera une plate-forme collaborative qui centralisera les fonctionnalités liées au suivi de l'alternant</w:t>
       </w:r>
       <w:r>
+        <w:rPr>
+          <w:rFonts w:ascii="High Tower Text" w:hAnsi="High Tower Text"/>
+          <w:color w:val="595959" w:themeColor="text1" w:themeTint="A6"/>
+        </w:rPr>
         <w:t>.</w:t>
       </w:r>
       <w:r>
+        <w:rPr>
+          <w:rFonts w:ascii="High Tower Text" w:hAnsi="High Tower Text"/>
+          <w:color w:val="595959" w:themeColor="text1" w:themeTint="A6"/>
+        </w:rPr>
         <w:t xml:space="preserve"> Elle sera sous la forme d'une application web.</w:t>
       </w:r>
     </w:p>
     <w:p>
       <w:pPr>
         <w:jc w:val="both"/>
+        <w:rPr>
+          <w:color w:val="404040" w:themeColor="text1" w:themeTint="BF"/>
+        </w:rPr>
       </w:pPr>
     </w:p>
     <w:p>
@@ -691,11 +876,17 @@
         <w:jc w:val="both"/>
         <w:rPr>
           <w:rStyle w:val="Titre2Car"/>
+          <w:rFonts w:ascii="Courier New" w:hAnsi="Courier New" w:cs="Courier New"/>
+          <w:color w:val="262626" w:themeColor="text1" w:themeTint="D9"/>
+          <w:u w:val="single"/>
         </w:rPr>
       </w:pPr>
       <w:r>
         <w:rPr>
           <w:rStyle w:val="Titre2Car"/>
+          <w:rFonts w:ascii="Courier New" w:hAnsi="Courier New" w:cs="Courier New"/>
+          <w:color w:val="262626" w:themeColor="text1" w:themeTint="D9"/>
+          <w:u w:val="single"/>
         </w:rPr>
         <w:t>L’équipement de vos cibles</w:t>
       </w:r>
@@ -709,23 +900,31 @@
       <w:pPr>
         <w:jc w:val="both"/>
         <w:rPr>
+          <w:rFonts w:ascii="High Tower Text" w:hAnsi="High Tower Text"/>
+          <w:color w:val="595959" w:themeColor="text1" w:themeTint="A6"/>
           <w:shd w:val="clear" w:color="auto" w:fill="FFFFFF"/>
         </w:rPr>
       </w:pPr>
       <w:r>
         <w:rPr>
+          <w:rFonts w:ascii="High Tower Text" w:hAnsi="High Tower Text"/>
+          <w:color w:val="595959" w:themeColor="text1" w:themeTint="A6"/>
           <w:shd w:val="clear" w:color="auto" w:fill="FFFFFF"/>
         </w:rPr>
         <w:t xml:space="preserve">Les cibles utiliseront principalement l'application sur ordinateur muni d'une connexion Internet. Mais ils pourront aussi </w:t>
       </w:r>
       <w:r>
         <w:rPr>
+          <w:rFonts w:ascii="High Tower Text" w:hAnsi="High Tower Text"/>
+          <w:color w:val="595959" w:themeColor="text1" w:themeTint="A6"/>
           <w:shd w:val="clear" w:color="auto" w:fill="FFFFFF"/>
         </w:rPr>
         <w:t>l’</w:t>
       </w:r>
       <w:r>
         <w:rPr>
+          <w:rFonts w:ascii="High Tower Text" w:hAnsi="High Tower Text"/>
+          <w:color w:val="595959" w:themeColor="text1" w:themeTint="A6"/>
           <w:shd w:val="clear" w:color="auto" w:fill="FFFFFF"/>
         </w:rPr>
         <w:t>utiliser sur tout type de tablette et de téléphone, l'application s'adaptera à la taille des écrans et les fonctionnalités s'afficheront différemment suivant l'appareil sous laquelle on la fait tourner.</w:t>
@@ -740,8 +939,19 @@
       <w:pPr>
         <w:pStyle w:val="Titre2"/>
         <w:jc w:val="both"/>
-      </w:pPr>
-      <w:r>
+        <w:rPr>
+          <w:rFonts w:ascii="Courier New" w:hAnsi="Courier New" w:cs="Courier New"/>
+          <w:color w:val="262626" w:themeColor="text1" w:themeTint="D9"/>
+          <w:u w:val="single"/>
+        </w:rPr>
+      </w:pPr>
+      <w:r>
+        <w:rPr>
+          <w:rFonts w:ascii="Courier New" w:hAnsi="Courier New" w:cs="Courier New"/>
+          <w:color w:val="262626" w:themeColor="text1" w:themeTint="D9"/>
+          <w:u w:val="single"/>
+        </w:rPr>
+        <w:lastRenderedPageBreak/>
         <w:t>Périmètre du projet</w:t>
       </w:r>
     </w:p>
@@ -753,80 +963,105 @@
     <w:p>
       <w:pPr>
         <w:jc w:val="both"/>
-      </w:pPr>
-      <w:r>
-        <w:rPr>
+        <w:rPr>
+          <w:rFonts w:ascii="High Tower Text" w:hAnsi="High Tower Text"/>
+          <w:color w:val="595959" w:themeColor="text1" w:themeTint="A6"/>
+        </w:rPr>
+      </w:pPr>
+      <w:r>
+        <w:rPr>
+          <w:rFonts w:ascii="High Tower Text" w:hAnsi="High Tower Text"/>
+          <w:color w:val="595959" w:themeColor="text1" w:themeTint="A6"/>
           <w:lang w:eastAsia="fr-FR"/>
         </w:rPr>
         <w:t xml:space="preserve">Le public concerné par l'application sera </w:t>
       </w:r>
       <w:r>
         <w:rPr>
+          <w:rFonts w:ascii="High Tower Text" w:hAnsi="High Tower Text"/>
+          <w:color w:val="595959" w:themeColor="text1" w:themeTint="A6"/>
           <w:lang w:eastAsia="fr-FR"/>
         </w:rPr>
         <w:t>au minimum âgé</w:t>
       </w:r>
       <w:r>
         <w:rPr>
+          <w:rFonts w:ascii="High Tower Text" w:hAnsi="High Tower Text"/>
+          <w:color w:val="595959" w:themeColor="text1" w:themeTint="A6"/>
           <w:lang w:eastAsia="fr-FR"/>
         </w:rPr>
         <w:t xml:space="preserve"> de 16 ans. L'application devra permettre au maître d'apprentissage, au tuteur et à l'alternant, de voir l'emploi du temps de ce dernier, de consulter son livret pédagogique, et de vérifier le tableau de bord en tout temps, celui-ci relatant des informations importantes telles que les absences ou les rendez-vous à venir.</w:t>
       </w:r>
       <w:r>
         <w:rPr>
+          <w:rFonts w:ascii="High Tower Text" w:hAnsi="High Tower Text"/>
+          <w:color w:val="595959" w:themeColor="text1" w:themeTint="A6"/>
           <w:lang w:eastAsia="fr-FR"/>
         </w:rPr>
         <w:t xml:space="preserve"> </w:t>
       </w:r>
       <w:r>
         <w:rPr>
+          <w:rFonts w:ascii="High Tower Text" w:hAnsi="High Tower Text"/>
+          <w:color w:val="595959" w:themeColor="text1" w:themeTint="A6"/>
           <w:lang w:eastAsia="fr-FR"/>
         </w:rPr>
         <w:t>Un système d'échange sera mis en place pour permettre à chacun de communiquer avec l'autre par le biais de questions-réponse. Un système de notification par mail se</w:t>
       </w:r>
       <w:r>
         <w:rPr>
+          <w:rFonts w:ascii="High Tower Text" w:hAnsi="High Tower Text"/>
+          <w:color w:val="595959" w:themeColor="text1" w:themeTint="A6"/>
           <w:lang w:eastAsia="fr-FR"/>
         </w:rPr>
         <w:t>ra</w:t>
       </w:r>
       <w:r>
         <w:rPr>
+          <w:rFonts w:ascii="High Tower Text" w:hAnsi="High Tower Text"/>
+          <w:color w:val="595959" w:themeColor="text1" w:themeTint="A6"/>
           <w:lang w:eastAsia="fr-FR"/>
         </w:rPr>
         <w:t xml:space="preserve"> </w:t>
       </w:r>
       <w:r>
         <w:rPr>
+          <w:rFonts w:ascii="High Tower Text" w:hAnsi="High Tower Text"/>
+          <w:color w:val="595959" w:themeColor="text1" w:themeTint="A6"/>
           <w:lang w:eastAsia="fr-FR"/>
         </w:rPr>
         <w:t>rallié</w:t>
       </w:r>
       <w:r>
         <w:rPr>
+          <w:rFonts w:ascii="High Tower Text" w:hAnsi="High Tower Text"/>
+          <w:color w:val="595959" w:themeColor="text1" w:themeTint="A6"/>
           <w:lang w:eastAsia="fr-FR"/>
         </w:rPr>
         <w:t xml:space="preserve"> au rendez-vous et aux </w:t>
       </w:r>
       <w:r>
         <w:rPr>
+          <w:rFonts w:ascii="High Tower Text" w:hAnsi="High Tower Text"/>
+          <w:color w:val="595959" w:themeColor="text1" w:themeTint="A6"/>
           <w:lang w:eastAsia="fr-FR"/>
         </w:rPr>
-        <w:t>absences</w:t>
-      </w:r>
-      <w:r>
-        <w:rPr>
-          <w:lang w:eastAsia="fr-FR"/>
-        </w:rPr>
-        <w:t xml:space="preserve">. </w:t>
-      </w:r>
-      <w:r>
+        <w:t xml:space="preserve">absences. </w:t>
+      </w:r>
+      <w:r>
+        <w:rPr>
+          <w:rFonts w:ascii="High Tower Text" w:hAnsi="High Tower Text"/>
+          <w:color w:val="595959" w:themeColor="text1" w:themeTint="A6"/>
+        </w:rPr>
         <w:t>Pour accéder à l'application l'utilisateur devra se munir de ses identifiants qu'il inséra sur une page de connexion. Chaque utilisateur aura un identifiant unique ainsi qu'un mot de passe personnel.</w:t>
       </w:r>
     </w:p>
     <w:p>
       <w:pPr>
         <w:jc w:val="both"/>
+        <w:rPr>
+          <w:u w:val="single"/>
+        </w:rPr>
       </w:pPr>
     </w:p>
     <w:p>
@@ -834,14 +1069,22 @@
         <w:pStyle w:val="Titre1"/>
         <w:jc w:val="both"/>
         <w:rPr>
-          <w:rFonts w:eastAsia="Arial Unicode MS"/>
+          <w:rFonts w:ascii="Courier New" w:eastAsia="Arial Unicode MS" w:hAnsi="Courier New" w:cs="Courier New"/>
+          <w:b/>
+          <w:bCs w:val="0"/>
+          <w:color w:val="262626" w:themeColor="text1" w:themeTint="D9"/>
+          <w:u w:val="single"/>
           <w:bdr w:val="nil"/>
           <w:lang w:val="en-US"/>
         </w:rPr>
       </w:pPr>
       <w:r>
         <w:rPr>
-          <w:rFonts w:eastAsia="Arial Unicode MS"/>
+          <w:rFonts w:ascii="Courier New" w:eastAsia="Arial Unicode MS" w:hAnsi="Courier New" w:cs="Courier New"/>
+          <w:b/>
+          <w:bCs w:val="0"/>
+          <w:color w:val="262626" w:themeColor="text1" w:themeTint="D9"/>
+          <w:u w:val="single"/>
           <w:bdr w:val="nil"/>
           <w:lang w:val="en-US"/>
         </w:rPr>
@@ -849,7 +1092,11 @@
       </w:r>
       <w:r>
         <w:rPr>
-          <w:rFonts w:eastAsia="Arial Unicode MS"/>
+          <w:rFonts w:ascii="Courier New" w:eastAsia="Arial Unicode MS" w:hAnsi="Courier New" w:cs="Courier New"/>
+          <w:b/>
+          <w:bCs w:val="0"/>
+          <w:color w:val="262626" w:themeColor="text1" w:themeTint="D9"/>
+          <w:u w:val="single"/>
           <w:bdr w:val="nil"/>
           <w:lang w:val="en-US"/>
         </w:rPr>
@@ -860,6 +1107,8 @@
       <w:pPr>
         <w:jc w:val="both"/>
         <w:rPr>
+          <w:color w:val="262626" w:themeColor="text1" w:themeTint="D9"/>
+          <w:u w:val="single"/>
           <w:lang w:val="en-US"/>
         </w:rPr>
       </w:pPr>
@@ -868,8 +1117,18 @@
       <w:pPr>
         <w:pStyle w:val="Titre2"/>
         <w:jc w:val="both"/>
-      </w:pPr>
-      <w:r>
+        <w:rPr>
+          <w:rFonts w:ascii="Courier New" w:hAnsi="Courier New" w:cs="Courier New"/>
+          <w:color w:val="262626" w:themeColor="text1" w:themeTint="D9"/>
+          <w:u w:val="single"/>
+        </w:rPr>
+      </w:pPr>
+      <w:r>
+        <w:rPr>
+          <w:rFonts w:ascii="Courier New" w:hAnsi="Courier New" w:cs="Courier New"/>
+          <w:color w:val="262626" w:themeColor="text1" w:themeTint="D9"/>
+          <w:u w:val="single"/>
+        </w:rPr>
         <w:t>Structure de l’application</w:t>
       </w:r>
     </w:p>
@@ -878,32 +1137,44 @@
       <w:pPr>
         <w:jc w:val="both"/>
         <w:rPr>
-          <w:color w:val="222222"/>
+          <w:rFonts w:ascii="High Tower Text" w:hAnsi="High Tower Text"/>
+          <w:color w:val="595959" w:themeColor="text1" w:themeTint="A6"/>
           <w:shd w:val="clear" w:color="auto" w:fill="FFFFFF"/>
         </w:rPr>
       </w:pPr>
       <w:r>
         <w:rPr>
-          <w:color w:val="222222"/>
+          <w:rFonts w:ascii="High Tower Text" w:hAnsi="High Tower Text"/>
+          <w:color w:val="595959" w:themeColor="text1" w:themeTint="A6"/>
           <w:shd w:val="clear" w:color="auto" w:fill="FFFFFF"/>
         </w:rPr>
         <w:t>Une fois que l'utilisateur se sera connecté, la terrasse sur la page "tableau de bord", sur le côté gauche de la page se trouvera un menu dépliable au passage de la souris. On y trouvera un menu qui sera composé de différentes rubriques, une pour le tableau de bord, une pour le livret pédagogique, une autre pour l'emploi du temps, une pour la messagerie, enfin une pour les informations concernant l'alternant, le tuteur et le formateur. Chaque rubrique amènera à la page correspondante et servir à tous de navigation à l'application.</w:t>
       </w:r>
     </w:p>
-    <w:p/>
+    <w:p>
+      <w:pPr>
+        <w:rPr>
+          <w:u w:val="single"/>
+        </w:rPr>
+      </w:pPr>
+    </w:p>
     <w:p>
       <w:pPr>
         <w:pStyle w:val="Titre2"/>
         <w:jc w:val="both"/>
         <w:rPr>
-          <w:rFonts w:eastAsia="Arial Unicode MS"/>
+          <w:rFonts w:ascii="Courier New" w:eastAsia="Arial Unicode MS" w:hAnsi="Courier New" w:cs="Courier New"/>
+          <w:color w:val="262626" w:themeColor="text1" w:themeTint="D9"/>
+          <w:u w:val="single"/>
           <w:bdr w:val="nil"/>
           <w:lang w:val="en-US"/>
         </w:rPr>
       </w:pPr>
       <w:r>
         <w:rPr>
-          <w:rFonts w:eastAsia="Arial Unicode MS"/>
+          <w:rFonts w:ascii="Courier New" w:eastAsia="Arial Unicode MS" w:hAnsi="Courier New" w:cs="Courier New"/>
+          <w:color w:val="262626" w:themeColor="text1" w:themeTint="D9"/>
+          <w:u w:val="single"/>
           <w:bdr w:val="nil"/>
           <w:lang w:val="en-US"/>
         </w:rPr>
@@ -922,29 +1193,39 @@
       <w:pPr>
         <w:jc w:val="both"/>
         <w:rPr>
+          <w:rFonts w:ascii="High Tower Text" w:hAnsi="High Tower Text"/>
+          <w:color w:val="595959" w:themeColor="text1" w:themeTint="A6"/>
           <w:shd w:val="clear" w:color="auto" w:fill="FFFFFF"/>
         </w:rPr>
       </w:pPr>
       <w:r>
         <w:rPr>
+          <w:rFonts w:ascii="High Tower Text" w:hAnsi="High Tower Text"/>
+          <w:color w:val="595959" w:themeColor="text1" w:themeTint="A6"/>
           <w:shd w:val="clear" w:color="auto" w:fill="FFFFFF"/>
         </w:rPr>
         <w:t>Nous utiliserons une</w:t>
       </w:r>
       <w:r>
         <w:rPr>
+          <w:rFonts w:ascii="High Tower Text" w:hAnsi="High Tower Text"/>
+          <w:color w:val="595959" w:themeColor="text1" w:themeTint="A6"/>
           <w:shd w:val="clear" w:color="auto" w:fill="FFFFFF"/>
         </w:rPr>
         <w:t xml:space="preserve"> application web </w:t>
       </w:r>
       <w:r>
         <w:rPr>
+          <w:rFonts w:ascii="High Tower Text" w:hAnsi="High Tower Text"/>
+          <w:color w:val="595959" w:themeColor="text1" w:themeTint="A6"/>
           <w:shd w:val="clear" w:color="auto" w:fill="FFFFFF"/>
         </w:rPr>
         <w:t xml:space="preserve">ce qui </w:t>
       </w:r>
       <w:r>
         <w:rPr>
+          <w:rFonts w:ascii="High Tower Text" w:hAnsi="High Tower Text"/>
+          <w:color w:val="595959" w:themeColor="text1" w:themeTint="A6"/>
           <w:shd w:val="clear" w:color="auto" w:fill="FFFFFF"/>
         </w:rPr>
         <w:t>permettra une utilisation immédiate par le consommateur sans procédure d'achat et d’installation.</w:t>
@@ -962,22 +1243,50 @@
       <w:pPr>
         <w:pStyle w:val="Titre1"/>
         <w:jc w:val="both"/>
-      </w:pPr>
-      <w:r>
+        <w:rPr>
+          <w:rFonts w:ascii="Courier New" w:hAnsi="Courier New" w:cs="Courier New"/>
+          <w:b/>
+          <w:bCs w:val="0"/>
+          <w:color w:val="262626" w:themeColor="text1" w:themeTint="D9"/>
+          <w:u w:val="single"/>
+        </w:rPr>
+      </w:pPr>
+      <w:r>
+        <w:rPr>
+          <w:rFonts w:ascii="Courier New" w:hAnsi="Courier New" w:cs="Courier New"/>
+          <w:b/>
+          <w:bCs w:val="0"/>
+          <w:color w:val="262626" w:themeColor="text1" w:themeTint="D9"/>
+          <w:u w:val="single"/>
+        </w:rPr>
         <w:t>GRAPHISME ET ERGONOMIE</w:t>
       </w:r>
     </w:p>
     <w:p>
       <w:pPr>
         <w:jc w:val="both"/>
+        <w:rPr>
+          <w:color w:val="262626" w:themeColor="text1" w:themeTint="D9"/>
+          <w:u w:val="single"/>
+        </w:rPr>
       </w:pPr>
     </w:p>
     <w:p>
       <w:pPr>
         <w:pStyle w:val="Titre2"/>
         <w:jc w:val="both"/>
-      </w:pPr>
-      <w:r>
+        <w:rPr>
+          <w:rFonts w:ascii="Courier New" w:hAnsi="Courier New" w:cs="Courier New"/>
+          <w:color w:val="262626" w:themeColor="text1" w:themeTint="D9"/>
+          <w:u w:val="single"/>
+        </w:rPr>
+      </w:pPr>
+      <w:r>
+        <w:rPr>
+          <w:rFonts w:ascii="Courier New" w:hAnsi="Courier New" w:cs="Courier New"/>
+          <w:color w:val="262626" w:themeColor="text1" w:themeTint="D9"/>
+          <w:u w:val="single"/>
+        </w:rPr>
         <w:t>La charte graphique</w:t>
       </w:r>
     </w:p>
@@ -989,89 +1298,180 @@
     <w:p>
       <w:pPr>
         <w:jc w:val="both"/>
-      </w:pPr>
-      <w:r>
-        <w:t>L'application est soumise à aucune charte graphique en ce qui concerne les fonctionnalités. On veillera tout de même à garder de la sobriété au niveau des couleurs. Seuls les documents fournis par AFPA nationale, sont soumis à une charte et ne doivent être en aucun cas modifier au niveau graphique et architecture.</w:t>
+        <w:rPr>
+          <w:rFonts w:ascii="High Tower Text" w:hAnsi="High Tower Text" w:cs="Courier New"/>
+          <w:color w:val="595959" w:themeColor="text1" w:themeTint="A6"/>
+        </w:rPr>
+      </w:pPr>
+      <w:r>
+        <w:rPr>
+          <w:rFonts w:ascii="High Tower Text" w:hAnsi="High Tower Text" w:cs="Courier New"/>
+          <w:color w:val="595959" w:themeColor="text1" w:themeTint="A6"/>
+        </w:rPr>
+        <w:t xml:space="preserve">L'application est soumise à aucune charte graphique en ce qui concerne les fonctionnalités. On veillera tout de même à garder de la sobriété au niveau des couleurs. Seuls les documents fournis par AFPA </w:t>
+      </w:r>
+      <w:r>
+        <w:rPr>
+          <w:rFonts w:ascii="High Tower Text" w:hAnsi="High Tower Text" w:cs="Courier New"/>
+          <w:color w:val="595959" w:themeColor="text1" w:themeTint="A6"/>
+        </w:rPr>
+        <w:t>n</w:t>
+      </w:r>
+      <w:r>
+        <w:rPr>
+          <w:rFonts w:ascii="High Tower Text" w:hAnsi="High Tower Text" w:cs="Courier New"/>
+          <w:color w:val="595959" w:themeColor="text1" w:themeTint="A6"/>
+        </w:rPr>
+        <w:t>ational, sont soumis à une charte et ne doivent être en aucun cas modifier au niveau graphique et architecture.</w:t>
       </w:r>
     </w:p>
     <w:p>
       <w:pPr>
         <w:pStyle w:val="Titre2"/>
         <w:jc w:val="both"/>
-      </w:pPr>
-      <w:r>
+        <w:rPr>
+          <w:rFonts w:ascii="Courier New" w:hAnsi="Courier New" w:cs="Courier New"/>
+          <w:color w:val="262626" w:themeColor="text1" w:themeTint="D9"/>
+          <w:u w:val="single"/>
+        </w:rPr>
+      </w:pPr>
+      <w:r>
+        <w:rPr>
+          <w:rFonts w:ascii="Courier New" w:hAnsi="Courier New" w:cs="Courier New"/>
+          <w:color w:val="262626" w:themeColor="text1" w:themeTint="D9"/>
+          <w:u w:val="single"/>
+        </w:rPr>
+        <w:t>Wireframe et maquettage</w:t>
+      </w:r>
+    </w:p>
+    <w:p>
+      <w:pPr>
+        <w:pStyle w:val="Titre1"/>
+        <w:jc w:val="both"/>
+        <w:rPr>
+          <w:rFonts w:ascii="Courier New" w:hAnsi="Courier New" w:cs="Courier New"/>
+          <w:b/>
+          <w:bCs w:val="0"/>
+          <w:color w:val="262626" w:themeColor="text1" w:themeTint="D9"/>
+          <w:u w:val="single"/>
+        </w:rPr>
+      </w:pPr>
+      <w:r>
+        <w:rPr>
+          <w:rFonts w:ascii="Courier New" w:hAnsi="Courier New" w:cs="Courier New"/>
+          <w:b/>
+          <w:bCs w:val="0"/>
+          <w:color w:val="262626" w:themeColor="text1" w:themeTint="D9"/>
+          <w:u w:val="single"/>
+        </w:rPr>
+        <w:t>SPECIFICITES ET PLANNING</w:t>
+      </w:r>
+    </w:p>
+    <w:p/>
+    <w:p>
+      <w:pPr>
+        <w:pStyle w:val="Titre2"/>
+        <w:jc w:val="both"/>
+        <w:rPr>
+          <w:rFonts w:ascii="Courier New" w:hAnsi="Courier New" w:cs="Courier New"/>
+          <w:color w:val="262626" w:themeColor="text1" w:themeTint="D9"/>
+          <w:u w:val="single"/>
+        </w:rPr>
+      </w:pPr>
+      <w:r>
+        <w:rPr>
+          <w:rFonts w:ascii="Courier New" w:hAnsi="Courier New" w:cs="Courier New"/>
+          <w:color w:val="262626" w:themeColor="text1" w:themeTint="D9"/>
+          <w:u w:val="single"/>
+        </w:rPr>
         <w:lastRenderedPageBreak/>
-        <w:t>Wireframe et maquettage</w:t>
-      </w:r>
-    </w:p>
-    <w:p>
-      <w:pPr>
-        <w:pStyle w:val="Titre1"/>
-        <w:jc w:val="both"/>
-      </w:pPr>
-      <w:r>
-        <w:t xml:space="preserve">SPECIFICITES ET </w:t>
-      </w:r>
-      <w:r>
-        <w:t>PLANNING</w:t>
+        <w:t>Contraintes techniques</w:t>
       </w:r>
     </w:p>
     <w:p/>
     <w:p>
       <w:pPr>
+        <w:jc w:val="both"/>
+        <w:rPr>
+          <w:rFonts w:ascii="High Tower Text" w:hAnsi="High Tower Text"/>
+          <w:color w:val="595959" w:themeColor="text1" w:themeTint="A6"/>
+          <w:shd w:val="clear" w:color="auto" w:fill="FFFFFF"/>
+        </w:rPr>
+      </w:pPr>
+      <w:r>
+        <w:rPr>
+          <w:rFonts w:ascii="High Tower Text" w:hAnsi="High Tower Text"/>
+          <w:color w:val="595959" w:themeColor="text1" w:themeTint="A6"/>
+          <w:shd w:val="clear" w:color="auto" w:fill="FFFFFF"/>
+        </w:rPr>
+        <w:t xml:space="preserve">Les différents besoins connexes que </w:t>
+      </w:r>
+      <w:r>
+        <w:rPr>
+          <w:rFonts w:ascii="High Tower Text" w:hAnsi="High Tower Text"/>
+          <w:color w:val="595959" w:themeColor="text1" w:themeTint="A6"/>
+          <w:shd w:val="clear" w:color="auto" w:fill="FFFFFF"/>
+        </w:rPr>
+        <w:t>les prestataires</w:t>
+      </w:r>
+      <w:r>
+        <w:rPr>
+          <w:rFonts w:ascii="High Tower Text" w:hAnsi="High Tower Text"/>
+          <w:color w:val="595959" w:themeColor="text1" w:themeTint="A6"/>
+          <w:shd w:val="clear" w:color="auto" w:fill="FFFFFF"/>
+        </w:rPr>
+        <w:t xml:space="preserve"> doive</w:t>
+      </w:r>
+      <w:r>
+        <w:rPr>
+          <w:rFonts w:ascii="High Tower Text" w:hAnsi="High Tower Text"/>
+          <w:color w:val="595959" w:themeColor="text1" w:themeTint="A6"/>
+          <w:shd w:val="clear" w:color="auto" w:fill="FFFFFF"/>
+        </w:rPr>
+        <w:t>nt</w:t>
+      </w:r>
+      <w:r>
+        <w:rPr>
+          <w:rFonts w:ascii="High Tower Text" w:hAnsi="High Tower Text"/>
+          <w:color w:val="595959" w:themeColor="text1" w:themeTint="A6"/>
+          <w:shd w:val="clear" w:color="auto" w:fill="FFFFFF"/>
+        </w:rPr>
+        <w:t xml:space="preserve"> fournir sont les suivantes : un hébergement sécurisé, une maintenance générale, et en particulier au niveau des documents importer sur l'application qui peuvent </w:t>
+      </w:r>
+      <w:r>
+        <w:rPr>
+          <w:rFonts w:ascii="High Tower Text" w:hAnsi="High Tower Text"/>
+          <w:color w:val="595959" w:themeColor="text1" w:themeTint="A6"/>
+          <w:shd w:val="clear" w:color="auto" w:fill="FFFFFF"/>
+        </w:rPr>
+        <w:t>évoluer</w:t>
+      </w:r>
+      <w:r>
+        <w:rPr>
+          <w:rFonts w:ascii="High Tower Text" w:hAnsi="High Tower Text"/>
+          <w:color w:val="595959" w:themeColor="text1" w:themeTint="A6"/>
+          <w:shd w:val="clear" w:color="auto" w:fill="FFFFFF"/>
+        </w:rPr>
+        <w:t xml:space="preserve"> au cours du temps.</w:t>
+      </w:r>
+    </w:p>
+    <w:p/>
+    <w:p>
+      <w:pPr>
         <w:pStyle w:val="Titre2"/>
         <w:jc w:val="both"/>
-      </w:pPr>
-      <w:r>
-        <w:t>Contraintes techniques</w:t>
-      </w:r>
-    </w:p>
-    <w:p/>
-    <w:p>
-      <w:pPr>
-        <w:jc w:val="both"/>
-        <w:rPr>
-          <w:shd w:val="clear" w:color="auto" w:fill="FFFFFF"/>
-        </w:rPr>
-      </w:pPr>
-      <w:r>
-        <w:rPr>
-          <w:shd w:val="clear" w:color="auto" w:fill="FFFFFF"/>
-        </w:rPr>
-        <w:t xml:space="preserve">Les différents besoins connexes que le prestataire </w:t>
-      </w:r>
-      <w:r>
-        <w:rPr>
-          <w:shd w:val="clear" w:color="auto" w:fill="FFFFFF"/>
-        </w:rPr>
-        <w:t>doive</w:t>
-      </w:r>
-      <w:r>
-        <w:rPr>
-          <w:shd w:val="clear" w:color="auto" w:fill="FFFFFF"/>
-        </w:rPr>
-        <w:t xml:space="preserve"> fournir sont les suivantes : un hébergement sécurisé, </w:t>
-      </w:r>
-      <w:r>
-        <w:rPr>
-          <w:shd w:val="clear" w:color="auto" w:fill="FFFFFF"/>
-        </w:rPr>
-        <w:t>une maintenance générale</w:t>
-      </w:r>
-      <w:r>
-        <w:rPr>
-          <w:shd w:val="clear" w:color="auto" w:fill="FFFFFF"/>
-        </w:rPr>
-        <w:t>, et en particulier au niveau des documents importer sur l'application qui peuvent changer au cours du temps.</w:t>
-      </w:r>
-    </w:p>
-    <w:p/>
-    <w:p>
-      <w:pPr>
-        <w:pStyle w:val="Titre2"/>
-        <w:jc w:val="both"/>
-      </w:pPr>
-      <w:r>
+        <w:rPr>
+          <w:rFonts w:ascii="Courier New" w:hAnsi="Courier New" w:cs="Courier New"/>
+          <w:color w:val="262626" w:themeColor="text1" w:themeTint="D9"/>
+          <w:u w:val="single"/>
+        </w:rPr>
+      </w:pPr>
+      <w:r>
+        <w:rPr>
+          <w:rFonts w:ascii="Courier New" w:hAnsi="Courier New" w:cs="Courier New"/>
+          <w:color w:val="262626" w:themeColor="text1" w:themeTint="D9"/>
+          <w:u w:val="single"/>
+        </w:rPr>
         <w:t>Le planning</w:t>
       </w:r>
     </w:p>

</xml_diff>

<commit_message>
CDC + spécification détaillé
</commit_message>
<xml_diff>
--- a/Conception_document/Cahier des charges.docx
+++ b/Conception_document/Cahier des charges.docx
@@ -8,12 +8,16 @@
         <w:rPr>
           <w:rFonts w:ascii="High Tower Text" w:hAnsi="High Tower Text"/>
           <w:color w:val="8EAADB" w:themeColor="accent1" w:themeTint="99"/>
+          <w:sz w:val="56"/>
+          <w:szCs w:val="56"/>
         </w:rPr>
       </w:pPr>
       <w:r>
         <w:rPr>
           <w:rFonts w:ascii="High Tower Text" w:hAnsi="High Tower Text"/>
           <w:color w:val="8EAADB" w:themeColor="accent1" w:themeTint="99"/>
+          <w:sz w:val="56"/>
+          <w:szCs w:val="56"/>
         </w:rPr>
         <w:t>Cahier des Charges</w:t>
       </w:r>
@@ -62,8 +66,9 @@
           <w:rFonts w:ascii="Courier New" w:hAnsi="Courier New" w:cs="Courier New"/>
           <w:b/>
           <w:bCs/>
-          <w:sz w:val="28"/>
-          <w:szCs w:val="28"/>
+          <w:color w:val="595959" w:themeColor="text1" w:themeTint="A6"/>
+          <w:sz w:val="24"/>
+          <w:szCs w:val="24"/>
         </w:rPr>
       </w:pPr>
       <w:r>
@@ -71,9 +76,9 @@
           <w:rFonts w:ascii="Courier New" w:hAnsi="Courier New" w:cs="Courier New"/>
           <w:b/>
           <w:bCs/>
-          <w:color w:val="404040" w:themeColor="text1" w:themeTint="BF"/>
-          <w:sz w:val="28"/>
-          <w:szCs w:val="28"/>
+          <w:color w:val="595959" w:themeColor="text1" w:themeTint="A6"/>
+          <w:sz w:val="24"/>
+          <w:szCs w:val="24"/>
         </w:rPr>
         <w:t xml:space="preserve">Nom de l’entreprise : </w:t>
       </w:r>
@@ -81,8 +86,8 @@
         <w:rPr>
           <w:rFonts w:ascii="Courier New" w:hAnsi="Courier New" w:cs="Courier New"/>
           <w:color w:val="595959" w:themeColor="text1" w:themeTint="A6"/>
-          <w:sz w:val="28"/>
-          <w:szCs w:val="28"/>
+          <w:sz w:val="24"/>
+          <w:szCs w:val="24"/>
         </w:rPr>
         <w:t>AFPA</w:t>
       </w:r>
@@ -95,9 +100,9 @@
           <w:rFonts w:ascii="Courier New" w:hAnsi="Courier New" w:cs="Courier New"/>
           <w:b/>
           <w:bCs/>
-          <w:color w:val="404040" w:themeColor="text1" w:themeTint="BF"/>
-          <w:sz w:val="28"/>
-          <w:szCs w:val="28"/>
+          <w:color w:val="595959" w:themeColor="text1" w:themeTint="A6"/>
+          <w:sz w:val="24"/>
+          <w:szCs w:val="24"/>
         </w:rPr>
       </w:pPr>
     </w:p>
@@ -109,9 +114,9 @@
           <w:rFonts w:ascii="Courier New" w:hAnsi="Courier New" w:cs="Courier New"/>
           <w:b/>
           <w:bCs/>
-          <w:color w:val="404040" w:themeColor="text1" w:themeTint="BF"/>
-          <w:sz w:val="28"/>
-          <w:szCs w:val="28"/>
+          <w:color w:val="595959" w:themeColor="text1" w:themeTint="A6"/>
+          <w:sz w:val="24"/>
+          <w:szCs w:val="24"/>
         </w:rPr>
       </w:pPr>
       <w:r>
@@ -119,9 +124,9 @@
           <w:rFonts w:ascii="Courier New" w:hAnsi="Courier New" w:cs="Courier New"/>
           <w:b/>
           <w:bCs/>
-          <w:color w:val="404040" w:themeColor="text1" w:themeTint="BF"/>
-          <w:sz w:val="28"/>
-          <w:szCs w:val="28"/>
+          <w:color w:val="595959" w:themeColor="text1" w:themeTint="A6"/>
+          <w:sz w:val="24"/>
+          <w:szCs w:val="24"/>
         </w:rPr>
         <w:t>Nom du projet :</w:t>
       </w:r>
@@ -134,8 +139,9 @@
           <w:rFonts w:ascii="Courier New" w:hAnsi="Courier New" w:cs="Courier New"/>
           <w:b/>
           <w:bCs/>
-          <w:sz w:val="28"/>
-          <w:szCs w:val="28"/>
+          <w:color w:val="595959" w:themeColor="text1" w:themeTint="A6"/>
+          <w:sz w:val="24"/>
+          <w:szCs w:val="24"/>
         </w:rPr>
       </w:pPr>
     </w:p>
@@ -148,8 +154,8 @@
           <w:b/>
           <w:bCs/>
           <w:color w:val="595959" w:themeColor="text1" w:themeTint="A6"/>
-          <w:sz w:val="28"/>
-          <w:szCs w:val="28"/>
+          <w:sz w:val="24"/>
+          <w:szCs w:val="24"/>
         </w:rPr>
       </w:pPr>
       <w:r>
@@ -157,9 +163,9 @@
           <w:rFonts w:ascii="Courier New" w:hAnsi="Courier New" w:cs="Courier New"/>
           <w:b/>
           <w:bCs/>
-          <w:color w:val="404040" w:themeColor="text1" w:themeTint="BF"/>
-          <w:sz w:val="28"/>
-          <w:szCs w:val="28"/>
+          <w:color w:val="595959" w:themeColor="text1" w:themeTint="A6"/>
+          <w:sz w:val="24"/>
+          <w:szCs w:val="24"/>
         </w:rPr>
         <w:t xml:space="preserve">Personne à contacter dans l’entreprise : </w:t>
       </w:r>
@@ -167,8 +173,8 @@
         <w:rPr>
           <w:rFonts w:ascii="Courier New" w:hAnsi="Courier New" w:cs="Courier New"/>
           <w:color w:val="595959" w:themeColor="text1" w:themeTint="A6"/>
-          <w:sz w:val="28"/>
-          <w:szCs w:val="28"/>
+          <w:sz w:val="24"/>
+          <w:szCs w:val="24"/>
         </w:rPr>
         <w:t>Clément Poudre</w:t>
       </w:r>
@@ -181,8 +187,9 @@
           <w:rFonts w:ascii="Courier New" w:hAnsi="Courier New" w:cs="Courier New"/>
           <w:b/>
           <w:bCs/>
-          <w:sz w:val="28"/>
-          <w:szCs w:val="28"/>
+          <w:color w:val="595959" w:themeColor="text1" w:themeTint="A6"/>
+          <w:sz w:val="24"/>
+          <w:szCs w:val="24"/>
         </w:rPr>
       </w:pPr>
     </w:p>
@@ -194,8 +201,9 @@
           <w:rFonts w:ascii="Courier New" w:hAnsi="Courier New" w:cs="Courier New"/>
           <w:b/>
           <w:bCs/>
-          <w:sz w:val="28"/>
-          <w:szCs w:val="28"/>
+          <w:color w:val="595959" w:themeColor="text1" w:themeTint="A6"/>
+          <w:sz w:val="24"/>
+          <w:szCs w:val="24"/>
         </w:rPr>
       </w:pPr>
       <w:r>
@@ -203,9 +211,9 @@
           <w:rFonts w:ascii="Courier New" w:hAnsi="Courier New" w:cs="Courier New"/>
           <w:b/>
           <w:bCs/>
-          <w:color w:val="404040" w:themeColor="text1" w:themeTint="BF"/>
-          <w:sz w:val="28"/>
-          <w:szCs w:val="28"/>
+          <w:color w:val="595959" w:themeColor="text1" w:themeTint="A6"/>
+          <w:sz w:val="24"/>
+          <w:szCs w:val="24"/>
         </w:rPr>
         <w:t xml:space="preserve">Adresse : </w:t>
       </w:r>
@@ -213,8 +221,8 @@
         <w:rPr>
           <w:rFonts w:ascii="Courier New" w:hAnsi="Courier New" w:cs="Courier New"/>
           <w:color w:val="595959" w:themeColor="text1" w:themeTint="A6"/>
-          <w:sz w:val="28"/>
-          <w:szCs w:val="28"/>
+          <w:sz w:val="24"/>
+          <w:szCs w:val="24"/>
         </w:rPr>
         <w:t>407 AVENUE DE LA GIRONDE 59640 DUNKERQUE</w:t>
       </w:r>
@@ -224,8 +232,8 @@
           <w:b/>
           <w:bCs/>
           <w:color w:val="595959" w:themeColor="text1" w:themeTint="A6"/>
-          <w:sz w:val="28"/>
-          <w:szCs w:val="28"/>
+          <w:sz w:val="24"/>
+          <w:szCs w:val="24"/>
         </w:rPr>
         <w:br/>
       </w:r>
@@ -238,8 +246,9 @@
           <w:rFonts w:ascii="Courier New" w:hAnsi="Courier New" w:cs="Courier New"/>
           <w:b/>
           <w:bCs/>
-          <w:sz w:val="28"/>
-          <w:szCs w:val="28"/>
+          <w:color w:val="595959" w:themeColor="text1" w:themeTint="A6"/>
+          <w:sz w:val="24"/>
+          <w:szCs w:val="24"/>
         </w:rPr>
       </w:pPr>
       <w:r>
@@ -247,9 +256,9 @@
           <w:rFonts w:ascii="Courier New" w:hAnsi="Courier New" w:cs="Courier New"/>
           <w:b/>
           <w:bCs/>
-          <w:color w:val="404040" w:themeColor="text1" w:themeTint="BF"/>
-          <w:sz w:val="28"/>
-          <w:szCs w:val="28"/>
+          <w:color w:val="595959" w:themeColor="text1" w:themeTint="A6"/>
+          <w:sz w:val="24"/>
+          <w:szCs w:val="24"/>
         </w:rPr>
         <w:t xml:space="preserve">Tel : </w:t>
       </w:r>
@@ -257,8 +266,8 @@
         <w:rPr>
           <w:rFonts w:ascii="Courier New" w:hAnsi="Courier New" w:cs="Courier New"/>
           <w:color w:val="595959" w:themeColor="text1" w:themeTint="A6"/>
-          <w:sz w:val="28"/>
-          <w:szCs w:val="28"/>
+          <w:sz w:val="24"/>
+          <w:szCs w:val="24"/>
         </w:rPr>
         <w:t>06</w:t>
       </w:r>
@@ -266,8 +275,8 @@
         <w:rPr>
           <w:rFonts w:ascii="Courier New" w:hAnsi="Courier New" w:cs="Courier New"/>
           <w:color w:val="595959" w:themeColor="text1" w:themeTint="A6"/>
-          <w:sz w:val="28"/>
-          <w:szCs w:val="28"/>
+          <w:sz w:val="24"/>
+          <w:szCs w:val="24"/>
         </w:rPr>
         <w:t>.</w:t>
       </w:r>
@@ -275,8 +284,8 @@
         <w:rPr>
           <w:rFonts w:ascii="Courier New" w:hAnsi="Courier New" w:cs="Courier New"/>
           <w:color w:val="595959" w:themeColor="text1" w:themeTint="A6"/>
-          <w:sz w:val="28"/>
-          <w:szCs w:val="28"/>
+          <w:sz w:val="24"/>
+          <w:szCs w:val="24"/>
         </w:rPr>
         <w:t>22</w:t>
       </w:r>
@@ -284,8 +293,8 @@
         <w:rPr>
           <w:rFonts w:ascii="Courier New" w:hAnsi="Courier New" w:cs="Courier New"/>
           <w:color w:val="595959" w:themeColor="text1" w:themeTint="A6"/>
-          <w:sz w:val="28"/>
-          <w:szCs w:val="28"/>
+          <w:sz w:val="24"/>
+          <w:szCs w:val="24"/>
         </w:rPr>
         <w:t>.</w:t>
       </w:r>
@@ -293,8 +302,8 @@
         <w:rPr>
           <w:rFonts w:ascii="Courier New" w:hAnsi="Courier New" w:cs="Courier New"/>
           <w:color w:val="595959" w:themeColor="text1" w:themeTint="A6"/>
-          <w:sz w:val="28"/>
-          <w:szCs w:val="28"/>
+          <w:sz w:val="24"/>
+          <w:szCs w:val="24"/>
         </w:rPr>
         <w:t>21</w:t>
       </w:r>
@@ -302,8 +311,8 @@
         <w:rPr>
           <w:rFonts w:ascii="Courier New" w:hAnsi="Courier New" w:cs="Courier New"/>
           <w:color w:val="595959" w:themeColor="text1" w:themeTint="A6"/>
-          <w:sz w:val="28"/>
-          <w:szCs w:val="28"/>
+          <w:sz w:val="24"/>
+          <w:szCs w:val="24"/>
         </w:rPr>
         <w:t>.</w:t>
       </w:r>
@@ -311,8 +320,8 @@
         <w:rPr>
           <w:rFonts w:ascii="Courier New" w:hAnsi="Courier New" w:cs="Courier New"/>
           <w:color w:val="595959" w:themeColor="text1" w:themeTint="A6"/>
-          <w:sz w:val="28"/>
-          <w:szCs w:val="28"/>
+          <w:sz w:val="24"/>
+          <w:szCs w:val="24"/>
         </w:rPr>
         <w:t>39</w:t>
       </w:r>
@@ -320,8 +329,8 @@
         <w:rPr>
           <w:rFonts w:ascii="Courier New" w:hAnsi="Courier New" w:cs="Courier New"/>
           <w:color w:val="595959" w:themeColor="text1" w:themeTint="A6"/>
-          <w:sz w:val="28"/>
-          <w:szCs w:val="28"/>
+          <w:sz w:val="24"/>
+          <w:szCs w:val="24"/>
         </w:rPr>
         <w:t>.</w:t>
       </w:r>
@@ -329,8 +338,8 @@
         <w:rPr>
           <w:rFonts w:ascii="Courier New" w:hAnsi="Courier New" w:cs="Courier New"/>
           <w:color w:val="595959" w:themeColor="text1" w:themeTint="A6"/>
-          <w:sz w:val="28"/>
-          <w:szCs w:val="28"/>
+          <w:sz w:val="24"/>
+          <w:szCs w:val="24"/>
         </w:rPr>
         <w:t>72</w:t>
       </w:r>
@@ -338,18 +347,27 @@
     <w:p>
       <w:pPr>
         <w:jc w:val="both"/>
+        <w:rPr>
+          <w:color w:val="595959" w:themeColor="text1" w:themeTint="A6"/>
+        </w:rPr>
       </w:pPr>
     </w:p>
     <w:p>
       <w:pPr>
         <w:pStyle w:val="Paragraphedeliste"/>
         <w:jc w:val="both"/>
+        <w:rPr>
+          <w:color w:val="595959" w:themeColor="text1" w:themeTint="A6"/>
+        </w:rPr>
       </w:pPr>
     </w:p>
     <w:p>
       <w:pPr>
         <w:pStyle w:val="Paragraphedeliste"/>
         <w:jc w:val="both"/>
+        <w:rPr>
+          <w:color w:val="595959" w:themeColor="text1" w:themeTint="A6"/>
+        </w:rPr>
       </w:pPr>
     </w:p>
     <w:p>
@@ -360,7 +378,9 @@
           <w:rFonts w:ascii="Courier New" w:hAnsi="Courier New" w:cs="Courier New"/>
           <w:b/>
           <w:bCs w:val="0"/>
-          <w:color w:val="262626" w:themeColor="text1" w:themeTint="D9"/>
+          <w:color w:val="595959" w:themeColor="text1" w:themeTint="A6"/>
+          <w:sz w:val="24"/>
+          <w:szCs w:val="24"/>
           <w:u w:val="single"/>
         </w:rPr>
       </w:pPr>
@@ -369,7 +389,9 @@
           <w:rFonts w:ascii="Courier New" w:hAnsi="Courier New" w:cs="Courier New"/>
           <w:b/>
           <w:bCs w:val="0"/>
-          <w:color w:val="262626" w:themeColor="text1" w:themeTint="D9"/>
+          <w:color w:val="595959" w:themeColor="text1" w:themeTint="A6"/>
+          <w:sz w:val="24"/>
+          <w:szCs w:val="24"/>
           <w:u w:val="single"/>
         </w:rPr>
         <w:t>PRESENTATION DE L’ENTREPRISE</w:t>
@@ -379,7 +401,9 @@
           <w:rFonts w:ascii="Courier New" w:hAnsi="Courier New" w:cs="Courier New"/>
           <w:b/>
           <w:bCs w:val="0"/>
-          <w:color w:val="262626" w:themeColor="text1" w:themeTint="D9"/>
+          <w:color w:val="595959" w:themeColor="text1" w:themeTint="A6"/>
+          <w:sz w:val="24"/>
+          <w:szCs w:val="24"/>
           <w:u w:val="single"/>
         </w:rPr>
         <w:t xml:space="preserve"> ET DU PROJET</w:t>
@@ -389,14 +413,17 @@
       <w:pPr>
         <w:pStyle w:val="Paragraphedeliste"/>
         <w:jc w:val="both"/>
-      </w:pPr>
-    </w:p>
-    <w:p>
-      <w:pPr>
-        <w:jc w:val="both"/>
-        <w:rPr>
-          <w:rFonts w:ascii="High Tower Text" w:hAnsi="High Tower Text"/>
-          <w:color w:val="5A545A"/>
+        <w:rPr>
+          <w:color w:val="595959" w:themeColor="text1" w:themeTint="A6"/>
+        </w:rPr>
+      </w:pPr>
+    </w:p>
+    <w:p>
+      <w:pPr>
+        <w:jc w:val="both"/>
+        <w:rPr>
+          <w:rFonts w:ascii="High Tower Text" w:hAnsi="High Tower Text"/>
+          <w:color w:val="595959" w:themeColor="text1" w:themeTint="A6"/>
           <w:sz w:val="21"/>
           <w:szCs w:val="21"/>
           <w:shd w:val="clear" w:color="auto" w:fill="F1F1F1"/>
@@ -464,7 +491,7 @@
       <w:r>
         <w:rPr>
           <w:rFonts w:ascii="High Tower Text" w:hAnsi="High Tower Text"/>
-          <w:color w:val="5A545A"/>
+          <w:color w:val="595959" w:themeColor="text1" w:themeTint="A6"/>
           <w:sz w:val="21"/>
           <w:szCs w:val="21"/>
           <w:shd w:val="clear" w:color="auto" w:fill="F1F1F1"/>
@@ -476,9 +503,7 @@
       <w:pPr>
         <w:jc w:val="both"/>
         <w:rPr>
-          <w:color w:val="5A545A"/>
-          <w:sz w:val="21"/>
-          <w:szCs w:val="21"/>
+          <w:color w:val="595959" w:themeColor="text1" w:themeTint="A6"/>
           <w:shd w:val="clear" w:color="auto" w:fill="F1F1F1"/>
         </w:rPr>
       </w:pPr>
@@ -489,14 +514,18 @@
         <w:jc w:val="both"/>
         <w:rPr>
           <w:rFonts w:ascii="Courier New" w:hAnsi="Courier New" w:cs="Courier New"/>
-          <w:color w:val="262626" w:themeColor="text1" w:themeTint="D9"/>
-          <w:u w:val="single"/>
-        </w:rPr>
-      </w:pPr>
-      <w:r>
-        <w:rPr>
-          <w:rFonts w:ascii="Courier New" w:hAnsi="Courier New" w:cs="Courier New"/>
-          <w:color w:val="262626" w:themeColor="text1" w:themeTint="D9"/>
+          <w:color w:val="595959" w:themeColor="text1" w:themeTint="A6"/>
+          <w:sz w:val="22"/>
+          <w:szCs w:val="22"/>
+          <w:u w:val="single"/>
+        </w:rPr>
+      </w:pPr>
+      <w:r>
+        <w:rPr>
+          <w:rFonts w:ascii="Courier New" w:hAnsi="Courier New" w:cs="Courier New"/>
+          <w:color w:val="595959" w:themeColor="text1" w:themeTint="A6"/>
+          <w:sz w:val="22"/>
+          <w:szCs w:val="22"/>
           <w:u w:val="single"/>
         </w:rPr>
         <w:t>Contexte</w:t>
@@ -505,6 +534,9 @@
     <w:p>
       <w:pPr>
         <w:jc w:val="both"/>
+        <w:rPr>
+          <w:color w:val="595959" w:themeColor="text1" w:themeTint="A6"/>
+        </w:rPr>
       </w:pPr>
     </w:p>
     <w:p>
@@ -574,21 +606,31 @@
           <w:rFonts w:ascii="High Tower Text" w:hAnsi="High Tower Text"/>
           <w:color w:val="595959" w:themeColor="text1" w:themeTint="A6"/>
         </w:rPr>
+        <w:t xml:space="preserve">formation/alternant. C'est dans ce contexte et accompagné de son expérience personnelle en tant qu’ancien apprenti que l'idée d'intégrer un outil de suivi des alternants à l'AFPA lui ai venu. De plus </w:t>
+      </w:r>
+      <w:r>
+        <w:rPr>
+          <w:rFonts w:ascii="High Tower Text" w:hAnsi="High Tower Text"/>
+          <w:color w:val="595959" w:themeColor="text1" w:themeTint="A6"/>
+        </w:rPr>
         <w:lastRenderedPageBreak/>
-        <w:t>formation/alternant. C'est dans ce contexte et accompagné de son expérience personnelle en tant qu’ancien apprenti que l'idée d'intégrer un outil de suivi des alternants à l'AFPA lui ai venu. De plus l'AFPA ayant peu d'expérience et un manque d'outils sur l'apprentissage, cela contribuait fortement à la crédibilité de la demande de mon tuteur d'obtenir un outil informatique de suivi d'alternant.</w:t>
-      </w:r>
-    </w:p>
-    <w:p>
-      <w:pPr>
-        <w:jc w:val="both"/>
-      </w:pPr>
-    </w:p>
-    <w:p>
-      <w:pPr>
-        <w:jc w:val="both"/>
-        <w:rPr>
-          <w:rFonts w:ascii="Courier New" w:hAnsi="Courier New" w:cs="Courier New"/>
-          <w:color w:val="404040" w:themeColor="text1" w:themeTint="BF"/>
+        <w:t>l'AFPA ayant peu d'expérience et un manque d'outils sur l'apprentissage, cela contribuait fortement à la crédibilité de la demande de mon tuteur d'obtenir un outil informatique de suivi d'alternant.</w:t>
+      </w:r>
+    </w:p>
+    <w:p>
+      <w:pPr>
+        <w:jc w:val="both"/>
+        <w:rPr>
+          <w:color w:val="595959" w:themeColor="text1" w:themeTint="A6"/>
+        </w:rPr>
+      </w:pPr>
+    </w:p>
+    <w:p>
+      <w:pPr>
+        <w:jc w:val="both"/>
+        <w:rPr>
+          <w:rFonts w:ascii="Courier New" w:hAnsi="Courier New" w:cs="Courier New"/>
+          <w:color w:val="595959" w:themeColor="text1" w:themeTint="A6"/>
           <w:u w:val="single"/>
         </w:rPr>
       </w:pPr>
@@ -599,14 +641,18 @@
         <w:jc w:val="both"/>
         <w:rPr>
           <w:rFonts w:ascii="Courier New" w:hAnsi="Courier New" w:cs="Courier New"/>
-          <w:color w:val="262626" w:themeColor="text1" w:themeTint="D9"/>
-          <w:u w:val="single"/>
-        </w:rPr>
-      </w:pPr>
-      <w:r>
-        <w:rPr>
-          <w:rFonts w:ascii="Courier New" w:hAnsi="Courier New" w:cs="Courier New"/>
-          <w:color w:val="262626" w:themeColor="text1" w:themeTint="D9"/>
+          <w:color w:val="595959" w:themeColor="text1" w:themeTint="A6"/>
+          <w:sz w:val="22"/>
+          <w:szCs w:val="22"/>
+          <w:u w:val="single"/>
+        </w:rPr>
+      </w:pPr>
+      <w:r>
+        <w:rPr>
+          <w:rFonts w:ascii="Courier New" w:hAnsi="Courier New" w:cs="Courier New"/>
+          <w:color w:val="595959" w:themeColor="text1" w:themeTint="A6"/>
+          <w:sz w:val="22"/>
+          <w:szCs w:val="22"/>
           <w:u w:val="single"/>
         </w:rPr>
         <w:t>Les objectifs</w:t>
@@ -614,7 +660,9 @@
       <w:r>
         <w:rPr>
           <w:rFonts w:ascii="Courier New" w:hAnsi="Courier New" w:cs="Courier New"/>
-          <w:color w:val="262626" w:themeColor="text1" w:themeTint="D9"/>
+          <w:color w:val="595959" w:themeColor="text1" w:themeTint="A6"/>
+          <w:sz w:val="22"/>
+          <w:szCs w:val="22"/>
           <w:u w:val="single"/>
         </w:rPr>
         <w:t xml:space="preserve"> de l’application</w:t>
@@ -623,6 +671,9 @@
     <w:p>
       <w:pPr>
         <w:jc w:val="both"/>
+        <w:rPr>
+          <w:color w:val="595959" w:themeColor="text1" w:themeTint="A6"/>
+        </w:rPr>
       </w:pPr>
     </w:p>
     <w:p>
@@ -673,6 +724,7 @@
       <w:pPr>
         <w:jc w:val="both"/>
         <w:rPr>
+          <w:color w:val="595959" w:themeColor="text1" w:themeTint="A6"/>
           <w:u w:val="single"/>
         </w:rPr>
       </w:pPr>
@@ -683,14 +735,18 @@
         <w:jc w:val="both"/>
         <w:rPr>
           <w:rFonts w:ascii="Courier New" w:hAnsi="Courier New" w:cs="Courier New"/>
-          <w:color w:val="262626" w:themeColor="text1" w:themeTint="D9"/>
-          <w:u w:val="single"/>
-        </w:rPr>
-      </w:pPr>
-      <w:r>
-        <w:rPr>
-          <w:rFonts w:ascii="Courier New" w:hAnsi="Courier New" w:cs="Courier New"/>
-          <w:color w:val="262626" w:themeColor="text1" w:themeTint="D9"/>
+          <w:color w:val="595959" w:themeColor="text1" w:themeTint="A6"/>
+          <w:sz w:val="22"/>
+          <w:szCs w:val="22"/>
+          <w:u w:val="single"/>
+        </w:rPr>
+      </w:pPr>
+      <w:r>
+        <w:rPr>
+          <w:rFonts w:ascii="Courier New" w:hAnsi="Courier New" w:cs="Courier New"/>
+          <w:color w:val="595959" w:themeColor="text1" w:themeTint="A6"/>
+          <w:sz w:val="22"/>
+          <w:szCs w:val="22"/>
           <w:u w:val="single"/>
         </w:rPr>
         <w:t>Les cibles</w:t>
@@ -699,6 +755,9 @@
     <w:p>
       <w:pPr>
         <w:jc w:val="both"/>
+        <w:rPr>
+          <w:color w:val="595959" w:themeColor="text1" w:themeTint="A6"/>
+        </w:rPr>
       </w:pPr>
     </w:p>
     <w:p>
@@ -799,7 +858,7 @@
         <w:jc w:val="both"/>
         <w:rPr>
           <w:rFonts w:ascii="Times New Roman" w:hAnsi="Times New Roman" w:cs="Times New Roman"/>
-          <w:color w:val="404040" w:themeColor="text1" w:themeTint="BF"/>
+          <w:color w:val="595959" w:themeColor="text1" w:themeTint="A6"/>
           <w:sz w:val="24"/>
           <w:szCs w:val="24"/>
           <w:u w:val="single"/>
@@ -813,14 +872,18 @@
         <w:jc w:val="both"/>
         <w:rPr>
           <w:rFonts w:ascii="Courier New" w:hAnsi="Courier New" w:cs="Courier New"/>
-          <w:color w:val="262626" w:themeColor="text1" w:themeTint="D9"/>
-          <w:u w:val="single"/>
-        </w:rPr>
-      </w:pPr>
-      <w:r>
-        <w:rPr>
-          <w:rFonts w:ascii="Courier New" w:hAnsi="Courier New" w:cs="Courier New"/>
-          <w:color w:val="262626" w:themeColor="text1" w:themeTint="D9"/>
+          <w:color w:val="595959" w:themeColor="text1" w:themeTint="A6"/>
+          <w:sz w:val="22"/>
+          <w:szCs w:val="22"/>
+          <w:u w:val="single"/>
+        </w:rPr>
+      </w:pPr>
+      <w:r>
+        <w:rPr>
+          <w:rFonts w:ascii="Courier New" w:hAnsi="Courier New" w:cs="Courier New"/>
+          <w:color w:val="595959" w:themeColor="text1" w:themeTint="A6"/>
+          <w:sz w:val="22"/>
+          <w:szCs w:val="22"/>
           <w:u w:val="single"/>
         </w:rPr>
         <w:t>Le type d’application</w:t>
@@ -829,6 +892,9 @@
     <w:p>
       <w:pPr>
         <w:jc w:val="both"/>
+        <w:rPr>
+          <w:color w:val="595959" w:themeColor="text1" w:themeTint="A6"/>
+        </w:rPr>
       </w:pPr>
     </w:p>
     <w:p>
@@ -866,7 +932,7 @@
       <w:pPr>
         <w:jc w:val="both"/>
         <w:rPr>
-          <w:color w:val="404040" w:themeColor="text1" w:themeTint="BF"/>
+          <w:color w:val="595959" w:themeColor="text1" w:themeTint="A6"/>
         </w:rPr>
       </w:pPr>
     </w:p>
@@ -877,7 +943,9 @@
         <w:rPr>
           <w:rStyle w:val="Titre2Car"/>
           <w:rFonts w:ascii="Courier New" w:hAnsi="Courier New" w:cs="Courier New"/>
-          <w:color w:val="262626" w:themeColor="text1" w:themeTint="D9"/>
+          <w:color w:val="595959" w:themeColor="text1" w:themeTint="A6"/>
+          <w:sz w:val="22"/>
+          <w:szCs w:val="22"/>
           <w:u w:val="single"/>
         </w:rPr>
       </w:pPr>
@@ -885,7 +953,9 @@
         <w:rPr>
           <w:rStyle w:val="Titre2Car"/>
           <w:rFonts w:ascii="Courier New" w:hAnsi="Courier New" w:cs="Courier New"/>
-          <w:color w:val="262626" w:themeColor="text1" w:themeTint="D9"/>
+          <w:color w:val="595959" w:themeColor="text1" w:themeTint="A6"/>
+          <w:sz w:val="22"/>
+          <w:szCs w:val="22"/>
           <w:u w:val="single"/>
         </w:rPr>
         <w:t>L’équipement de vos cibles</w:t>
@@ -894,6 +964,9 @@
     <w:p>
       <w:pPr>
         <w:jc w:val="both"/>
+        <w:rPr>
+          <w:color w:val="595959" w:themeColor="text1" w:themeTint="A6"/>
+        </w:rPr>
       </w:pPr>
     </w:p>
     <w:p>
@@ -933,6 +1006,9 @@
     <w:p>
       <w:pPr>
         <w:jc w:val="both"/>
+        <w:rPr>
+          <w:color w:val="595959" w:themeColor="text1" w:themeTint="A6"/>
+        </w:rPr>
       </w:pPr>
     </w:p>
     <w:p>
@@ -941,40 +1017,55 @@
         <w:jc w:val="both"/>
         <w:rPr>
           <w:rFonts w:ascii="Courier New" w:hAnsi="Courier New" w:cs="Courier New"/>
-          <w:color w:val="262626" w:themeColor="text1" w:themeTint="D9"/>
-          <w:u w:val="single"/>
-        </w:rPr>
-      </w:pPr>
-      <w:r>
-        <w:rPr>
-          <w:rFonts w:ascii="Courier New" w:hAnsi="Courier New" w:cs="Courier New"/>
-          <w:color w:val="262626" w:themeColor="text1" w:themeTint="D9"/>
-          <w:u w:val="single"/>
+          <w:color w:val="595959" w:themeColor="text1" w:themeTint="A6"/>
+          <w:sz w:val="22"/>
+          <w:szCs w:val="22"/>
+          <w:u w:val="single"/>
+        </w:rPr>
+      </w:pPr>
+      <w:r>
+        <w:rPr>
+          <w:rFonts w:ascii="Courier New" w:hAnsi="Courier New" w:cs="Courier New"/>
+          <w:color w:val="595959" w:themeColor="text1" w:themeTint="A6"/>
+          <w:sz w:val="22"/>
+          <w:szCs w:val="22"/>
+          <w:u w:val="single"/>
+        </w:rPr>
+        <w:t>Périmètre du projet</w:t>
+      </w:r>
+    </w:p>
+    <w:p>
+      <w:pPr>
+        <w:jc w:val="both"/>
+        <w:rPr>
+          <w:color w:val="595959" w:themeColor="text1" w:themeTint="A6"/>
+        </w:rPr>
+      </w:pPr>
+    </w:p>
+    <w:p>
+      <w:pPr>
+        <w:jc w:val="both"/>
+        <w:rPr>
+          <w:rFonts w:ascii="High Tower Text" w:hAnsi="High Tower Text"/>
+          <w:color w:val="595959" w:themeColor="text1" w:themeTint="A6"/>
+        </w:rPr>
+      </w:pPr>
+      <w:r>
+        <w:rPr>
+          <w:rFonts w:ascii="High Tower Text" w:hAnsi="High Tower Text"/>
+          <w:color w:val="595959" w:themeColor="text1" w:themeTint="A6"/>
+          <w:lang w:eastAsia="fr-FR"/>
         </w:rPr>
         <w:lastRenderedPageBreak/>
-        <w:t>Périmètre du projet</w:t>
-      </w:r>
-    </w:p>
-    <w:p>
-      <w:pPr>
-        <w:jc w:val="both"/>
-      </w:pPr>
-    </w:p>
-    <w:p>
-      <w:pPr>
-        <w:jc w:val="both"/>
-        <w:rPr>
-          <w:rFonts w:ascii="High Tower Text" w:hAnsi="High Tower Text"/>
-          <w:color w:val="595959" w:themeColor="text1" w:themeTint="A6"/>
-        </w:rPr>
-      </w:pPr>
+        <w:t xml:space="preserve">Le public concerné par l'application sera </w:t>
+      </w:r>
       <w:r>
         <w:rPr>
           <w:rFonts w:ascii="High Tower Text" w:hAnsi="High Tower Text"/>
           <w:color w:val="595959" w:themeColor="text1" w:themeTint="A6"/>
           <w:lang w:eastAsia="fr-FR"/>
         </w:rPr>
-        <w:t xml:space="preserve">Le public concerné par l'application sera </w:t>
+        <w:t>au minimum âgé</w:t>
       </w:r>
       <w:r>
         <w:rPr>
@@ -982,7 +1073,7 @@
           <w:color w:val="595959" w:themeColor="text1" w:themeTint="A6"/>
           <w:lang w:eastAsia="fr-FR"/>
         </w:rPr>
-        <w:t>au minimum âgé</w:t>
+        <w:t xml:space="preserve"> de 16 ans. L'application devra permettre au maître d'apprentissage, au tuteur et à l'alternant, de voir l'emploi du temps de ce dernier, de consulter son livret pédagogique, et de vérifier le tableau de bord en tout temps, celui-ci relatant des informations importantes telles que les absences ou les rendez-vous à venir.</w:t>
       </w:r>
       <w:r>
         <w:rPr>
@@ -990,7 +1081,7 @@
           <w:color w:val="595959" w:themeColor="text1" w:themeTint="A6"/>
           <w:lang w:eastAsia="fr-FR"/>
         </w:rPr>
-        <w:t xml:space="preserve"> de 16 ans. L'application devra permettre au maître d'apprentissage, au tuteur et à l'alternant, de voir l'emploi du temps de ce dernier, de consulter son livret pédagogique, et de vérifier le tableau de bord en tout temps, celui-ci relatant des informations importantes telles que les absences ou les rendez-vous à venir.</w:t>
+        <w:t xml:space="preserve"> </w:t>
       </w:r>
       <w:r>
         <w:rPr>
@@ -998,6 +1089,22 @@
           <w:color w:val="595959" w:themeColor="text1" w:themeTint="A6"/>
           <w:lang w:eastAsia="fr-FR"/>
         </w:rPr>
+        <w:t>Un système d'échange sera mis en place pour permettre à chacun de communiquer avec l'autre par le biais de questions-réponse. Un système de notification par mail se</w:t>
+      </w:r>
+      <w:r>
+        <w:rPr>
+          <w:rFonts w:ascii="High Tower Text" w:hAnsi="High Tower Text"/>
+          <w:color w:val="595959" w:themeColor="text1" w:themeTint="A6"/>
+          <w:lang w:eastAsia="fr-FR"/>
+        </w:rPr>
+        <w:t>ra</w:t>
+      </w:r>
+      <w:r>
+        <w:rPr>
+          <w:rFonts w:ascii="High Tower Text" w:hAnsi="High Tower Text"/>
+          <w:color w:val="595959" w:themeColor="text1" w:themeTint="A6"/>
+          <w:lang w:eastAsia="fr-FR"/>
+        </w:rPr>
         <w:t xml:space="preserve"> </w:t>
       </w:r>
       <w:r>
@@ -1006,7 +1113,7 @@
           <w:color w:val="595959" w:themeColor="text1" w:themeTint="A6"/>
           <w:lang w:eastAsia="fr-FR"/>
         </w:rPr>
-        <w:t>Un système d'échange sera mis en place pour permettre à chacun de communiquer avec l'autre par le biais de questions-réponse. Un système de notification par mail se</w:t>
+        <w:t>rallié</w:t>
       </w:r>
       <w:r>
         <w:rPr>
@@ -1014,7 +1121,7 @@
           <w:color w:val="595959" w:themeColor="text1" w:themeTint="A6"/>
           <w:lang w:eastAsia="fr-FR"/>
         </w:rPr>
-        <w:t>ra</w:t>
+        <w:t xml:space="preserve"> au rendez-vous et aux </w:t>
       </w:r>
       <w:r>
         <w:rPr>
@@ -1022,30 +1129,6 @@
           <w:color w:val="595959" w:themeColor="text1" w:themeTint="A6"/>
           <w:lang w:eastAsia="fr-FR"/>
         </w:rPr>
-        <w:t xml:space="preserve"> </w:t>
-      </w:r>
-      <w:r>
-        <w:rPr>
-          <w:rFonts w:ascii="High Tower Text" w:hAnsi="High Tower Text"/>
-          <w:color w:val="595959" w:themeColor="text1" w:themeTint="A6"/>
-          <w:lang w:eastAsia="fr-FR"/>
-        </w:rPr>
-        <w:t>rallié</w:t>
-      </w:r>
-      <w:r>
-        <w:rPr>
-          <w:rFonts w:ascii="High Tower Text" w:hAnsi="High Tower Text"/>
-          <w:color w:val="595959" w:themeColor="text1" w:themeTint="A6"/>
-          <w:lang w:eastAsia="fr-FR"/>
-        </w:rPr>
-        <w:t xml:space="preserve"> au rendez-vous et aux </w:t>
-      </w:r>
-      <w:r>
-        <w:rPr>
-          <w:rFonts w:ascii="High Tower Text" w:hAnsi="High Tower Text"/>
-          <w:color w:val="595959" w:themeColor="text1" w:themeTint="A6"/>
-          <w:lang w:eastAsia="fr-FR"/>
-        </w:rPr>
         <w:t xml:space="preserve">absences. </w:t>
       </w:r>
       <w:r>
@@ -1060,6 +1143,9 @@
       <w:pPr>
         <w:jc w:val="both"/>
         <w:rPr>
+          <w:color w:val="595959" w:themeColor="text1" w:themeTint="A6"/>
+          <w:sz w:val="24"/>
+          <w:szCs w:val="24"/>
           <w:u w:val="single"/>
         </w:rPr>
       </w:pPr>
@@ -1072,7 +1158,9 @@
           <w:rFonts w:ascii="Courier New" w:eastAsia="Arial Unicode MS" w:hAnsi="Courier New" w:cs="Courier New"/>
           <w:b/>
           <w:bCs w:val="0"/>
-          <w:color w:val="262626" w:themeColor="text1" w:themeTint="D9"/>
+          <w:color w:val="595959" w:themeColor="text1" w:themeTint="A6"/>
+          <w:sz w:val="24"/>
+          <w:szCs w:val="24"/>
           <w:u w:val="single"/>
           <w:bdr w:val="nil"/>
           <w:lang w:val="en-US"/>
@@ -1083,7 +1171,9 @@
           <w:rFonts w:ascii="Courier New" w:eastAsia="Arial Unicode MS" w:hAnsi="Courier New" w:cs="Courier New"/>
           <w:b/>
           <w:bCs w:val="0"/>
-          <w:color w:val="262626" w:themeColor="text1" w:themeTint="D9"/>
+          <w:color w:val="595959" w:themeColor="text1" w:themeTint="A6"/>
+          <w:sz w:val="24"/>
+          <w:szCs w:val="24"/>
           <w:u w:val="single"/>
           <w:bdr w:val="nil"/>
           <w:lang w:val="en-US"/>
@@ -1095,7 +1185,9 @@
           <w:rFonts w:ascii="Courier New" w:eastAsia="Arial Unicode MS" w:hAnsi="Courier New" w:cs="Courier New"/>
           <w:b/>
           <w:bCs w:val="0"/>
-          <w:color w:val="262626" w:themeColor="text1" w:themeTint="D9"/>
+          <w:color w:val="595959" w:themeColor="text1" w:themeTint="A6"/>
+          <w:sz w:val="24"/>
+          <w:szCs w:val="24"/>
           <w:u w:val="single"/>
           <w:bdr w:val="nil"/>
           <w:lang w:val="en-US"/>
@@ -1107,7 +1199,7 @@
       <w:pPr>
         <w:jc w:val="both"/>
         <w:rPr>
-          <w:color w:val="262626" w:themeColor="text1" w:themeTint="D9"/>
+          <w:color w:val="595959" w:themeColor="text1" w:themeTint="A6"/>
           <w:u w:val="single"/>
           <w:lang w:val="en-US"/>
         </w:rPr>
@@ -1119,20 +1211,31 @@
         <w:jc w:val="both"/>
         <w:rPr>
           <w:rFonts w:ascii="Courier New" w:hAnsi="Courier New" w:cs="Courier New"/>
-          <w:color w:val="262626" w:themeColor="text1" w:themeTint="D9"/>
-          <w:u w:val="single"/>
-        </w:rPr>
-      </w:pPr>
-      <w:r>
-        <w:rPr>
-          <w:rFonts w:ascii="Courier New" w:hAnsi="Courier New" w:cs="Courier New"/>
-          <w:color w:val="262626" w:themeColor="text1" w:themeTint="D9"/>
+          <w:color w:val="595959" w:themeColor="text1" w:themeTint="A6"/>
+          <w:sz w:val="22"/>
+          <w:szCs w:val="22"/>
+          <w:u w:val="single"/>
+        </w:rPr>
+      </w:pPr>
+      <w:r>
+        <w:rPr>
+          <w:rFonts w:ascii="Courier New" w:hAnsi="Courier New" w:cs="Courier New"/>
+          <w:color w:val="595959" w:themeColor="text1" w:themeTint="A6"/>
+          <w:sz w:val="22"/>
+          <w:szCs w:val="22"/>
           <w:u w:val="single"/>
         </w:rPr>
         <w:t>Structure de l’application</w:t>
       </w:r>
     </w:p>
-    <w:p/>
+    <w:p>
+      <w:pPr>
+        <w:jc w:val="both"/>
+        <w:rPr>
+          <w:color w:val="595959" w:themeColor="text1" w:themeTint="A6"/>
+        </w:rPr>
+      </w:pPr>
+    </w:p>
     <w:p>
       <w:pPr>
         <w:jc w:val="both"/>
@@ -1153,7 +1256,9 @@
     </w:p>
     <w:p>
       <w:pPr>
-        <w:rPr>
+        <w:jc w:val="both"/>
+        <w:rPr>
+          <w:color w:val="595959" w:themeColor="text1" w:themeTint="A6"/>
           <w:u w:val="single"/>
         </w:rPr>
       </w:pPr>
@@ -1164,7 +1269,9 @@
         <w:jc w:val="both"/>
         <w:rPr>
           <w:rFonts w:ascii="Courier New" w:eastAsia="Arial Unicode MS" w:hAnsi="Courier New" w:cs="Courier New"/>
-          <w:color w:val="262626" w:themeColor="text1" w:themeTint="D9"/>
+          <w:color w:val="595959" w:themeColor="text1" w:themeTint="A6"/>
+          <w:sz w:val="22"/>
+          <w:szCs w:val="22"/>
           <w:u w:val="single"/>
           <w:bdr w:val="nil"/>
           <w:lang w:val="en-US"/>
@@ -1173,7 +1280,9 @@
       <w:r>
         <w:rPr>
           <w:rFonts w:ascii="Courier New" w:eastAsia="Arial Unicode MS" w:hAnsi="Courier New" w:cs="Courier New"/>
-          <w:color w:val="262626" w:themeColor="text1" w:themeTint="D9"/>
+          <w:color w:val="595959" w:themeColor="text1" w:themeTint="A6"/>
+          <w:sz w:val="22"/>
+          <w:szCs w:val="22"/>
           <w:u w:val="single"/>
           <w:bdr w:val="nil"/>
           <w:lang w:val="en-US"/>
@@ -1185,6 +1294,7 @@
       <w:pPr>
         <w:jc w:val="both"/>
         <w:rPr>
+          <w:color w:val="595959" w:themeColor="text1" w:themeTint="A6"/>
           <w:lang w:val="en-US"/>
         </w:rPr>
       </w:pPr>
@@ -1235,6 +1345,7 @@
       <w:pPr>
         <w:jc w:val="both"/>
         <w:rPr>
+          <w:color w:val="595959" w:themeColor="text1" w:themeTint="A6"/>
           <w:shd w:val="clear" w:color="auto" w:fill="FFFFFF"/>
         </w:rPr>
       </w:pPr>
@@ -1247,7 +1358,9 @@
           <w:rFonts w:ascii="Courier New" w:hAnsi="Courier New" w:cs="Courier New"/>
           <w:b/>
           <w:bCs w:val="0"/>
-          <w:color w:val="262626" w:themeColor="text1" w:themeTint="D9"/>
+          <w:color w:val="595959" w:themeColor="text1" w:themeTint="A6"/>
+          <w:sz w:val="24"/>
+          <w:szCs w:val="24"/>
           <w:u w:val="single"/>
         </w:rPr>
       </w:pPr>
@@ -1256,7 +1369,9 @@
           <w:rFonts w:ascii="Courier New" w:hAnsi="Courier New" w:cs="Courier New"/>
           <w:b/>
           <w:bCs w:val="0"/>
-          <w:color w:val="262626" w:themeColor="text1" w:themeTint="D9"/>
+          <w:color w:val="595959" w:themeColor="text1" w:themeTint="A6"/>
+          <w:sz w:val="24"/>
+          <w:szCs w:val="24"/>
           <w:u w:val="single"/>
         </w:rPr>
         <w:t>GRAPHISME ET ERGONOMIE</w:t>
@@ -1266,7 +1381,7 @@
       <w:pPr>
         <w:jc w:val="both"/>
         <w:rPr>
-          <w:color w:val="262626" w:themeColor="text1" w:themeTint="D9"/>
+          <w:color w:val="595959" w:themeColor="text1" w:themeTint="A6"/>
           <w:u w:val="single"/>
         </w:rPr>
       </w:pPr>
@@ -1277,14 +1392,18 @@
         <w:jc w:val="both"/>
         <w:rPr>
           <w:rFonts w:ascii="Courier New" w:hAnsi="Courier New" w:cs="Courier New"/>
-          <w:color w:val="262626" w:themeColor="text1" w:themeTint="D9"/>
-          <w:u w:val="single"/>
-        </w:rPr>
-      </w:pPr>
-      <w:r>
-        <w:rPr>
-          <w:rFonts w:ascii="Courier New" w:hAnsi="Courier New" w:cs="Courier New"/>
-          <w:color w:val="262626" w:themeColor="text1" w:themeTint="D9"/>
+          <w:color w:val="595959" w:themeColor="text1" w:themeTint="A6"/>
+          <w:sz w:val="22"/>
+          <w:szCs w:val="22"/>
+          <w:u w:val="single"/>
+        </w:rPr>
+      </w:pPr>
+      <w:r>
+        <w:rPr>
+          <w:rFonts w:ascii="Courier New" w:hAnsi="Courier New" w:cs="Courier New"/>
+          <w:color w:val="595959" w:themeColor="text1" w:themeTint="A6"/>
+          <w:sz w:val="22"/>
+          <w:szCs w:val="22"/>
           <w:u w:val="single"/>
         </w:rPr>
         <w:t>La charte graphique</w:t>
@@ -1293,6 +1412,9 @@
     <w:p>
       <w:pPr>
         <w:jc w:val="both"/>
+        <w:rPr>
+          <w:color w:val="595959" w:themeColor="text1" w:themeTint="A6"/>
+        </w:rPr>
       </w:pPr>
     </w:p>
     <w:p>
@@ -1331,14 +1453,18 @@
         <w:jc w:val="both"/>
         <w:rPr>
           <w:rFonts w:ascii="Courier New" w:hAnsi="Courier New" w:cs="Courier New"/>
-          <w:color w:val="262626" w:themeColor="text1" w:themeTint="D9"/>
-          <w:u w:val="single"/>
-        </w:rPr>
-      </w:pPr>
-      <w:r>
-        <w:rPr>
-          <w:rFonts w:ascii="Courier New" w:hAnsi="Courier New" w:cs="Courier New"/>
-          <w:color w:val="262626" w:themeColor="text1" w:themeTint="D9"/>
+          <w:color w:val="595959" w:themeColor="text1" w:themeTint="A6"/>
+          <w:sz w:val="22"/>
+          <w:szCs w:val="22"/>
+          <w:u w:val="single"/>
+        </w:rPr>
+      </w:pPr>
+      <w:r>
+        <w:rPr>
+          <w:rFonts w:ascii="Courier New" w:hAnsi="Courier New" w:cs="Courier New"/>
+          <w:color w:val="595959" w:themeColor="text1" w:themeTint="A6"/>
+          <w:sz w:val="22"/>
+          <w:szCs w:val="22"/>
           <w:u w:val="single"/>
         </w:rPr>
         <w:t>Wireframe et maquettage</w:t>
@@ -1352,7 +1478,9 @@
           <w:rFonts w:ascii="Courier New" w:hAnsi="Courier New" w:cs="Courier New"/>
           <w:b/>
           <w:bCs w:val="0"/>
-          <w:color w:val="262626" w:themeColor="text1" w:themeTint="D9"/>
+          <w:color w:val="595959" w:themeColor="text1" w:themeTint="A6"/>
+          <w:sz w:val="24"/>
+          <w:szCs w:val="24"/>
           <w:u w:val="single"/>
         </w:rPr>
       </w:pPr>
@@ -1361,34 +1489,53 @@
           <w:rFonts w:ascii="Courier New" w:hAnsi="Courier New" w:cs="Courier New"/>
           <w:b/>
           <w:bCs w:val="0"/>
-          <w:color w:val="262626" w:themeColor="text1" w:themeTint="D9"/>
+          <w:color w:val="595959" w:themeColor="text1" w:themeTint="A6"/>
+          <w:sz w:val="24"/>
+          <w:szCs w:val="24"/>
           <w:u w:val="single"/>
         </w:rPr>
         <w:t>SPECIFICITES ET PLANNING</w:t>
       </w:r>
     </w:p>
-    <w:p/>
+    <w:p>
+      <w:pPr>
+        <w:jc w:val="both"/>
+        <w:rPr>
+          <w:color w:val="595959" w:themeColor="text1" w:themeTint="A6"/>
+        </w:rPr>
+      </w:pPr>
+    </w:p>
     <w:p>
       <w:pPr>
         <w:pStyle w:val="Titre2"/>
         <w:jc w:val="both"/>
         <w:rPr>
           <w:rFonts w:ascii="Courier New" w:hAnsi="Courier New" w:cs="Courier New"/>
-          <w:color w:val="262626" w:themeColor="text1" w:themeTint="D9"/>
-          <w:u w:val="single"/>
-        </w:rPr>
-      </w:pPr>
-      <w:r>
-        <w:rPr>
-          <w:rFonts w:ascii="Courier New" w:hAnsi="Courier New" w:cs="Courier New"/>
-          <w:color w:val="262626" w:themeColor="text1" w:themeTint="D9"/>
-          <w:u w:val="single"/>
-        </w:rPr>
-        <w:lastRenderedPageBreak/>
+          <w:color w:val="595959" w:themeColor="text1" w:themeTint="A6"/>
+          <w:sz w:val="22"/>
+          <w:szCs w:val="22"/>
+          <w:u w:val="single"/>
+        </w:rPr>
+      </w:pPr>
+      <w:r>
+        <w:rPr>
+          <w:rFonts w:ascii="Courier New" w:hAnsi="Courier New" w:cs="Courier New"/>
+          <w:color w:val="595959" w:themeColor="text1" w:themeTint="A6"/>
+          <w:sz w:val="22"/>
+          <w:szCs w:val="22"/>
+          <w:u w:val="single"/>
+        </w:rPr>
         <w:t>Contraintes techniques</w:t>
       </w:r>
     </w:p>
-    <w:p/>
+    <w:p>
+      <w:pPr>
+        <w:jc w:val="both"/>
+        <w:rPr>
+          <w:color w:val="595959" w:themeColor="text1" w:themeTint="A6"/>
+        </w:rPr>
+      </w:pPr>
+    </w:p>
     <w:p>
       <w:pPr>
         <w:jc w:val="both"/>
@@ -1455,21 +1602,32 @@
         <w:t xml:space="preserve"> au cours du temps.</w:t>
       </w:r>
     </w:p>
-    <w:p/>
+    <w:p>
+      <w:pPr>
+        <w:jc w:val="both"/>
+        <w:rPr>
+          <w:color w:val="595959" w:themeColor="text1" w:themeTint="A6"/>
+        </w:rPr>
+      </w:pPr>
+    </w:p>
     <w:p>
       <w:pPr>
         <w:pStyle w:val="Titre2"/>
         <w:jc w:val="both"/>
         <w:rPr>
           <w:rFonts w:ascii="Courier New" w:hAnsi="Courier New" w:cs="Courier New"/>
-          <w:color w:val="262626" w:themeColor="text1" w:themeTint="D9"/>
-          <w:u w:val="single"/>
-        </w:rPr>
-      </w:pPr>
-      <w:r>
-        <w:rPr>
-          <w:rFonts w:ascii="Courier New" w:hAnsi="Courier New" w:cs="Courier New"/>
-          <w:color w:val="262626" w:themeColor="text1" w:themeTint="D9"/>
+          <w:color w:val="595959" w:themeColor="text1" w:themeTint="A6"/>
+          <w:sz w:val="22"/>
+          <w:szCs w:val="22"/>
+          <w:u w:val="single"/>
+        </w:rPr>
+      </w:pPr>
+      <w:r>
+        <w:rPr>
+          <w:rFonts w:ascii="Courier New" w:hAnsi="Courier New" w:cs="Courier New"/>
+          <w:color w:val="595959" w:themeColor="text1" w:themeTint="A6"/>
+          <w:sz w:val="22"/>
+          <w:szCs w:val="22"/>
           <w:u w:val="single"/>
         </w:rPr>
         <w:t>Le planning</w:t>
@@ -1478,6 +1636,9 @@
     <w:p>
       <w:pPr>
         <w:jc w:val="both"/>
+        <w:rPr>
+          <w:color w:val="595959" w:themeColor="text1" w:themeTint="A6"/>
+        </w:rPr>
       </w:pPr>
     </w:p>
     <w:sectPr>

</xml_diff>

<commit_message>
Ajout CDC & spécifications détaillées
</commit_message>
<xml_diff>
--- a/Conception_document/Cahier des charges.docx
+++ b/Conception_document/Cahier des charges.docx
@@ -1879,8 +1879,6 @@
           <w:u w:val="single"/>
         </w:rPr>
       </w:pPr>
-      <w:bookmarkStart w:id="0" w:name="_GoBack"/>
-      <w:bookmarkEnd w:id="0"/>
     </w:p>
     <w:p>
       <w:pPr>
@@ -2866,6 +2864,7 @@
           <w:color w:val="595959" w:themeColor="text1" w:themeTint="A6"/>
         </w:rPr>
       </w:pPr>
+      <w:bookmarkStart w:id="0" w:name="_GoBack"/>
       <w:r>
         <w:rPr>
           <w:rFonts w:ascii="High Tower Text" w:eastAsia="High Tower Text" w:hAnsi="High Tower Text" w:cs="High Tower Text"/>
@@ -2874,6 +2873,7 @@
         <w:t>Remplissage encadrés des documents (seulement parties concerné)</w:t>
       </w:r>
     </w:p>
+    <w:bookmarkEnd w:id="0"/>
     <w:p>
       <w:pPr>
         <w:jc w:val="both"/>
@@ -2905,7 +2905,23 @@
           <w:color w:val="595959" w:themeColor="text1" w:themeTint="A6"/>
           <w:lang w:eastAsia="fr-FR"/>
         </w:rPr>
-        <w:t>Un système de notification par mail sera rallié au rendez-vous et aux absences.</w:t>
+        <w:t xml:space="preserve">Un système de notification </w:t>
+      </w:r>
+      <w:r>
+        <w:rPr>
+          <w:rFonts w:ascii="High Tower Text" w:hAnsi="High Tower Text"/>
+          <w:color w:val="595959" w:themeColor="text1" w:themeTint="A6"/>
+          <w:lang w:eastAsia="fr-FR"/>
+        </w:rPr>
+        <w:t xml:space="preserve">automatique </w:t>
+      </w:r>
+      <w:r>
+        <w:rPr>
+          <w:rFonts w:ascii="High Tower Text" w:hAnsi="High Tower Text"/>
+          <w:color w:val="595959" w:themeColor="text1" w:themeTint="A6"/>
+          <w:lang w:eastAsia="fr-FR"/>
+        </w:rPr>
+        <w:t>par mail sera rallié au rendez-vous et aux absences.</w:t>
       </w:r>
     </w:p>
     <w:p>

</xml_diff>